<commit_message>
Remove debugging and fixed small UI
</commit_message>
<xml_diff>
--- a/public/docs/LMW_fitness_Terms_of_Service.docx
+++ b/public/docs/LMW_fitness_Terms_of_Service.docx
@@ -4,85 +4,72 @@
   <w:body>
     <w:p>
       <w:pPr>
-        <w:spacing w:before="100" w:beforeAutospacing="1" w:after="100" w:afterAutospacing="1" w:line="240" w:lineRule="auto"/>
-        <w:outlineLvl w:val="0"/>
-        <w:rPr>
-          <w:rFonts w:ascii="Times New Roman" w:eastAsia="Times New Roman" w:hAnsi="Times New Roman" w:cs="Times New Roman"/>
-          <w:b/>
-          <w:bCs/>
-          <w:i/>
-          <w:iCs/>
-          <w:kern w:val="36"/>
+        <w:pStyle w:val="NoSpacing"/>
+        <w:jc w:val="center"/>
+        <w:rPr>
+          <w:rFonts w:ascii="Titillium Web" w:hAnsi="Titillium Web"/>
           <w:sz w:val="32"/>
           <w:szCs w:val="32"/>
           <w:lang w:eastAsia="en-GB"/>
-          <w14:ligatures w14:val="none"/>
-        </w:rPr>
-      </w:pPr>
-      <w:r>
-        <w:rPr>
-          <w:rFonts w:ascii="Times New Roman" w:eastAsia="Times New Roman" w:hAnsi="Times New Roman" w:cs="Times New Roman"/>
-          <w:b/>
-          <w:bCs/>
-          <w:i/>
-          <w:iCs/>
-          <w:kern w:val="36"/>
+        </w:rPr>
+      </w:pPr>
+      <w:r>
+        <w:rPr>
+          <w:rFonts w:ascii="Titillium Web" w:hAnsi="Titillium Web"/>
           <w:sz w:val="32"/>
           <w:szCs w:val="32"/>
-          <w:highlight w:val="yellow"/>
-          <w:lang w:eastAsia="en-GB"/>
-          <w14:ligatures w14:val="none"/>
-        </w:rPr>
-        <w:t>Overview to put on website in ‘About Me’ section:</w:t>
-      </w:r>
-    </w:p>
-    <w:p>
-      <w:pPr>
-        <w:spacing w:before="100" w:beforeAutospacing="1" w:after="100" w:afterAutospacing="1" w:line="240" w:lineRule="auto"/>
-        <w:outlineLvl w:val="0"/>
-        <w:rPr>
-          <w:rFonts w:ascii="Times New Roman" w:eastAsia="Times New Roman" w:hAnsi="Times New Roman" w:cs="Times New Roman"/>
-          <w:b/>
-          <w:bCs/>
-          <w:kern w:val="36"/>
-          <w:sz w:val="48"/>
-          <w:szCs w:val="48"/>
-          <w:lang w:eastAsia="en-GB"/>
-          <w14:ligatures w14:val="none"/>
-        </w:rPr>
-      </w:pPr>
-      <w:r>
-        <w:rPr>
-          <w:rFonts w:ascii="Times New Roman" w:eastAsia="Times New Roman" w:hAnsi="Times New Roman" w:cs="Times New Roman"/>
-          <w:b/>
-          <w:bCs/>
-          <w:kern w:val="36"/>
-          <w:sz w:val="48"/>
-          <w:szCs w:val="48"/>
-          <w:lang w:eastAsia="en-GB"/>
-          <w14:ligatures w14:val="none"/>
-        </w:rPr>
-        <w:t>Welcome to LMW Fitness!</w:t>
-      </w:r>
-    </w:p>
-    <w:p>
-      <w:pPr>
-        <w:spacing w:before="100" w:beforeAutospacing="1" w:after="100" w:afterAutospacing="1" w:line="240" w:lineRule="auto"/>
-        <w:rPr>
-          <w:rFonts w:ascii="Times New Roman" w:eastAsia="Times New Roman" w:hAnsi="Times New Roman" w:cs="Times New Roman"/>
+          <w:lang w:eastAsia="en-GB"/>
+        </w:rPr>
+        <w:t>LMW Fitness Online Personal Training</w:t>
+      </w:r>
+    </w:p>
+    <w:p>
+      <w:pPr>
+        <w:pStyle w:val="NoSpacing"/>
+        <w:jc w:val="center"/>
+        <w:rPr>
+          <w:rFonts w:ascii="Titillium Web" w:hAnsi="Titillium Web"/>
+          <w:sz w:val="32"/>
+          <w:szCs w:val="32"/>
+          <w:lang w:eastAsia="en-GB"/>
+        </w:rPr>
+      </w:pPr>
+      <w:r>
+        <w:rPr>
+          <w:rFonts w:ascii="Titillium Web" w:hAnsi="Titillium Web"/>
+          <w:sz w:val="32"/>
+          <w:szCs w:val="32"/>
+          <w:lang w:eastAsia="en-GB"/>
+        </w:rPr>
+        <w:t>Terms of Service</w:t>
+      </w:r>
+    </w:p>
+    <w:p>
+      <w:pPr>
+        <w:pStyle w:val="NoSpacing"/>
+        <w:jc w:val="center"/>
+        <w:rPr>
+          <w:lang w:eastAsia="en-GB"/>
+        </w:rPr>
+      </w:pPr>
+    </w:p>
+    <w:p>
+      <w:pPr>
+        <w:pStyle w:val="NoSpacing"/>
+        <w:jc w:val="both"/>
+        <w:rPr>
+          <w:rFonts w:ascii="Titillium Web" w:hAnsi="Titillium Web"/>
           <w:kern w:val="0"/>
           <w:lang w:eastAsia="en-GB"/>
-          <w14:ligatures w14:val="none"/>
-        </w:rPr>
-      </w:pPr>
-      <w:r>
-        <w:rPr>
-          <w:rFonts w:ascii="Times New Roman" w:eastAsia="Times New Roman" w:hAnsi="Times New Roman" w:cs="Times New Roman"/>
+        </w:rPr>
+      </w:pPr>
+      <w:r>
+        <w:rPr>
+          <w:rFonts w:ascii="Titillium Web" w:hAnsi="Titillium Web"/>
           <w:kern w:val="0"/>
           <w:lang w:eastAsia="en-GB"/>
-          <w14:ligatures w14:val="none"/>
-        </w:rPr>
-        <w:t>I’m so glad you’re here. Before we get started, here are the key things you need to know about how I work and what you can expect.</w:t>
+        </w:rPr>
+        <w:t>Welcome to LMW Fitness! By signing up to online personal training with Laura, you agree to the following Terms of Service. Please read them carefully as they set out what you can expect from us, and what we ask in return to make sure you get the best out of your training.</w:t>
       </w:r>
     </w:p>
     <w:p>
@@ -102,15 +89,1043 @@
           <w:kern w:val="0"/>
           <w:lang w:eastAsia="en-GB"/>
         </w:rPr>
-        <w:pict w14:anchorId="29CB89F9">
-          <v:rect id="_x0000_i1040" alt="" style="width:451.3pt;height:.05pt;mso-width-percent:0;mso-height-percent:0;mso-width-percent:0;mso-height-percent:0" o:hralign="center" o:hrstd="t" o:hr="t" fillcolor="#a0a0a0" stroked="f"/>
+        <w:pict w14:anchorId="43340F7E">
+          <v:rect id="_x0000_i1035" alt="" style="width:451.3pt;height:.05pt;mso-width-percent:0;mso-height-percent:0;mso-width-percent:0;mso-height-percent:0" o:hralign="center" o:hrstd="t" o:hr="t" fillcolor="#a0a0a0" stroked="f"/>
         </w:pict>
       </w:r>
     </w:p>
     <w:p>
       <w:pPr>
-        <w:spacing w:before="100" w:beforeAutospacing="1" w:after="100" w:afterAutospacing="1" w:line="240" w:lineRule="auto"/>
-        <w:outlineLvl w:val="1"/>
+        <w:pStyle w:val="NoSpacing"/>
+        <w:numPr>
+          <w:ilvl w:val="0"/>
+          <w:numId w:val="14"/>
+        </w:numPr>
+        <w:rPr>
+          <w:rFonts w:ascii="Titillium Web" w:hAnsi="Titillium Web"/>
+          <w:b/>
+          <w:bCs/>
+          <w:sz w:val="28"/>
+          <w:szCs w:val="28"/>
+          <w:lang w:eastAsia="en-GB"/>
+        </w:rPr>
+      </w:pPr>
+      <w:r>
+        <w:rPr>
+          <w:rFonts w:ascii="Titillium Web" w:hAnsi="Titillium Web"/>
+          <w:b/>
+          <w:bCs/>
+          <w:sz w:val="28"/>
+          <w:szCs w:val="28"/>
+          <w:lang w:eastAsia="en-GB"/>
+        </w:rPr>
+        <w:t>Our Services</w:t>
+      </w:r>
+    </w:p>
+    <w:p>
+      <w:pPr>
+        <w:pStyle w:val="NoSpacing"/>
+        <w:rPr>
+          <w:rFonts w:ascii="Titillium Web" w:hAnsi="Titillium Web"/>
+          <w:b/>
+          <w:bCs/>
+          <w:lang w:eastAsia="en-GB"/>
+        </w:rPr>
+      </w:pPr>
+    </w:p>
+    <w:p>
+      <w:pPr>
+        <w:pStyle w:val="NoSpacing"/>
+        <w:numPr>
+          <w:ilvl w:val="0"/>
+          <w:numId w:val="15"/>
+        </w:numPr>
+        <w:rPr>
+          <w:rFonts w:ascii="Titillium Web" w:hAnsi="Titillium Web"/>
+          <w:lang w:eastAsia="en-GB"/>
+        </w:rPr>
+      </w:pPr>
+      <w:r>
+        <w:rPr>
+          <w:rFonts w:ascii="Titillium Web" w:hAnsi="Titillium Web"/>
+          <w:lang w:eastAsia="en-GB"/>
+        </w:rPr>
+        <w:t>LMW Fitness provides online personal training, coaching</w:t>
+      </w:r>
+      <w:r>
+        <w:rPr>
+          <w:rFonts w:ascii="Titillium Web" w:hAnsi="Titillium Web"/>
+          <w:lang w:eastAsia="en-GB"/>
+        </w:rPr>
+        <w:t xml:space="preserve"> </w:t>
+      </w:r>
+      <w:r>
+        <w:rPr>
+          <w:rFonts w:ascii="Titillium Web" w:hAnsi="Titillium Web"/>
+          <w:lang w:eastAsia="en-GB"/>
+        </w:rPr>
+        <w:t>and guidance tailored to your goals and needs.</w:t>
+      </w:r>
+    </w:p>
+    <w:p>
+      <w:pPr>
+        <w:pStyle w:val="NoSpacing"/>
+        <w:numPr>
+          <w:ilvl w:val="0"/>
+          <w:numId w:val="15"/>
+        </w:numPr>
+        <w:rPr>
+          <w:rFonts w:ascii="Titillium Web" w:hAnsi="Titillium Web"/>
+          <w:lang w:eastAsia="en-GB"/>
+        </w:rPr>
+      </w:pPr>
+      <w:r>
+        <w:rPr>
+          <w:rFonts w:ascii="Titillium Web" w:hAnsi="Titillium Web"/>
+          <w:lang w:eastAsia="en-GB"/>
+        </w:rPr>
+        <w:t>All services are delivered remotely through agreed platforms (such as video calls, email, apps or messaging).</w:t>
+      </w:r>
+    </w:p>
+    <w:p>
+      <w:pPr>
+        <w:pStyle w:val="NoSpacing"/>
+        <w:numPr>
+          <w:ilvl w:val="0"/>
+          <w:numId w:val="15"/>
+        </w:numPr>
+        <w:rPr>
+          <w:rFonts w:ascii="Titillium Web" w:hAnsi="Titillium Web"/>
+          <w:lang w:eastAsia="en-GB"/>
+        </w:rPr>
+      </w:pPr>
+      <w:r>
+        <w:rPr>
+          <w:rFonts w:ascii="Titillium Web" w:hAnsi="Titillium Web"/>
+          <w:lang w:eastAsia="en-GB"/>
+        </w:rPr>
+        <w:t>Training programmes are designed for general fitness and wellbeing. They are not a substitute for medical treatment, physiotherapy, or specialist healthcare.</w:t>
+      </w:r>
+    </w:p>
+    <w:p>
+      <w:pPr>
+        <w:spacing w:after="0" w:line="240" w:lineRule="auto"/>
+        <w:rPr>
+          <w:rFonts w:ascii="Times New Roman" w:eastAsia="Times New Roman" w:hAnsi="Times New Roman" w:cs="Times New Roman"/>
+          <w:kern w:val="0"/>
+          <w:lang w:eastAsia="en-GB"/>
+          <w14:ligatures w14:val="none"/>
+        </w:rPr>
+      </w:pPr>
+      <w:r>
+        <w:rPr>
+          <w:rFonts w:ascii="Times New Roman" w:eastAsia="Times New Roman" w:hAnsi="Times New Roman" w:cs="Times New Roman"/>
+          <w:noProof/>
+          <w:kern w:val="0"/>
+          <w:lang w:eastAsia="en-GB"/>
+        </w:rPr>
+        <w:pict w14:anchorId="3F43326F">
+          <v:rect id="_x0000_i1034" alt="" style="width:451.3pt;height:.05pt;mso-width-percent:0;mso-height-percent:0;mso-width-percent:0;mso-height-percent:0" o:hralign="center" o:hrstd="t" o:hr="t" fillcolor="#a0a0a0" stroked="f"/>
+        </w:pict>
+      </w:r>
+    </w:p>
+    <w:p>
+      <w:pPr>
+        <w:pStyle w:val="NoSpacing"/>
+        <w:numPr>
+          <w:ilvl w:val="0"/>
+          <w:numId w:val="14"/>
+        </w:numPr>
+        <w:rPr>
+          <w:rFonts w:ascii="Titillium Web" w:hAnsi="Titillium Web"/>
+          <w:b/>
+          <w:bCs/>
+          <w:sz w:val="28"/>
+          <w:szCs w:val="28"/>
+          <w:lang w:eastAsia="en-GB"/>
+        </w:rPr>
+      </w:pPr>
+      <w:r>
+        <w:rPr>
+          <w:rFonts w:ascii="Titillium Web" w:hAnsi="Titillium Web"/>
+          <w:b/>
+          <w:bCs/>
+          <w:sz w:val="28"/>
+          <w:szCs w:val="28"/>
+          <w:lang w:eastAsia="en-GB"/>
+        </w:rPr>
+        <w:t>Your Responsibilities</w:t>
+      </w:r>
+    </w:p>
+    <w:p>
+      <w:pPr>
+        <w:pStyle w:val="NoSpacing"/>
+        <w:ind w:left="360"/>
+        <w:rPr>
+          <w:rFonts w:ascii="Titillium Web" w:hAnsi="Titillium Web"/>
+          <w:b/>
+          <w:bCs/>
+          <w:lang w:eastAsia="en-GB"/>
+        </w:rPr>
+      </w:pPr>
+    </w:p>
+    <w:p>
+      <w:pPr>
+        <w:pStyle w:val="NoSpacing"/>
+        <w:numPr>
+          <w:ilvl w:val="0"/>
+          <w:numId w:val="16"/>
+        </w:numPr>
+        <w:rPr>
+          <w:rFonts w:ascii="Titillium Web" w:hAnsi="Titillium Web"/>
+          <w:lang w:eastAsia="en-GB"/>
+        </w:rPr>
+      </w:pPr>
+      <w:r>
+        <w:rPr>
+          <w:rFonts w:ascii="Titillium Web" w:hAnsi="Titillium Web"/>
+        </w:rPr>
+        <w:t>You agree that you have either been cleared by a qualified healthcare professional to participate in physical activity or have decided to participate in your own free will and assume all risk of injury, illness, or death that may result from your participation. LMW Fitness strongly recommends consulting with your doctor before beginning any fitness program</w:t>
+      </w:r>
+      <w:r>
+        <w:rPr>
+          <w:rFonts w:ascii="Titillium Web" w:hAnsi="Titillium Web"/>
+        </w:rPr>
+        <w:t>me.</w:t>
+      </w:r>
+    </w:p>
+    <w:p>
+      <w:pPr>
+        <w:pStyle w:val="NoSpacing"/>
+        <w:numPr>
+          <w:ilvl w:val="0"/>
+          <w:numId w:val="16"/>
+        </w:numPr>
+        <w:rPr>
+          <w:rFonts w:ascii="Titillium Web" w:hAnsi="Titillium Web"/>
+          <w:lang w:eastAsia="en-GB"/>
+        </w:rPr>
+      </w:pPr>
+      <w:proofErr w:type="spellStart"/>
+      <w:r>
+        <w:rPr>
+          <w:rFonts w:ascii="Titillium Web" w:hAnsi="Titillium Web"/>
+          <w:lang w:eastAsia="en-GB"/>
+        </w:rPr>
+        <w:t>Yo</w:t>
+      </w:r>
+      <w:proofErr w:type="spellEnd"/>
+      <w:r>
+        <w:rPr>
+          <w:rFonts w:ascii="Titillium Web" w:hAnsi="Titillium Web"/>
+          <w:lang w:eastAsia="en-GB"/>
+        </w:rPr>
+        <w:t xml:space="preserve">u agree to disclose any relevant health information to </w:t>
+      </w:r>
+      <w:proofErr w:type="gramStart"/>
+      <w:r>
+        <w:rPr>
+          <w:rFonts w:ascii="Titillium Web" w:hAnsi="Titillium Web"/>
+          <w:lang w:eastAsia="en-GB"/>
+        </w:rPr>
+        <w:t>Laura</w:t>
+      </w:r>
+      <w:proofErr w:type="gramEnd"/>
+      <w:r>
+        <w:rPr>
+          <w:rFonts w:ascii="Titillium Web" w:hAnsi="Titillium Web"/>
+          <w:lang w:eastAsia="en-GB"/>
+        </w:rPr>
+        <w:t xml:space="preserve"> so your training plan is safe and effective.</w:t>
+      </w:r>
+    </w:p>
+    <w:p>
+      <w:pPr>
+        <w:pStyle w:val="NoSpacing"/>
+        <w:numPr>
+          <w:ilvl w:val="0"/>
+          <w:numId w:val="16"/>
+        </w:numPr>
+        <w:rPr>
+          <w:rFonts w:ascii="Titillium Web" w:hAnsi="Titillium Web"/>
+          <w:lang w:eastAsia="en-GB"/>
+        </w:rPr>
+      </w:pPr>
+      <w:r>
+        <w:rPr>
+          <w:rFonts w:ascii="Titillium Web" w:hAnsi="Titillium Web"/>
+          <w:lang w:eastAsia="en-GB"/>
+        </w:rPr>
+        <w:t>You are responsible for completing the exercises as prescribed and for using proper form and safe equipment.</w:t>
+      </w:r>
+    </w:p>
+    <w:p>
+      <w:pPr>
+        <w:spacing w:after="0" w:line="240" w:lineRule="auto"/>
+        <w:rPr>
+          <w:rFonts w:ascii="Times New Roman" w:eastAsia="Times New Roman" w:hAnsi="Times New Roman" w:cs="Times New Roman"/>
+          <w:kern w:val="0"/>
+          <w:lang w:eastAsia="en-GB"/>
+          <w14:ligatures w14:val="none"/>
+        </w:rPr>
+      </w:pPr>
+      <w:r>
+        <w:rPr>
+          <w:rFonts w:ascii="Times New Roman" w:eastAsia="Times New Roman" w:hAnsi="Times New Roman" w:cs="Times New Roman"/>
+          <w:noProof/>
+          <w:kern w:val="0"/>
+          <w:lang w:eastAsia="en-GB"/>
+        </w:rPr>
+        <w:pict w14:anchorId="0FF2A81D">
+          <v:rect id="_x0000_i1033" alt="" style="width:451.3pt;height:.05pt;mso-width-percent:0;mso-height-percent:0;mso-width-percent:0;mso-height-percent:0" o:hralign="center" o:hrstd="t" o:hr="t" fillcolor="#a0a0a0" stroked="f"/>
+        </w:pict>
+      </w:r>
+    </w:p>
+    <w:p>
+      <w:pPr>
+        <w:pStyle w:val="NoSpacing"/>
+        <w:numPr>
+          <w:ilvl w:val="0"/>
+          <w:numId w:val="14"/>
+        </w:numPr>
+        <w:rPr>
+          <w:rFonts w:ascii="Titillium Web" w:hAnsi="Titillium Web"/>
+          <w:b/>
+          <w:bCs/>
+          <w:sz w:val="28"/>
+          <w:szCs w:val="28"/>
+          <w:lang w:eastAsia="en-GB"/>
+        </w:rPr>
+      </w:pPr>
+      <w:r>
+        <w:rPr>
+          <w:rFonts w:ascii="Titillium Web" w:hAnsi="Titillium Web"/>
+          <w:b/>
+          <w:bCs/>
+          <w:sz w:val="28"/>
+          <w:szCs w:val="28"/>
+          <w:lang w:eastAsia="en-GB"/>
+        </w:rPr>
+        <w:t>Payments &amp; Packages</w:t>
+      </w:r>
+    </w:p>
+    <w:p>
+      <w:pPr>
+        <w:pStyle w:val="NoSpacing"/>
+        <w:rPr>
+          <w:rFonts w:ascii="Titillium Web" w:hAnsi="Titillium Web"/>
+          <w:b/>
+          <w:bCs/>
+          <w:lang w:eastAsia="en-GB"/>
+        </w:rPr>
+      </w:pPr>
+    </w:p>
+    <w:p>
+      <w:pPr>
+        <w:pStyle w:val="NoSpacing"/>
+        <w:numPr>
+          <w:ilvl w:val="0"/>
+          <w:numId w:val="17"/>
+        </w:numPr>
+        <w:rPr>
+          <w:rFonts w:ascii="Titillium Web" w:hAnsi="Titillium Web"/>
+          <w:lang w:eastAsia="en-GB"/>
+        </w:rPr>
+      </w:pPr>
+      <w:r>
+        <w:rPr>
+          <w:rFonts w:ascii="Titillium Web" w:hAnsi="Titillium Web"/>
+          <w:lang w:eastAsia="en-GB"/>
+        </w:rPr>
+        <w:t>Payment is required in advance for all online training packages unless otherwise agreed in writing.</w:t>
+      </w:r>
+    </w:p>
+    <w:p>
+      <w:pPr>
+        <w:pStyle w:val="NoSpacing"/>
+        <w:numPr>
+          <w:ilvl w:val="0"/>
+          <w:numId w:val="17"/>
+        </w:numPr>
+        <w:rPr>
+          <w:rFonts w:ascii="Titillium Web" w:hAnsi="Titillium Web"/>
+          <w:lang w:eastAsia="en-GB"/>
+        </w:rPr>
+      </w:pPr>
+      <w:r>
+        <w:rPr>
+          <w:rFonts w:ascii="Titillium Web" w:hAnsi="Titillium Web"/>
+          <w:lang w:eastAsia="en-GB"/>
+        </w:rPr>
+        <w:t>Prices are clearly stated at the time of booking and may be subject to change, though existing clients will always be informed in advance.</w:t>
+      </w:r>
+    </w:p>
+    <w:p>
+      <w:pPr>
+        <w:pStyle w:val="NoSpacing"/>
+        <w:numPr>
+          <w:ilvl w:val="0"/>
+          <w:numId w:val="17"/>
+        </w:numPr>
+        <w:rPr>
+          <w:rFonts w:ascii="Titillium Web" w:hAnsi="Titillium Web"/>
+          <w:lang w:eastAsia="en-GB"/>
+        </w:rPr>
+      </w:pPr>
+      <w:r>
+        <w:rPr>
+          <w:rFonts w:ascii="Titillium Web" w:hAnsi="Titillium Web"/>
+          <w:lang w:eastAsia="en-GB"/>
+        </w:rPr>
+        <w:t>Failure to make payment may result in services being suspended or cancelled.</w:t>
+      </w:r>
+    </w:p>
+    <w:p>
+      <w:pPr>
+        <w:spacing w:after="0" w:line="240" w:lineRule="auto"/>
+        <w:rPr>
+          <w:rFonts w:ascii="Times New Roman" w:eastAsia="Times New Roman" w:hAnsi="Times New Roman" w:cs="Times New Roman"/>
+          <w:kern w:val="0"/>
+          <w:lang w:eastAsia="en-GB"/>
+          <w14:ligatures w14:val="none"/>
+        </w:rPr>
+      </w:pPr>
+      <w:r>
+        <w:rPr>
+          <w:rFonts w:ascii="Times New Roman" w:eastAsia="Times New Roman" w:hAnsi="Times New Roman" w:cs="Times New Roman"/>
+          <w:noProof/>
+          <w:kern w:val="0"/>
+          <w:lang w:eastAsia="en-GB"/>
+        </w:rPr>
+        <w:pict w14:anchorId="6B282791">
+          <v:rect id="_x0000_i1032" alt="" style="width:451.3pt;height:.05pt;mso-width-percent:0;mso-height-percent:0;mso-width-percent:0;mso-height-percent:0" o:hralign="center" o:hrstd="t" o:hr="t" fillcolor="#a0a0a0" stroked="f"/>
+        </w:pict>
+      </w:r>
+    </w:p>
+    <w:p>
+      <w:pPr>
+        <w:rPr>
+          <w:rFonts w:ascii="Titillium Web" w:hAnsi="Titillium Web"/>
+          <w:b/>
+          <w:bCs/>
+          <w:sz w:val="28"/>
+          <w:szCs w:val="28"/>
+          <w:lang w:eastAsia="en-GB"/>
+        </w:rPr>
+      </w:pPr>
+      <w:r>
+        <w:rPr>
+          <w:rFonts w:ascii="Titillium Web" w:hAnsi="Titillium Web"/>
+          <w:b/>
+          <w:bCs/>
+          <w:sz w:val="28"/>
+          <w:szCs w:val="28"/>
+          <w:lang w:eastAsia="en-GB"/>
+        </w:rPr>
+        <w:br w:type="page"/>
+      </w:r>
+    </w:p>
+    <w:p>
+      <w:pPr>
+        <w:pStyle w:val="NoSpacing"/>
+        <w:numPr>
+          <w:ilvl w:val="0"/>
+          <w:numId w:val="14"/>
+        </w:numPr>
+        <w:rPr>
+          <w:rFonts w:ascii="Titillium Web" w:hAnsi="Titillium Web"/>
+          <w:b/>
+          <w:bCs/>
+          <w:sz w:val="28"/>
+          <w:szCs w:val="28"/>
+          <w:lang w:eastAsia="en-GB"/>
+        </w:rPr>
+      </w:pPr>
+      <w:r>
+        <w:rPr>
+          <w:rFonts w:ascii="Titillium Web" w:hAnsi="Titillium Web"/>
+          <w:b/>
+          <w:bCs/>
+          <w:sz w:val="28"/>
+          <w:szCs w:val="28"/>
+          <w:lang w:eastAsia="en-GB"/>
+        </w:rPr>
+        <w:lastRenderedPageBreak/>
+        <w:t>Cancellations &amp; Rescheduling</w:t>
+      </w:r>
+    </w:p>
+    <w:p>
+      <w:pPr>
+        <w:pStyle w:val="NoSpacing"/>
+        <w:rPr>
+          <w:rFonts w:ascii="Titillium Web" w:hAnsi="Titillium Web"/>
+          <w:lang w:eastAsia="en-GB"/>
+        </w:rPr>
+      </w:pPr>
+    </w:p>
+    <w:p>
+      <w:pPr>
+        <w:pStyle w:val="NoSpacing"/>
+        <w:numPr>
+          <w:ilvl w:val="0"/>
+          <w:numId w:val="18"/>
+        </w:numPr>
+        <w:rPr>
+          <w:rFonts w:ascii="Titillium Web" w:hAnsi="Titillium Web"/>
+          <w:lang w:eastAsia="en-GB"/>
+        </w:rPr>
+      </w:pPr>
+      <w:r>
+        <w:rPr>
+          <w:rFonts w:ascii="Titillium Web" w:hAnsi="Titillium Web"/>
+          <w:lang w:eastAsia="en-GB"/>
+        </w:rPr>
+        <w:t>If you need to cancel or reschedule a session, please provide at least 24 hours’ notice.</w:t>
+      </w:r>
+    </w:p>
+    <w:p>
+      <w:pPr>
+        <w:pStyle w:val="NoSpacing"/>
+        <w:numPr>
+          <w:ilvl w:val="0"/>
+          <w:numId w:val="18"/>
+        </w:numPr>
+        <w:rPr>
+          <w:rFonts w:ascii="Titillium Web" w:hAnsi="Titillium Web"/>
+          <w:lang w:eastAsia="en-GB"/>
+        </w:rPr>
+      </w:pPr>
+      <w:r>
+        <w:rPr>
+          <w:rFonts w:ascii="Titillium Web" w:hAnsi="Titillium Web"/>
+          <w:lang w:eastAsia="en-GB"/>
+        </w:rPr>
+        <w:t>Cancellations made with less than 24 hours’ notice may be charged in full at Laura’s discretion.</w:t>
+      </w:r>
+    </w:p>
+    <w:p>
+      <w:pPr>
+        <w:pStyle w:val="NoSpacing"/>
+        <w:numPr>
+          <w:ilvl w:val="0"/>
+          <w:numId w:val="18"/>
+        </w:numPr>
+        <w:rPr>
+          <w:rFonts w:ascii="Titillium Web" w:hAnsi="Titillium Web"/>
+          <w:lang w:eastAsia="en-GB"/>
+        </w:rPr>
+      </w:pPr>
+      <w:r>
+        <w:rPr>
+          <w:rFonts w:ascii="Titillium Web" w:hAnsi="Titillium Web"/>
+          <w:lang w:eastAsia="en-GB"/>
+        </w:rPr>
+        <w:t>Packages and programmes are non-refundable once started, except in exceptional circumstances.</w:t>
+      </w:r>
+    </w:p>
+    <w:p>
+      <w:pPr>
+        <w:spacing w:after="0" w:line="240" w:lineRule="auto"/>
+        <w:rPr>
+          <w:rFonts w:ascii="Times New Roman" w:eastAsia="Times New Roman" w:hAnsi="Times New Roman" w:cs="Times New Roman"/>
+          <w:kern w:val="0"/>
+          <w:lang w:eastAsia="en-GB"/>
+          <w14:ligatures w14:val="none"/>
+        </w:rPr>
+      </w:pPr>
+      <w:r>
+        <w:rPr>
+          <w:rFonts w:ascii="Times New Roman" w:eastAsia="Times New Roman" w:hAnsi="Times New Roman" w:cs="Times New Roman"/>
+          <w:noProof/>
+          <w:kern w:val="0"/>
+          <w:lang w:eastAsia="en-GB"/>
+        </w:rPr>
+        <w:pict w14:anchorId="7E82C701">
+          <v:rect id="_x0000_i1031" alt="" style="width:451.3pt;height:.05pt;mso-width-percent:0;mso-height-percent:0;mso-width-percent:0;mso-height-percent:0" o:hralign="center" o:hrstd="t" o:hr="t" fillcolor="#a0a0a0" stroked="f"/>
+        </w:pict>
+      </w:r>
+    </w:p>
+    <w:p>
+      <w:pPr>
+        <w:pStyle w:val="NoSpacing"/>
+        <w:numPr>
+          <w:ilvl w:val="0"/>
+          <w:numId w:val="14"/>
+        </w:numPr>
+        <w:rPr>
+          <w:rFonts w:ascii="Titillium Web" w:hAnsi="Titillium Web"/>
+          <w:b/>
+          <w:bCs/>
+          <w:sz w:val="28"/>
+          <w:szCs w:val="28"/>
+          <w:lang w:eastAsia="en-GB"/>
+        </w:rPr>
+      </w:pPr>
+      <w:r>
+        <w:rPr>
+          <w:rFonts w:ascii="Titillium Web" w:hAnsi="Titillium Web"/>
+          <w:b/>
+          <w:bCs/>
+          <w:sz w:val="28"/>
+          <w:szCs w:val="28"/>
+          <w:lang w:eastAsia="en-GB"/>
+        </w:rPr>
+        <w:t>Results Disclaimer</w:t>
+      </w:r>
+    </w:p>
+    <w:p>
+      <w:pPr>
+        <w:pStyle w:val="NoSpacing"/>
+        <w:rPr>
+          <w:rFonts w:ascii="Titillium Web" w:hAnsi="Titillium Web"/>
+          <w:lang w:eastAsia="en-GB"/>
+        </w:rPr>
+      </w:pPr>
+    </w:p>
+    <w:p>
+      <w:pPr>
+        <w:pStyle w:val="NoSpacing"/>
+        <w:numPr>
+          <w:ilvl w:val="0"/>
+          <w:numId w:val="19"/>
+        </w:numPr>
+        <w:rPr>
+          <w:rFonts w:ascii="Titillium Web" w:hAnsi="Titillium Web"/>
+          <w:lang w:eastAsia="en-GB"/>
+        </w:rPr>
+      </w:pPr>
+      <w:r>
+        <w:rPr>
+          <w:rFonts w:ascii="Titillium Web" w:hAnsi="Titillium Web"/>
+          <w:lang w:eastAsia="en-GB"/>
+        </w:rPr>
+        <w:t>Laura will provide guidance, motivation and structured training to support your goals.</w:t>
+      </w:r>
+    </w:p>
+    <w:p>
+      <w:pPr>
+        <w:pStyle w:val="NoSpacing"/>
+        <w:numPr>
+          <w:ilvl w:val="0"/>
+          <w:numId w:val="19"/>
+        </w:numPr>
+        <w:rPr>
+          <w:rFonts w:ascii="Titillium Web" w:hAnsi="Titillium Web"/>
+          <w:lang w:eastAsia="en-GB"/>
+        </w:rPr>
+      </w:pPr>
+      <w:r>
+        <w:rPr>
+          <w:rFonts w:ascii="Titillium Web" w:hAnsi="Titillium Web"/>
+          <w:lang w:eastAsia="en-GB"/>
+        </w:rPr>
+        <w:t>Results are dependent on your own effort, consistency, nutrition</w:t>
+      </w:r>
+      <w:r>
+        <w:rPr>
+          <w:rFonts w:ascii="Titillium Web" w:hAnsi="Titillium Web"/>
+          <w:lang w:eastAsia="en-GB"/>
+        </w:rPr>
+        <w:t xml:space="preserve"> </w:t>
+      </w:r>
+      <w:r>
+        <w:rPr>
+          <w:rFonts w:ascii="Titillium Web" w:hAnsi="Titillium Web"/>
+          <w:lang w:eastAsia="en-GB"/>
+        </w:rPr>
+        <w:t>and lifestyle factors</w:t>
+      </w:r>
+      <w:r>
+        <w:rPr>
+          <w:rFonts w:ascii="Titillium Web" w:hAnsi="Titillium Web"/>
+          <w:lang w:eastAsia="en-GB"/>
+        </w:rPr>
+        <w:t xml:space="preserve"> </w:t>
+      </w:r>
+      <w:r>
+        <w:rPr>
+          <w:rFonts w:ascii="Titillium Web" w:hAnsi="Titillium Web"/>
+          <w:lang w:eastAsia="en-GB"/>
+        </w:rPr>
+        <w:t>and therefore cannot be guaranteed.</w:t>
+      </w:r>
+    </w:p>
+    <w:p>
+      <w:pPr>
+        <w:spacing w:after="0" w:line="240" w:lineRule="auto"/>
+        <w:rPr>
+          <w:rFonts w:ascii="Times New Roman" w:eastAsia="Times New Roman" w:hAnsi="Times New Roman" w:cs="Times New Roman"/>
+          <w:kern w:val="0"/>
+          <w:lang w:eastAsia="en-GB"/>
+          <w14:ligatures w14:val="none"/>
+        </w:rPr>
+      </w:pPr>
+      <w:r>
+        <w:rPr>
+          <w:rFonts w:ascii="Times New Roman" w:eastAsia="Times New Roman" w:hAnsi="Times New Roman" w:cs="Times New Roman"/>
+          <w:noProof/>
+          <w:kern w:val="0"/>
+          <w:lang w:eastAsia="en-GB"/>
+        </w:rPr>
+        <w:pict w14:anchorId="7A196FC4">
+          <v:rect id="_x0000_i1030" alt="" style="width:451.3pt;height:.05pt;mso-width-percent:0;mso-height-percent:0;mso-width-percent:0;mso-height-percent:0" o:hralign="center" o:hrstd="t" o:hr="t" fillcolor="#a0a0a0" stroked="f"/>
+        </w:pict>
+      </w:r>
+    </w:p>
+    <w:p>
+      <w:pPr>
+        <w:pStyle w:val="NoSpacing"/>
+        <w:numPr>
+          <w:ilvl w:val="0"/>
+          <w:numId w:val="14"/>
+        </w:numPr>
+        <w:rPr>
+          <w:rFonts w:ascii="Titillium Web" w:hAnsi="Titillium Web"/>
+          <w:b/>
+          <w:bCs/>
+          <w:sz w:val="28"/>
+          <w:szCs w:val="28"/>
+          <w:lang w:eastAsia="en-GB"/>
+        </w:rPr>
+      </w:pPr>
+      <w:r>
+        <w:rPr>
+          <w:rFonts w:ascii="Titillium Web" w:hAnsi="Titillium Web"/>
+          <w:b/>
+          <w:bCs/>
+          <w:sz w:val="28"/>
+          <w:szCs w:val="28"/>
+          <w:lang w:eastAsia="en-GB"/>
+        </w:rPr>
+        <w:t>Liability</w:t>
+      </w:r>
+    </w:p>
+    <w:p>
+      <w:pPr>
+        <w:pStyle w:val="NoSpacing"/>
+        <w:rPr>
+          <w:rFonts w:ascii="Titillium Web" w:hAnsi="Titillium Web"/>
+          <w:lang w:eastAsia="en-GB"/>
+        </w:rPr>
+      </w:pPr>
+    </w:p>
+    <w:p>
+      <w:pPr>
+        <w:pStyle w:val="NoSpacing"/>
+        <w:numPr>
+          <w:ilvl w:val="0"/>
+          <w:numId w:val="20"/>
+        </w:numPr>
+        <w:rPr>
+          <w:rFonts w:ascii="Titillium Web" w:hAnsi="Titillium Web"/>
+          <w:lang w:eastAsia="en-GB"/>
+        </w:rPr>
+      </w:pPr>
+      <w:r>
+        <w:rPr>
+          <w:rFonts w:ascii="Titillium Web" w:hAnsi="Titillium Web"/>
+          <w:lang w:eastAsia="en-GB"/>
+        </w:rPr>
+        <w:t>By taking part in training, you accept that physical exercise carries inherent risks.</w:t>
+      </w:r>
+    </w:p>
+    <w:p>
+      <w:pPr>
+        <w:pStyle w:val="NoSpacing"/>
+        <w:numPr>
+          <w:ilvl w:val="0"/>
+          <w:numId w:val="20"/>
+        </w:numPr>
+        <w:rPr>
+          <w:rFonts w:ascii="Titillium Web" w:hAnsi="Titillium Web"/>
+          <w:lang w:eastAsia="en-GB"/>
+        </w:rPr>
+      </w:pPr>
+      <w:r>
+        <w:rPr>
+          <w:rFonts w:ascii="Titillium Web" w:hAnsi="Titillium Web"/>
+          <w:lang w:eastAsia="en-GB"/>
+        </w:rPr>
+        <w:t>LMW Fitness and Laura are not liable for any injuries, accidents</w:t>
+      </w:r>
+      <w:r>
+        <w:rPr>
+          <w:rFonts w:ascii="Titillium Web" w:hAnsi="Titillium Web"/>
+          <w:lang w:eastAsia="en-GB"/>
+        </w:rPr>
+        <w:t xml:space="preserve"> </w:t>
+      </w:r>
+      <w:r>
+        <w:rPr>
+          <w:rFonts w:ascii="Titillium Web" w:hAnsi="Titillium Web"/>
+          <w:lang w:eastAsia="en-GB"/>
+        </w:rPr>
+        <w:t>or health issues arising from your participatio</w:t>
+      </w:r>
+      <w:r>
+        <w:rPr>
+          <w:rFonts w:ascii="Titillium Web" w:hAnsi="Titillium Web"/>
+          <w:lang w:eastAsia="en-GB"/>
+        </w:rPr>
+        <w:t>n</w:t>
+      </w:r>
+      <w:r>
+        <w:rPr>
+          <w:rFonts w:ascii="Titillium Web" w:hAnsi="Titillium Web"/>
+          <w:lang w:eastAsia="en-GB"/>
+        </w:rPr>
+        <w:t>.</w:t>
+      </w:r>
+    </w:p>
+    <w:p>
+      <w:pPr>
+        <w:pStyle w:val="NoSpacing"/>
+        <w:numPr>
+          <w:ilvl w:val="0"/>
+          <w:numId w:val="20"/>
+        </w:numPr>
+        <w:rPr>
+          <w:rFonts w:ascii="Titillium Web" w:hAnsi="Titillium Web"/>
+          <w:lang w:eastAsia="en-GB"/>
+        </w:rPr>
+      </w:pPr>
+      <w:r>
+        <w:rPr>
+          <w:rFonts w:ascii="Titillium Web" w:hAnsi="Titillium Web"/>
+          <w:lang w:eastAsia="en-GB"/>
+        </w:rPr>
+        <w:t>You are responsible for ensuring your exercise environment (home, gym, outdoors etc.) is safe and suitable.</w:t>
+      </w:r>
+    </w:p>
+    <w:p>
+      <w:pPr>
+        <w:spacing w:after="0" w:line="240" w:lineRule="auto"/>
+        <w:rPr>
+          <w:rFonts w:ascii="Times New Roman" w:eastAsia="Times New Roman" w:hAnsi="Times New Roman" w:cs="Times New Roman"/>
+          <w:kern w:val="0"/>
+          <w:lang w:eastAsia="en-GB"/>
+          <w14:ligatures w14:val="none"/>
+        </w:rPr>
+      </w:pPr>
+      <w:r>
+        <w:rPr>
+          <w:rFonts w:ascii="Times New Roman" w:eastAsia="Times New Roman" w:hAnsi="Times New Roman" w:cs="Times New Roman"/>
+          <w:noProof/>
+          <w:kern w:val="0"/>
+          <w:lang w:eastAsia="en-GB"/>
+        </w:rPr>
+        <w:pict w14:anchorId="3CE19C87">
+          <v:rect id="_x0000_i1029" alt="" style="width:451.3pt;height:.05pt;mso-width-percent:0;mso-height-percent:0;mso-width-percent:0;mso-height-percent:0" o:hralign="center" o:hrstd="t" o:hr="t" fillcolor="#a0a0a0" stroked="f"/>
+        </w:pict>
+      </w:r>
+    </w:p>
+    <w:p>
+      <w:pPr>
+        <w:pStyle w:val="NoSpacing"/>
+        <w:numPr>
+          <w:ilvl w:val="0"/>
+          <w:numId w:val="14"/>
+        </w:numPr>
+        <w:rPr>
+          <w:rFonts w:ascii="Titillium Web" w:hAnsi="Titillium Web"/>
+          <w:b/>
+          <w:bCs/>
+          <w:sz w:val="28"/>
+          <w:szCs w:val="28"/>
+          <w:lang w:eastAsia="en-GB"/>
+        </w:rPr>
+      </w:pPr>
+      <w:r>
+        <w:rPr>
+          <w:rFonts w:ascii="Titillium Web" w:hAnsi="Titillium Web"/>
+          <w:b/>
+          <w:bCs/>
+          <w:sz w:val="28"/>
+          <w:szCs w:val="28"/>
+          <w:lang w:eastAsia="en-GB"/>
+        </w:rPr>
+        <w:t>Confidentiality &amp; Data Protection</w:t>
+      </w:r>
+    </w:p>
+    <w:p>
+      <w:pPr>
+        <w:pStyle w:val="NoSpacing"/>
+        <w:rPr>
+          <w:rFonts w:ascii="Titillium Web" w:hAnsi="Titillium Web"/>
+          <w:lang w:eastAsia="en-GB"/>
+        </w:rPr>
+      </w:pPr>
+    </w:p>
+    <w:p>
+      <w:pPr>
+        <w:pStyle w:val="NoSpacing"/>
+        <w:numPr>
+          <w:ilvl w:val="0"/>
+          <w:numId w:val="21"/>
+        </w:numPr>
+        <w:rPr>
+          <w:rFonts w:ascii="Titillium Web" w:hAnsi="Titillium Web"/>
+          <w:lang w:eastAsia="en-GB"/>
+        </w:rPr>
+      </w:pPr>
+      <w:r>
+        <w:rPr>
+          <w:rFonts w:ascii="Titillium Web" w:hAnsi="Titillium Web"/>
+          <w:lang w:eastAsia="en-GB"/>
+        </w:rPr>
+        <w:t>All personal information shared with LMW Fitness is kept confidential and handled in line with GDPR.</w:t>
+      </w:r>
+    </w:p>
+    <w:p>
+      <w:pPr>
+        <w:pStyle w:val="NoSpacing"/>
+        <w:numPr>
+          <w:ilvl w:val="0"/>
+          <w:numId w:val="21"/>
+        </w:numPr>
+        <w:rPr>
+          <w:rFonts w:ascii="Titillium Web" w:hAnsi="Titillium Web"/>
+          <w:lang w:eastAsia="en-GB"/>
+        </w:rPr>
+      </w:pPr>
+      <w:r>
+        <w:rPr>
+          <w:rFonts w:ascii="Titillium Web" w:hAnsi="Titillium Web"/>
+          <w:lang w:eastAsia="en-GB"/>
+        </w:rPr>
+        <w:t>Your details will never be shared with third parties without your consent, unless required by law.</w:t>
+      </w:r>
+    </w:p>
+    <w:p>
+      <w:pPr>
+        <w:spacing w:after="0" w:line="240" w:lineRule="auto"/>
+        <w:rPr>
+          <w:rFonts w:ascii="Times New Roman" w:eastAsia="Times New Roman" w:hAnsi="Times New Roman" w:cs="Times New Roman"/>
+          <w:kern w:val="0"/>
+          <w:lang w:eastAsia="en-GB"/>
+          <w14:ligatures w14:val="none"/>
+        </w:rPr>
+      </w:pPr>
+      <w:r>
+        <w:rPr>
+          <w:rFonts w:ascii="Times New Roman" w:eastAsia="Times New Roman" w:hAnsi="Times New Roman" w:cs="Times New Roman"/>
+          <w:noProof/>
+          <w:kern w:val="0"/>
+          <w:lang w:eastAsia="en-GB"/>
+        </w:rPr>
+        <w:pict w14:anchorId="363EB74B">
+          <v:rect id="_x0000_i1028" alt="" style="width:451.3pt;height:.05pt;mso-width-percent:0;mso-height-percent:0;mso-width-percent:0;mso-height-percent:0" o:hralign="center" o:hrstd="t" o:hr="t" fillcolor="#a0a0a0" stroked="f"/>
+        </w:pict>
+      </w:r>
+    </w:p>
+    <w:p>
+      <w:pPr>
+        <w:pStyle w:val="NoSpacing"/>
+        <w:numPr>
+          <w:ilvl w:val="0"/>
+          <w:numId w:val="14"/>
+        </w:numPr>
+        <w:rPr>
+          <w:rFonts w:ascii="Titillium Web" w:hAnsi="Titillium Web"/>
+          <w:b/>
+          <w:bCs/>
+          <w:sz w:val="28"/>
+          <w:szCs w:val="28"/>
+          <w:lang w:eastAsia="en-GB"/>
+        </w:rPr>
+      </w:pPr>
+      <w:r>
+        <w:rPr>
+          <w:rFonts w:ascii="Titillium Web" w:hAnsi="Titillium Web"/>
+          <w:b/>
+          <w:bCs/>
+          <w:sz w:val="28"/>
+          <w:szCs w:val="28"/>
+          <w:lang w:eastAsia="en-GB"/>
+        </w:rPr>
+        <w:t>Code of Conduct</w:t>
+      </w:r>
+    </w:p>
+    <w:p>
+      <w:pPr>
+        <w:pStyle w:val="NoSpacing"/>
+        <w:rPr>
+          <w:rFonts w:ascii="Titillium Web" w:hAnsi="Titillium Web"/>
+          <w:lang w:eastAsia="en-GB"/>
+        </w:rPr>
+      </w:pPr>
+    </w:p>
+    <w:p>
+      <w:pPr>
+        <w:pStyle w:val="NoSpacing"/>
+        <w:numPr>
+          <w:ilvl w:val="0"/>
+          <w:numId w:val="22"/>
+        </w:numPr>
+        <w:rPr>
+          <w:rFonts w:ascii="Titillium Web" w:hAnsi="Titillium Web"/>
+          <w:lang w:eastAsia="en-GB"/>
+        </w:rPr>
+      </w:pPr>
+      <w:r>
+        <w:rPr>
+          <w:rFonts w:ascii="Titillium Web" w:hAnsi="Titillium Web"/>
+          <w:lang w:eastAsia="en-GB"/>
+        </w:rPr>
+        <w:t xml:space="preserve">Sessions and communications are to </w:t>
+      </w:r>
+      <w:proofErr w:type="gramStart"/>
+      <w:r>
+        <w:rPr>
+          <w:rFonts w:ascii="Titillium Web" w:hAnsi="Titillium Web"/>
+          <w:lang w:eastAsia="en-GB"/>
+        </w:rPr>
+        <w:t>be respectful and professional at all times</w:t>
+      </w:r>
+      <w:proofErr w:type="gramEnd"/>
+      <w:r>
+        <w:rPr>
+          <w:rFonts w:ascii="Titillium Web" w:hAnsi="Titillium Web"/>
+          <w:lang w:eastAsia="en-GB"/>
+        </w:rPr>
+        <w:t>.</w:t>
+      </w:r>
+    </w:p>
+    <w:p>
+      <w:pPr>
+        <w:pStyle w:val="ListParagraph"/>
+        <w:numPr>
+          <w:ilvl w:val="0"/>
+          <w:numId w:val="22"/>
+        </w:numPr>
+        <w:spacing w:after="0" w:line="240" w:lineRule="auto"/>
+        <w:rPr>
+          <w:rFonts w:ascii="Times New Roman" w:eastAsia="Times New Roman" w:hAnsi="Times New Roman" w:cs="Times New Roman"/>
+          <w:kern w:val="0"/>
+          <w:lang w:eastAsia="en-GB"/>
+          <w14:ligatures w14:val="none"/>
+        </w:rPr>
+      </w:pPr>
+      <w:r>
+        <w:rPr>
+          <w:rFonts w:ascii="Titillium Web" w:hAnsi="Titillium Web"/>
+        </w:rPr>
+        <w:t>LMW Fitness reserves the right to terminate this agreement and cease services immediately for any reason, including, but not limited to, a breach of these Terms, non-payment or inappropriate conduct. In such cases, no refunds will be provided for any unused sessions or packages.</w:t>
+      </w:r>
+      <w:r>
+        <w:rPr>
+          <w:rFonts w:ascii="Times New Roman" w:eastAsia="Times New Roman" w:hAnsi="Times New Roman" w:cs="Times New Roman"/>
+          <w:noProof/>
+          <w:kern w:val="0"/>
+          <w:lang w:eastAsia="en-GB"/>
+        </w:rPr>
+        <w:pict w14:anchorId="1F0A8054">
+          <v:rect id="_x0000_i1027" alt="" style="width:433.35pt;height:.05pt;mso-width-percent:0;mso-height-percent:0;mso-width-percent:0;mso-height-percent:0" o:hrpct="926" o:hralign="center" o:hrstd="t" o:hr="t" fillcolor="#a0a0a0" stroked="f"/>
+        </w:pict>
+      </w:r>
+    </w:p>
+    <w:p>
+      <w:pPr>
         <w:rPr>
           <w:rFonts w:ascii="Times New Roman" w:eastAsia="Times New Roman" w:hAnsi="Times New Roman" w:cs="Times New Roman"/>
           <w:b/>
@@ -133,79 +1148,61 @@
           <w:lang w:eastAsia="en-GB"/>
           <w14:ligatures w14:val="none"/>
         </w:rPr>
-        <w:t>What I’ll do for you</w:t>
-      </w:r>
-    </w:p>
-    <w:p>
-      <w:pPr>
+        <w:br w:type="page"/>
+      </w:r>
+    </w:p>
+    <w:p>
+      <w:pPr>
+        <w:pStyle w:val="NoSpacing"/>
         <w:numPr>
           <w:ilvl w:val="0"/>
-          <w:numId w:val="10"/>
+          <w:numId w:val="14"/>
         </w:numPr>
-        <w:spacing w:before="100" w:beforeAutospacing="1" w:after="100" w:afterAutospacing="1" w:line="240" w:lineRule="auto"/>
-        <w:rPr>
-          <w:rFonts w:ascii="Times New Roman" w:eastAsia="Times New Roman" w:hAnsi="Times New Roman" w:cs="Times New Roman"/>
-          <w:kern w:val="0"/>
-          <w:lang w:eastAsia="en-GB"/>
-          <w14:ligatures w14:val="none"/>
-        </w:rPr>
-      </w:pPr>
-      <w:r>
-        <w:rPr>
-          <w:rFonts w:ascii="Times New Roman" w:eastAsia="Times New Roman" w:hAnsi="Times New Roman" w:cs="Times New Roman"/>
-          <w:kern w:val="0"/>
-          <w:lang w:eastAsia="en-GB"/>
-          <w14:ligatures w14:val="none"/>
-        </w:rPr>
-        <w:t>I’ll design your training programme around your goals and lifestyle.</w:t>
-      </w:r>
-    </w:p>
-    <w:p>
-      <w:pPr>
-        <w:numPr>
-          <w:ilvl w:val="0"/>
-          <w:numId w:val="10"/>
-        </w:numPr>
-        <w:spacing w:before="100" w:beforeAutospacing="1" w:after="100" w:afterAutospacing="1" w:line="240" w:lineRule="auto"/>
-        <w:rPr>
-          <w:rFonts w:ascii="Times New Roman" w:eastAsia="Times New Roman" w:hAnsi="Times New Roman" w:cs="Times New Roman"/>
-          <w:kern w:val="0"/>
-          <w:lang w:eastAsia="en-GB"/>
-          <w14:ligatures w14:val="none"/>
-        </w:rPr>
-      </w:pPr>
-      <w:r>
-        <w:rPr>
-          <w:rFonts w:ascii="Times New Roman" w:eastAsia="Times New Roman" w:hAnsi="Times New Roman" w:cs="Times New Roman"/>
-          <w:kern w:val="0"/>
-          <w:lang w:eastAsia="en-GB"/>
-          <w14:ligatures w14:val="none"/>
-        </w:rPr>
-        <w:t>I’ll support you with coaching, motivation and guidance to keep you on track.</w:t>
-      </w:r>
-    </w:p>
-    <w:p>
-      <w:pPr>
-        <w:numPr>
-          <w:ilvl w:val="0"/>
-          <w:numId w:val="10"/>
-        </w:numPr>
-        <w:spacing w:before="100" w:beforeAutospacing="1" w:after="100" w:afterAutospacing="1" w:line="240" w:lineRule="auto"/>
-        <w:rPr>
-          <w:rFonts w:ascii="Times New Roman" w:eastAsia="Times New Roman" w:hAnsi="Times New Roman" w:cs="Times New Roman"/>
-          <w:kern w:val="0"/>
-          <w:lang w:eastAsia="en-GB"/>
-          <w14:ligatures w14:val="none"/>
-        </w:rPr>
-      </w:pPr>
-      <w:r>
-        <w:rPr>
-          <w:rFonts w:ascii="Times New Roman" w:eastAsia="Times New Roman" w:hAnsi="Times New Roman" w:cs="Times New Roman"/>
-          <w:kern w:val="0"/>
-          <w:lang w:eastAsia="en-GB"/>
-          <w14:ligatures w14:val="none"/>
-        </w:rPr>
-        <w:t>I’ll always keep your personal information safe and confidential.</w:t>
+        <w:rPr>
+          <w:rFonts w:ascii="Titillium Web" w:hAnsi="Titillium Web"/>
+          <w:b/>
+          <w:bCs/>
+          <w:sz w:val="28"/>
+          <w:szCs w:val="28"/>
+          <w:lang w:eastAsia="en-GB"/>
+        </w:rPr>
+      </w:pPr>
+      <w:r>
+        <w:rPr>
+          <w:rFonts w:ascii="Titillium Web" w:hAnsi="Titillium Web"/>
+          <w:b/>
+          <w:bCs/>
+          <w:sz w:val="28"/>
+          <w:szCs w:val="28"/>
+          <w:lang w:eastAsia="en-GB"/>
+        </w:rPr>
+        <w:lastRenderedPageBreak/>
+        <w:t>Changes to Terms</w:t>
+      </w:r>
+    </w:p>
+    <w:p>
+      <w:pPr>
+        <w:pStyle w:val="NoSpacing"/>
+        <w:rPr>
+          <w:rFonts w:ascii="Titillium Web" w:hAnsi="Titillium Web"/>
+          <w:lang w:eastAsia="en-GB"/>
+        </w:rPr>
+      </w:pPr>
+    </w:p>
+    <w:p>
+      <w:pPr>
+        <w:pStyle w:val="NoSpacing"/>
+        <w:rPr>
+          <w:rFonts w:ascii="Titillium Web" w:hAnsi="Titillium Web"/>
+          <w:lang w:eastAsia="en-GB"/>
+        </w:rPr>
+      </w:pPr>
+      <w:r>
+        <w:rPr>
+          <w:rFonts w:ascii="Titillium Web" w:hAnsi="Titillium Web"/>
+          <w:lang w:eastAsia="en-GB"/>
+        </w:rPr>
+        <w:t>These Terms may be updated occasionally. Any significant changes will be communicated to current clients.</w:t>
       </w:r>
     </w:p>
     <w:p>
@@ -225,1654 +1222,6 @@
           <w:kern w:val="0"/>
           <w:lang w:eastAsia="en-GB"/>
         </w:rPr>
-        <w:pict w14:anchorId="0078DFCA">
-          <v:rect id="_x0000_i1039" alt="" style="width:451.3pt;height:.05pt;mso-width-percent:0;mso-height-percent:0;mso-width-percent:0;mso-height-percent:0" o:hralign="center" o:hrstd="t" o:hr="t" fillcolor="#a0a0a0" stroked="f"/>
-        </w:pict>
-      </w:r>
-    </w:p>
-    <w:p>
-      <w:pPr>
-        <w:spacing w:before="100" w:beforeAutospacing="1" w:after="100" w:afterAutospacing="1" w:line="240" w:lineRule="auto"/>
-        <w:outlineLvl w:val="1"/>
-        <w:rPr>
-          <w:rFonts w:ascii="Times New Roman" w:eastAsia="Times New Roman" w:hAnsi="Times New Roman" w:cs="Times New Roman"/>
-          <w:b/>
-          <w:bCs/>
-          <w:kern w:val="0"/>
-          <w:sz w:val="36"/>
-          <w:szCs w:val="36"/>
-          <w:lang w:eastAsia="en-GB"/>
-          <w14:ligatures w14:val="none"/>
-        </w:rPr>
-      </w:pPr>
-      <w:r>
-        <w:rPr>
-          <w:rFonts w:ascii="Times New Roman" w:eastAsia="Times New Roman" w:hAnsi="Times New Roman" w:cs="Times New Roman"/>
-          <w:b/>
-          <w:bCs/>
-          <w:kern w:val="0"/>
-          <w:sz w:val="36"/>
-          <w:szCs w:val="36"/>
-          <w:lang w:eastAsia="en-GB"/>
-          <w14:ligatures w14:val="none"/>
-        </w:rPr>
-        <w:t>What I ask from you</w:t>
-      </w:r>
-    </w:p>
-    <w:p>
-      <w:pPr>
-        <w:numPr>
-          <w:ilvl w:val="0"/>
-          <w:numId w:val="11"/>
-        </w:numPr>
-        <w:spacing w:before="100" w:beforeAutospacing="1" w:after="100" w:afterAutospacing="1" w:line="240" w:lineRule="auto"/>
-        <w:rPr>
-          <w:rFonts w:ascii="Times New Roman" w:eastAsia="Times New Roman" w:hAnsi="Times New Roman" w:cs="Times New Roman"/>
-          <w:kern w:val="0"/>
-          <w:lang w:eastAsia="en-GB"/>
-          <w14:ligatures w14:val="none"/>
-        </w:rPr>
-      </w:pPr>
-      <w:r>
-        <w:rPr>
-          <w:rFonts w:ascii="Times New Roman" w:eastAsia="Times New Roman" w:hAnsi="Times New Roman" w:cs="Times New Roman"/>
-          <w:kern w:val="0"/>
-          <w:lang w:eastAsia="en-GB"/>
-          <w14:ligatures w14:val="none"/>
-        </w:rPr>
-        <w:t>Be open and honest about your health and fitness history so I can keep your plan safe.</w:t>
-      </w:r>
-    </w:p>
-    <w:p>
-      <w:pPr>
-        <w:numPr>
-          <w:ilvl w:val="0"/>
-          <w:numId w:val="11"/>
-        </w:numPr>
-        <w:spacing w:before="100" w:beforeAutospacing="1" w:after="100" w:afterAutospacing="1" w:line="240" w:lineRule="auto"/>
-        <w:rPr>
-          <w:rFonts w:ascii="Times New Roman" w:eastAsia="Times New Roman" w:hAnsi="Times New Roman" w:cs="Times New Roman"/>
-          <w:kern w:val="0"/>
-          <w:lang w:eastAsia="en-GB"/>
-          <w14:ligatures w14:val="none"/>
-        </w:rPr>
-      </w:pPr>
-      <w:r>
-        <w:rPr>
-          <w:rFonts w:ascii="Times New Roman" w:eastAsia="Times New Roman" w:hAnsi="Times New Roman" w:cs="Times New Roman"/>
-          <w:kern w:val="0"/>
-          <w:lang w:eastAsia="en-GB"/>
-          <w14:ligatures w14:val="none"/>
-        </w:rPr>
-        <w:t>Let me know if anything changes with your health.</w:t>
-      </w:r>
-    </w:p>
-    <w:p>
-      <w:pPr>
-        <w:numPr>
-          <w:ilvl w:val="0"/>
-          <w:numId w:val="11"/>
-        </w:numPr>
-        <w:spacing w:before="100" w:beforeAutospacing="1" w:after="100" w:afterAutospacing="1" w:line="240" w:lineRule="auto"/>
-        <w:rPr>
-          <w:rFonts w:ascii="Times New Roman" w:eastAsia="Times New Roman" w:hAnsi="Times New Roman" w:cs="Times New Roman"/>
-          <w:kern w:val="0"/>
-          <w:lang w:eastAsia="en-GB"/>
-          <w14:ligatures w14:val="none"/>
-        </w:rPr>
-      </w:pPr>
-      <w:r>
-        <w:rPr>
-          <w:rFonts w:ascii="Times New Roman" w:eastAsia="Times New Roman" w:hAnsi="Times New Roman" w:cs="Times New Roman"/>
-          <w:kern w:val="0"/>
-          <w:lang w:eastAsia="en-GB"/>
-          <w14:ligatures w14:val="none"/>
-        </w:rPr>
-        <w:t>Put in the effort — I’ll guide you, but the results come from your consistency.</w:t>
-      </w:r>
-    </w:p>
-    <w:p>
-      <w:pPr>
-        <w:spacing w:after="0" w:line="240" w:lineRule="auto"/>
-        <w:rPr>
-          <w:rFonts w:ascii="Times New Roman" w:eastAsia="Times New Roman" w:hAnsi="Times New Roman" w:cs="Times New Roman"/>
-          <w:kern w:val="0"/>
-          <w:lang w:eastAsia="en-GB"/>
-          <w14:ligatures w14:val="none"/>
-        </w:rPr>
-      </w:pPr>
-      <w:r>
-        <w:rPr>
-          <w:rFonts w:ascii="Times New Roman" w:eastAsia="Times New Roman" w:hAnsi="Times New Roman" w:cs="Times New Roman"/>
-          <w:noProof/>
-          <w:kern w:val="0"/>
-          <w:lang w:eastAsia="en-GB"/>
-        </w:rPr>
-        <w:pict w14:anchorId="382E030D">
-          <v:rect id="_x0000_i1038" alt="" style="width:451.3pt;height:.05pt;mso-width-percent:0;mso-height-percent:0;mso-width-percent:0;mso-height-percent:0" o:hralign="center" o:hrstd="t" o:hr="t" fillcolor="#a0a0a0" stroked="f"/>
-        </w:pict>
-      </w:r>
-    </w:p>
-    <w:p>
-      <w:pPr>
-        <w:spacing w:before="100" w:beforeAutospacing="1" w:after="100" w:afterAutospacing="1" w:line="240" w:lineRule="auto"/>
-        <w:outlineLvl w:val="1"/>
-        <w:rPr>
-          <w:rFonts w:ascii="Times New Roman" w:eastAsia="Times New Roman" w:hAnsi="Times New Roman" w:cs="Times New Roman"/>
-          <w:b/>
-          <w:bCs/>
-          <w:kern w:val="0"/>
-          <w:sz w:val="36"/>
-          <w:szCs w:val="36"/>
-          <w:lang w:eastAsia="en-GB"/>
-          <w14:ligatures w14:val="none"/>
-        </w:rPr>
-      </w:pPr>
-      <w:r>
-        <w:rPr>
-          <w:rFonts w:ascii="Times New Roman" w:eastAsia="Times New Roman" w:hAnsi="Times New Roman" w:cs="Times New Roman"/>
-          <w:b/>
-          <w:bCs/>
-          <w:kern w:val="0"/>
-          <w:sz w:val="36"/>
-          <w:szCs w:val="36"/>
-          <w:lang w:eastAsia="en-GB"/>
-          <w14:ligatures w14:val="none"/>
-        </w:rPr>
-        <w:t>Payments &amp; Sessions</w:t>
-      </w:r>
-    </w:p>
-    <w:p>
-      <w:pPr>
-        <w:numPr>
-          <w:ilvl w:val="0"/>
-          <w:numId w:val="12"/>
-        </w:numPr>
-        <w:spacing w:before="100" w:beforeAutospacing="1" w:after="100" w:afterAutospacing="1" w:line="240" w:lineRule="auto"/>
-        <w:rPr>
-          <w:rFonts w:ascii="Times New Roman" w:eastAsia="Times New Roman" w:hAnsi="Times New Roman" w:cs="Times New Roman"/>
-          <w:kern w:val="0"/>
-          <w:lang w:eastAsia="en-GB"/>
-          <w14:ligatures w14:val="none"/>
-        </w:rPr>
-      </w:pPr>
-      <w:r>
-        <w:rPr>
-          <w:rFonts w:ascii="Times New Roman" w:eastAsia="Times New Roman" w:hAnsi="Times New Roman" w:cs="Times New Roman"/>
-          <w:kern w:val="0"/>
-          <w:lang w:eastAsia="en-GB"/>
-          <w14:ligatures w14:val="none"/>
-        </w:rPr>
-        <w:t>All sessions or programmes need to be paid for in advance.</w:t>
-      </w:r>
-    </w:p>
-    <w:p>
-      <w:pPr>
-        <w:numPr>
-          <w:ilvl w:val="0"/>
-          <w:numId w:val="12"/>
-        </w:numPr>
-        <w:spacing w:before="100" w:beforeAutospacing="1" w:after="100" w:afterAutospacing="1" w:line="240" w:lineRule="auto"/>
-        <w:rPr>
-          <w:rFonts w:ascii="Times New Roman" w:eastAsia="Times New Roman" w:hAnsi="Times New Roman" w:cs="Times New Roman"/>
-          <w:kern w:val="0"/>
-          <w:lang w:eastAsia="en-GB"/>
-          <w14:ligatures w14:val="none"/>
-        </w:rPr>
-      </w:pPr>
-      <w:r>
-        <w:rPr>
-          <w:rFonts w:ascii="Times New Roman" w:eastAsia="Times New Roman" w:hAnsi="Times New Roman" w:cs="Times New Roman"/>
-          <w:kern w:val="0"/>
-          <w:lang w:eastAsia="en-GB"/>
-          <w14:ligatures w14:val="none"/>
-        </w:rPr>
-        <w:t>If you need to cancel or move a session, please give at least 24 hours’ notice. Late cancellations may be charged.</w:t>
-      </w:r>
-    </w:p>
-    <w:p>
-      <w:pPr>
-        <w:numPr>
-          <w:ilvl w:val="0"/>
-          <w:numId w:val="12"/>
-        </w:numPr>
-        <w:spacing w:before="100" w:beforeAutospacing="1" w:after="100" w:afterAutospacing="1" w:line="240" w:lineRule="auto"/>
-        <w:rPr>
-          <w:rFonts w:ascii="Times New Roman" w:eastAsia="Times New Roman" w:hAnsi="Times New Roman" w:cs="Times New Roman"/>
-          <w:kern w:val="0"/>
-          <w:lang w:eastAsia="en-GB"/>
-          <w14:ligatures w14:val="none"/>
-        </w:rPr>
-      </w:pPr>
-      <w:r>
-        <w:rPr>
-          <w:rFonts w:ascii="Times New Roman" w:eastAsia="Times New Roman" w:hAnsi="Times New Roman" w:cs="Times New Roman"/>
-          <w:kern w:val="0"/>
-          <w:lang w:eastAsia="en-GB"/>
-          <w14:ligatures w14:val="none"/>
-        </w:rPr>
-        <w:t>Once a programme has started, refunds aren’t normally available unless there’s a serious issue.</w:t>
-      </w:r>
-    </w:p>
-    <w:p>
-      <w:pPr>
-        <w:spacing w:after="0" w:line="240" w:lineRule="auto"/>
-        <w:rPr>
-          <w:rFonts w:ascii="Times New Roman" w:eastAsia="Times New Roman" w:hAnsi="Times New Roman" w:cs="Times New Roman"/>
-          <w:kern w:val="0"/>
-          <w:lang w:eastAsia="en-GB"/>
-          <w14:ligatures w14:val="none"/>
-        </w:rPr>
-      </w:pPr>
-      <w:r>
-        <w:rPr>
-          <w:rFonts w:ascii="Times New Roman" w:eastAsia="Times New Roman" w:hAnsi="Times New Roman" w:cs="Times New Roman"/>
-          <w:noProof/>
-          <w:kern w:val="0"/>
-          <w:lang w:eastAsia="en-GB"/>
-        </w:rPr>
-        <w:pict w14:anchorId="5837EC2E">
-          <v:rect id="_x0000_i1037" alt="" style="width:451.3pt;height:.05pt;mso-width-percent:0;mso-height-percent:0;mso-width-percent:0;mso-height-percent:0" o:hralign="center" o:hrstd="t" o:hr="t" fillcolor="#a0a0a0" stroked="f"/>
-        </w:pict>
-      </w:r>
-    </w:p>
-    <w:p>
-      <w:pPr>
-        <w:spacing w:before="100" w:beforeAutospacing="1" w:after="100" w:afterAutospacing="1" w:line="240" w:lineRule="auto"/>
-        <w:outlineLvl w:val="1"/>
-        <w:rPr>
-          <w:rFonts w:ascii="Times New Roman" w:eastAsia="Times New Roman" w:hAnsi="Times New Roman" w:cs="Times New Roman"/>
-          <w:b/>
-          <w:bCs/>
-          <w:kern w:val="0"/>
-          <w:sz w:val="36"/>
-          <w:szCs w:val="36"/>
-          <w:lang w:eastAsia="en-GB"/>
-          <w14:ligatures w14:val="none"/>
-        </w:rPr>
-      </w:pPr>
-      <w:r>
-        <w:rPr>
-          <w:rFonts w:ascii="Times New Roman" w:eastAsia="Times New Roman" w:hAnsi="Times New Roman" w:cs="Times New Roman"/>
-          <w:b/>
-          <w:bCs/>
-          <w:kern w:val="0"/>
-          <w:sz w:val="36"/>
-          <w:szCs w:val="36"/>
-          <w:lang w:eastAsia="en-GB"/>
-          <w14:ligatures w14:val="none"/>
-        </w:rPr>
-        <w:t>Important bits to be aware of</w:t>
-      </w:r>
-    </w:p>
-    <w:p>
-      <w:pPr>
-        <w:numPr>
-          <w:ilvl w:val="0"/>
-          <w:numId w:val="13"/>
-        </w:numPr>
-        <w:spacing w:before="100" w:beforeAutospacing="1" w:after="100" w:afterAutospacing="1" w:line="240" w:lineRule="auto"/>
-        <w:rPr>
-          <w:rFonts w:ascii="Times New Roman" w:eastAsia="Times New Roman" w:hAnsi="Times New Roman" w:cs="Times New Roman"/>
-          <w:kern w:val="0"/>
-          <w:lang w:eastAsia="en-GB"/>
-          <w14:ligatures w14:val="none"/>
-        </w:rPr>
-      </w:pPr>
-      <w:r>
-        <w:rPr>
-          <w:rFonts w:ascii="Times New Roman" w:eastAsia="Times New Roman" w:hAnsi="Times New Roman" w:cs="Times New Roman"/>
-          <w:kern w:val="0"/>
-          <w:lang w:eastAsia="en-GB"/>
-          <w14:ligatures w14:val="none"/>
-        </w:rPr>
-        <w:t>Exercise has risks, so please make sure your space and equipment are safe.</w:t>
-      </w:r>
-    </w:p>
-    <w:p>
-      <w:pPr>
-        <w:numPr>
-          <w:ilvl w:val="0"/>
-          <w:numId w:val="13"/>
-        </w:numPr>
-        <w:spacing w:before="100" w:beforeAutospacing="1" w:after="100" w:afterAutospacing="1" w:line="240" w:lineRule="auto"/>
-        <w:rPr>
-          <w:rFonts w:ascii="Times New Roman" w:eastAsia="Times New Roman" w:hAnsi="Times New Roman" w:cs="Times New Roman"/>
-          <w:kern w:val="0"/>
-          <w:lang w:eastAsia="en-GB"/>
-          <w14:ligatures w14:val="none"/>
-        </w:rPr>
-      </w:pPr>
-      <w:r>
-        <w:rPr>
-          <w:rFonts w:ascii="Times New Roman" w:eastAsia="Times New Roman" w:hAnsi="Times New Roman" w:cs="Times New Roman"/>
-          <w:kern w:val="0"/>
-          <w:lang w:eastAsia="en-GB"/>
-          <w14:ligatures w14:val="none"/>
-        </w:rPr>
-        <w:t>Results will vary depending on your effort, nutrition, and lifestyle — I’ll help, but there are no quick fixes!</w:t>
-      </w:r>
-    </w:p>
-    <w:p>
-      <w:pPr>
-        <w:numPr>
-          <w:ilvl w:val="0"/>
-          <w:numId w:val="13"/>
-        </w:numPr>
-        <w:spacing w:before="100" w:beforeAutospacing="1" w:after="100" w:afterAutospacing="1" w:line="240" w:lineRule="auto"/>
-        <w:rPr>
-          <w:rFonts w:ascii="Times New Roman" w:eastAsia="Times New Roman" w:hAnsi="Times New Roman" w:cs="Times New Roman"/>
-          <w:kern w:val="0"/>
-          <w:lang w:eastAsia="en-GB"/>
-          <w14:ligatures w14:val="none"/>
-        </w:rPr>
-      </w:pPr>
-      <w:r>
-        <w:rPr>
-          <w:rFonts w:ascii="Times New Roman" w:eastAsia="Times New Roman" w:hAnsi="Times New Roman" w:cs="Times New Roman"/>
-          <w:kern w:val="0"/>
-          <w:lang w:eastAsia="en-GB"/>
-          <w14:ligatures w14:val="none"/>
-        </w:rPr>
-        <w:t>Respect works both ways — I’ll always treat you professionally and kindly, and I ask the same in return.</w:t>
-      </w:r>
-    </w:p>
-    <w:p>
-      <w:pPr>
-        <w:spacing w:after="0" w:line="240" w:lineRule="auto"/>
-        <w:rPr>
-          <w:rFonts w:ascii="Times New Roman" w:eastAsia="Times New Roman" w:hAnsi="Times New Roman" w:cs="Times New Roman"/>
-          <w:kern w:val="0"/>
-          <w:lang w:eastAsia="en-GB"/>
-          <w14:ligatures w14:val="none"/>
-        </w:rPr>
-      </w:pPr>
-      <w:r>
-        <w:rPr>
-          <w:rFonts w:ascii="Times New Roman" w:eastAsia="Times New Roman" w:hAnsi="Times New Roman" w:cs="Times New Roman"/>
-          <w:noProof/>
-          <w:kern w:val="0"/>
-          <w:lang w:eastAsia="en-GB"/>
-        </w:rPr>
-        <w:pict w14:anchorId="746C7993">
-          <v:rect id="_x0000_i1036" alt="" style="width:451.3pt;height:.05pt;mso-width-percent:0;mso-height-percent:0;mso-width-percent:0;mso-height-percent:0" o:hralign="center" o:hrstd="t" o:hr="t" fillcolor="#a0a0a0" stroked="f"/>
-        </w:pict>
-      </w:r>
-    </w:p>
-    <w:p>
-      <w:pPr>
-        <w:spacing w:before="100" w:beforeAutospacing="1" w:after="100" w:afterAutospacing="1" w:line="240" w:lineRule="auto"/>
-        <w:outlineLvl w:val="1"/>
-        <w:rPr>
-          <w:rFonts w:ascii="Times New Roman" w:eastAsia="Times New Roman" w:hAnsi="Times New Roman" w:cs="Times New Roman"/>
-          <w:b/>
-          <w:bCs/>
-          <w:kern w:val="0"/>
-          <w:sz w:val="36"/>
-          <w:szCs w:val="36"/>
-          <w:lang w:eastAsia="en-GB"/>
-          <w14:ligatures w14:val="none"/>
-        </w:rPr>
-      </w:pPr>
-      <w:r>
-        <w:rPr>
-          <w:rFonts w:ascii="Times New Roman" w:eastAsia="Times New Roman" w:hAnsi="Times New Roman" w:cs="Times New Roman"/>
-          <w:b/>
-          <w:bCs/>
-          <w:kern w:val="0"/>
-          <w:sz w:val="36"/>
-          <w:szCs w:val="36"/>
-          <w:lang w:eastAsia="en-GB"/>
-          <w14:ligatures w14:val="none"/>
-        </w:rPr>
-        <w:t>Finally</w:t>
-      </w:r>
-    </w:p>
-    <w:p>
-      <w:pPr>
-        <w:spacing w:before="100" w:beforeAutospacing="1" w:after="100" w:afterAutospacing="1" w:line="240" w:lineRule="auto"/>
-        <w:rPr>
-          <w:rFonts w:ascii="Times New Roman" w:eastAsia="Times New Roman" w:hAnsi="Times New Roman" w:cs="Times New Roman"/>
-          <w:kern w:val="0"/>
-          <w:lang w:eastAsia="en-GB"/>
-          <w14:ligatures w14:val="none"/>
-        </w:rPr>
-      </w:pPr>
-      <w:r>
-        <w:rPr>
-          <w:rFonts w:ascii="Times New Roman" w:eastAsia="Times New Roman" w:hAnsi="Times New Roman" w:cs="Times New Roman"/>
-          <w:kern w:val="0"/>
-          <w:lang w:eastAsia="en-GB"/>
-          <w14:ligatures w14:val="none"/>
-        </w:rPr>
-        <w:lastRenderedPageBreak/>
-        <w:t>By joining LMW Fitness, you’re agreeing to these simple ground rules so we can work together in the best way possible.</w:t>
-      </w:r>
-    </w:p>
-    <w:p>
-      <w:pPr>
-        <w:spacing w:before="100" w:beforeAutospacing="1" w:after="100" w:afterAutospacing="1" w:line="240" w:lineRule="auto"/>
-        <w:rPr>
-          <w:rFonts w:ascii="Times New Roman" w:eastAsia="Times New Roman" w:hAnsi="Times New Roman" w:cs="Times New Roman"/>
-          <w:kern w:val="0"/>
-          <w:lang w:eastAsia="en-GB"/>
-          <w14:ligatures w14:val="none"/>
-        </w:rPr>
-      </w:pPr>
-      <w:r>
-        <w:rPr>
-          <w:rFonts w:ascii="Times New Roman" w:eastAsia="Times New Roman" w:hAnsi="Times New Roman" w:cs="Times New Roman"/>
-          <w:kern w:val="0"/>
-          <w:lang w:eastAsia="en-GB"/>
-          <w14:ligatures w14:val="none"/>
-        </w:rPr>
-        <w:t>Now, let’s get cracking and make this the start of something brilliant!</w:t>
-      </w:r>
-    </w:p>
-    <w:p>
-      <w:pPr>
-        <w:spacing w:before="100" w:beforeAutospacing="1" w:after="100" w:afterAutospacing="1" w:line="240" w:lineRule="auto"/>
-        <w:outlineLvl w:val="0"/>
-        <w:rPr>
-          <w:rFonts w:ascii="Times New Roman" w:eastAsia="Times New Roman" w:hAnsi="Times New Roman" w:cs="Times New Roman"/>
-          <w:b/>
-          <w:bCs/>
-          <w:i/>
-          <w:iCs/>
-          <w:kern w:val="36"/>
-          <w:lang w:eastAsia="en-GB"/>
-          <w14:ligatures w14:val="none"/>
-        </w:rPr>
-      </w:pPr>
-    </w:p>
-    <w:p>
-      <w:pPr>
-        <w:spacing w:before="100" w:beforeAutospacing="1" w:after="100" w:afterAutospacing="1" w:line="240" w:lineRule="auto"/>
-        <w:outlineLvl w:val="0"/>
-        <w:rPr>
-          <w:rFonts w:ascii="Times New Roman" w:eastAsia="Times New Roman" w:hAnsi="Times New Roman" w:cs="Times New Roman"/>
-          <w:b/>
-          <w:bCs/>
-          <w:i/>
-          <w:iCs/>
-          <w:kern w:val="36"/>
-          <w:lang w:eastAsia="en-GB"/>
-          <w14:ligatures w14:val="none"/>
-        </w:rPr>
-      </w:pPr>
-      <w:r>
-        <w:rPr>
-          <w:rFonts w:ascii="Times New Roman" w:eastAsia="Times New Roman" w:hAnsi="Times New Roman" w:cs="Times New Roman"/>
-          <w:b/>
-          <w:bCs/>
-          <w:i/>
-          <w:iCs/>
-          <w:kern w:val="36"/>
-          <w:highlight w:val="yellow"/>
-          <w:lang w:eastAsia="en-GB"/>
-          <w14:ligatures w14:val="none"/>
-        </w:rPr>
-        <w:t>Attachment to go in your footer and automatically send to people who order from you</w:t>
-      </w:r>
-    </w:p>
-    <w:p>
-      <w:pPr>
-        <w:spacing w:before="100" w:beforeAutospacing="1" w:after="100" w:afterAutospacing="1" w:line="240" w:lineRule="auto"/>
-        <w:outlineLvl w:val="0"/>
-        <w:rPr>
-          <w:rFonts w:ascii="Times New Roman" w:eastAsia="Times New Roman" w:hAnsi="Times New Roman" w:cs="Times New Roman"/>
-          <w:b/>
-          <w:bCs/>
-          <w:kern w:val="36"/>
-          <w:sz w:val="48"/>
-          <w:szCs w:val="48"/>
-          <w:lang w:eastAsia="en-GB"/>
-          <w14:ligatures w14:val="none"/>
-        </w:rPr>
-      </w:pPr>
-    </w:p>
-    <w:p>
-      <w:pPr>
-        <w:spacing w:before="100" w:beforeAutospacing="1" w:after="100" w:afterAutospacing="1" w:line="240" w:lineRule="auto"/>
-        <w:outlineLvl w:val="0"/>
-        <w:rPr>
-          <w:rFonts w:ascii="Times New Roman" w:eastAsia="Times New Roman" w:hAnsi="Times New Roman" w:cs="Times New Roman"/>
-          <w:b/>
-          <w:bCs/>
-          <w:kern w:val="36"/>
-          <w:sz w:val="48"/>
-          <w:szCs w:val="48"/>
-          <w:lang w:eastAsia="en-GB"/>
-          <w14:ligatures w14:val="none"/>
-        </w:rPr>
-      </w:pPr>
-      <w:r>
-        <w:rPr>
-          <w:rFonts w:ascii="Times New Roman" w:eastAsia="Times New Roman" w:hAnsi="Times New Roman" w:cs="Times New Roman"/>
-          <w:b/>
-          <w:bCs/>
-          <w:kern w:val="36"/>
-          <w:sz w:val="48"/>
-          <w:szCs w:val="48"/>
-          <w:lang w:eastAsia="en-GB"/>
-          <w14:ligatures w14:val="none"/>
-        </w:rPr>
-        <w:t>Terms of Service – LMW Fitness Online Personal Training</w:t>
-      </w:r>
-    </w:p>
-    <w:p>
-      <w:pPr>
-        <w:spacing w:before="100" w:beforeAutospacing="1" w:after="100" w:afterAutospacing="1" w:line="240" w:lineRule="auto"/>
-        <w:rPr>
-          <w:rFonts w:ascii="Times New Roman" w:eastAsia="Times New Roman" w:hAnsi="Times New Roman" w:cs="Times New Roman"/>
-          <w:kern w:val="0"/>
-          <w:lang w:eastAsia="en-GB"/>
-          <w14:ligatures w14:val="none"/>
-        </w:rPr>
-      </w:pPr>
-      <w:r>
-        <w:rPr>
-          <w:rFonts w:ascii="Times New Roman" w:eastAsia="Times New Roman" w:hAnsi="Times New Roman" w:cs="Times New Roman"/>
-          <w:kern w:val="0"/>
-          <w:lang w:eastAsia="en-GB"/>
-          <w14:ligatures w14:val="none"/>
-        </w:rPr>
-        <w:t>Welcome to LMW Fitness! By signing up to online personal training with Laura, you agree to the following Terms of Service. Please read them carefully as they set out what you can expect from us, and what we ask in return to make sure you get the best out of your training.</w:t>
-      </w:r>
-    </w:p>
-    <w:p>
-      <w:pPr>
-        <w:spacing w:after="0" w:line="240" w:lineRule="auto"/>
-        <w:rPr>
-          <w:rFonts w:ascii="Times New Roman" w:eastAsia="Times New Roman" w:hAnsi="Times New Roman" w:cs="Times New Roman"/>
-          <w:kern w:val="0"/>
-          <w:lang w:eastAsia="en-GB"/>
-          <w14:ligatures w14:val="none"/>
-        </w:rPr>
-      </w:pPr>
-      <w:r>
-        <w:rPr>
-          <w:rFonts w:ascii="Times New Roman" w:eastAsia="Times New Roman" w:hAnsi="Times New Roman" w:cs="Times New Roman"/>
-          <w:noProof/>
-          <w:kern w:val="0"/>
-          <w:lang w:eastAsia="en-GB"/>
-        </w:rPr>
-        <w:pict w14:anchorId="43340F7E">
-          <v:rect id="_x0000_i1035" alt="" style="width:451.3pt;height:.05pt;mso-width-percent:0;mso-height-percent:0;mso-width-percent:0;mso-height-percent:0" o:hralign="center" o:hrstd="t" o:hr="t" fillcolor="#a0a0a0" stroked="f"/>
-        </w:pict>
-      </w:r>
-    </w:p>
-    <w:p>
-      <w:pPr>
-        <w:spacing w:before="100" w:beforeAutospacing="1" w:after="100" w:afterAutospacing="1" w:line="240" w:lineRule="auto"/>
-        <w:outlineLvl w:val="1"/>
-        <w:rPr>
-          <w:rFonts w:ascii="Times New Roman" w:eastAsia="Times New Roman" w:hAnsi="Times New Roman" w:cs="Times New Roman"/>
-          <w:b/>
-          <w:bCs/>
-          <w:kern w:val="0"/>
-          <w:sz w:val="36"/>
-          <w:szCs w:val="36"/>
-          <w:lang w:eastAsia="en-GB"/>
-          <w14:ligatures w14:val="none"/>
-        </w:rPr>
-      </w:pPr>
-      <w:r>
-        <w:rPr>
-          <w:rFonts w:ascii="Times New Roman" w:eastAsia="Times New Roman" w:hAnsi="Times New Roman" w:cs="Times New Roman"/>
-          <w:b/>
-          <w:bCs/>
-          <w:kern w:val="0"/>
-          <w:sz w:val="36"/>
-          <w:szCs w:val="36"/>
-          <w:lang w:eastAsia="en-GB"/>
-          <w14:ligatures w14:val="none"/>
-        </w:rPr>
-        <w:t>1. Our Services</w:t>
-      </w:r>
-    </w:p>
-    <w:p>
-      <w:pPr>
-        <w:numPr>
-          <w:ilvl w:val="0"/>
-          <w:numId w:val="1"/>
-        </w:numPr>
-        <w:spacing w:before="100" w:beforeAutospacing="1" w:after="100" w:afterAutospacing="1" w:line="240" w:lineRule="auto"/>
-        <w:rPr>
-          <w:rFonts w:ascii="Times New Roman" w:eastAsia="Times New Roman" w:hAnsi="Times New Roman" w:cs="Times New Roman"/>
-          <w:kern w:val="0"/>
-          <w:lang w:eastAsia="en-GB"/>
-          <w14:ligatures w14:val="none"/>
-        </w:rPr>
-      </w:pPr>
-      <w:r>
-        <w:rPr>
-          <w:rFonts w:ascii="Times New Roman" w:eastAsia="Times New Roman" w:hAnsi="Times New Roman" w:cs="Times New Roman"/>
-          <w:kern w:val="0"/>
-          <w:lang w:eastAsia="en-GB"/>
-          <w14:ligatures w14:val="none"/>
-        </w:rPr>
-        <w:t>LMW Fitness provides online personal training, coaching, and guidance tailored to your goals and needs.</w:t>
-      </w:r>
-    </w:p>
-    <w:p>
-      <w:pPr>
-        <w:numPr>
-          <w:ilvl w:val="0"/>
-          <w:numId w:val="1"/>
-        </w:numPr>
-        <w:spacing w:before="100" w:beforeAutospacing="1" w:after="100" w:afterAutospacing="1" w:line="240" w:lineRule="auto"/>
-        <w:rPr>
-          <w:rFonts w:ascii="Times New Roman" w:eastAsia="Times New Roman" w:hAnsi="Times New Roman" w:cs="Times New Roman"/>
-          <w:kern w:val="0"/>
-          <w:lang w:eastAsia="en-GB"/>
-          <w14:ligatures w14:val="none"/>
-        </w:rPr>
-      </w:pPr>
-      <w:r>
-        <w:rPr>
-          <w:rFonts w:ascii="Times New Roman" w:eastAsia="Times New Roman" w:hAnsi="Times New Roman" w:cs="Times New Roman"/>
-          <w:kern w:val="0"/>
-          <w:lang w:eastAsia="en-GB"/>
-          <w14:ligatures w14:val="none"/>
-        </w:rPr>
-        <w:t>All services are delivered remotely through agreed platforms (such as video calls, email, apps or messaging).</w:t>
-      </w:r>
-    </w:p>
-    <w:p>
-      <w:pPr>
-        <w:numPr>
-          <w:ilvl w:val="0"/>
-          <w:numId w:val="1"/>
-        </w:numPr>
-        <w:spacing w:before="100" w:beforeAutospacing="1" w:after="100" w:afterAutospacing="1" w:line="240" w:lineRule="auto"/>
-        <w:rPr>
-          <w:rFonts w:ascii="Times New Roman" w:eastAsia="Times New Roman" w:hAnsi="Times New Roman" w:cs="Times New Roman"/>
-          <w:kern w:val="0"/>
-          <w:lang w:eastAsia="en-GB"/>
-          <w14:ligatures w14:val="none"/>
-        </w:rPr>
-      </w:pPr>
-      <w:r>
-        <w:rPr>
-          <w:rFonts w:ascii="Times New Roman" w:eastAsia="Times New Roman" w:hAnsi="Times New Roman" w:cs="Times New Roman"/>
-          <w:kern w:val="0"/>
-          <w:lang w:eastAsia="en-GB"/>
-          <w14:ligatures w14:val="none"/>
-        </w:rPr>
-        <w:t>Training programmes are designed for general fitness and wellbeing. They are not a substitute for medical treatment, physiotherapy, or specialist healthcare.</w:t>
-      </w:r>
-    </w:p>
-    <w:p>
-      <w:pPr>
-        <w:spacing w:after="0" w:line="240" w:lineRule="auto"/>
-        <w:rPr>
-          <w:rFonts w:ascii="Times New Roman" w:eastAsia="Times New Roman" w:hAnsi="Times New Roman" w:cs="Times New Roman"/>
-          <w:kern w:val="0"/>
-          <w:lang w:eastAsia="en-GB"/>
-          <w14:ligatures w14:val="none"/>
-        </w:rPr>
-      </w:pPr>
-      <w:r>
-        <w:rPr>
-          <w:rFonts w:ascii="Times New Roman" w:eastAsia="Times New Roman" w:hAnsi="Times New Roman" w:cs="Times New Roman"/>
-          <w:noProof/>
-          <w:kern w:val="0"/>
-          <w:lang w:eastAsia="en-GB"/>
-        </w:rPr>
-        <w:pict w14:anchorId="3F43326F">
-          <v:rect id="_x0000_i1034" alt="" style="width:451.3pt;height:.05pt;mso-width-percent:0;mso-height-percent:0;mso-width-percent:0;mso-height-percent:0" o:hralign="center" o:hrstd="t" o:hr="t" fillcolor="#a0a0a0" stroked="f"/>
-        </w:pict>
-      </w:r>
-    </w:p>
-    <w:p>
-      <w:pPr>
-        <w:spacing w:before="100" w:beforeAutospacing="1" w:after="100" w:afterAutospacing="1" w:line="240" w:lineRule="auto"/>
-        <w:outlineLvl w:val="1"/>
-        <w:rPr>
-          <w:rFonts w:ascii="Times New Roman" w:eastAsia="Times New Roman" w:hAnsi="Times New Roman" w:cs="Times New Roman"/>
-          <w:b/>
-          <w:bCs/>
-          <w:kern w:val="0"/>
-          <w:sz w:val="36"/>
-          <w:szCs w:val="36"/>
-          <w:lang w:eastAsia="en-GB"/>
-          <w14:ligatures w14:val="none"/>
-        </w:rPr>
-      </w:pPr>
-      <w:r>
-        <w:rPr>
-          <w:rFonts w:ascii="Times New Roman" w:eastAsia="Times New Roman" w:hAnsi="Times New Roman" w:cs="Times New Roman"/>
-          <w:b/>
-          <w:bCs/>
-          <w:kern w:val="0"/>
-          <w:sz w:val="36"/>
-          <w:szCs w:val="36"/>
-          <w:lang w:eastAsia="en-GB"/>
-          <w14:ligatures w14:val="none"/>
-        </w:rPr>
-        <w:t>2. Your Responsibilities</w:t>
-      </w:r>
-    </w:p>
-    <w:p>
-      <w:pPr>
-        <w:numPr>
-          <w:ilvl w:val="0"/>
-          <w:numId w:val="2"/>
-        </w:numPr>
-        <w:spacing w:before="100" w:beforeAutospacing="1" w:after="100" w:afterAutospacing="1" w:line="240" w:lineRule="auto"/>
-        <w:rPr>
-          <w:rFonts w:ascii="Times New Roman" w:eastAsia="Times New Roman" w:hAnsi="Times New Roman" w:cs="Times New Roman"/>
-          <w:kern w:val="0"/>
-          <w:lang w:eastAsia="en-GB"/>
-          <w14:ligatures w14:val="none"/>
-        </w:rPr>
-      </w:pPr>
-      <w:r>
-        <w:rPr>
-          <w:rFonts w:ascii="Times New Roman" w:eastAsia="Times New Roman" w:hAnsi="Times New Roman" w:cs="Times New Roman"/>
-          <w:kern w:val="0"/>
-          <w:lang w:eastAsia="en-GB"/>
-          <w14:ligatures w14:val="none"/>
-        </w:rPr>
-        <w:t>You confirm that you are fit and well enough to take part in physical activity. If you have any medical conditions, injuries, or concerns, you must seek advice from a qualified healthcare professional before starting.</w:t>
-      </w:r>
-    </w:p>
-    <w:p>
-      <w:pPr>
-        <w:numPr>
-          <w:ilvl w:val="0"/>
-          <w:numId w:val="2"/>
-        </w:numPr>
-        <w:spacing w:before="100" w:beforeAutospacing="1" w:after="100" w:afterAutospacing="1" w:line="240" w:lineRule="auto"/>
-        <w:rPr>
-          <w:rFonts w:ascii="Times New Roman" w:eastAsia="Times New Roman" w:hAnsi="Times New Roman" w:cs="Times New Roman"/>
-          <w:kern w:val="0"/>
-          <w:lang w:eastAsia="en-GB"/>
-          <w14:ligatures w14:val="none"/>
-        </w:rPr>
-      </w:pPr>
-      <w:r>
-        <w:rPr>
-          <w:rFonts w:ascii="Times New Roman" w:eastAsia="Times New Roman" w:hAnsi="Times New Roman" w:cs="Times New Roman"/>
-          <w:kern w:val="0"/>
-          <w:lang w:eastAsia="en-GB"/>
-          <w14:ligatures w14:val="none"/>
-        </w:rPr>
-        <w:t xml:space="preserve">You agree to disclose any relevant health information to </w:t>
-      </w:r>
-      <w:proofErr w:type="gramStart"/>
-      <w:r>
-        <w:rPr>
-          <w:rFonts w:ascii="Times New Roman" w:eastAsia="Times New Roman" w:hAnsi="Times New Roman" w:cs="Times New Roman"/>
-          <w:kern w:val="0"/>
-          <w:lang w:eastAsia="en-GB"/>
-          <w14:ligatures w14:val="none"/>
-        </w:rPr>
-        <w:t>Laura</w:t>
-      </w:r>
-      <w:proofErr w:type="gramEnd"/>
-      <w:r>
-        <w:rPr>
-          <w:rFonts w:ascii="Times New Roman" w:eastAsia="Times New Roman" w:hAnsi="Times New Roman" w:cs="Times New Roman"/>
-          <w:kern w:val="0"/>
-          <w:lang w:eastAsia="en-GB"/>
-          <w14:ligatures w14:val="none"/>
-        </w:rPr>
-        <w:t xml:space="preserve"> so your training plan is safe and effective.</w:t>
-      </w:r>
-    </w:p>
-    <w:p>
-      <w:pPr>
-        <w:numPr>
-          <w:ilvl w:val="0"/>
-          <w:numId w:val="2"/>
-        </w:numPr>
-        <w:spacing w:before="100" w:beforeAutospacing="1" w:after="100" w:afterAutospacing="1" w:line="240" w:lineRule="auto"/>
-        <w:rPr>
-          <w:rFonts w:ascii="Times New Roman" w:eastAsia="Times New Roman" w:hAnsi="Times New Roman" w:cs="Times New Roman"/>
-          <w:kern w:val="0"/>
-          <w:lang w:eastAsia="en-GB"/>
-          <w14:ligatures w14:val="none"/>
-        </w:rPr>
-      </w:pPr>
-      <w:r>
-        <w:rPr>
-          <w:rFonts w:ascii="Times New Roman" w:eastAsia="Times New Roman" w:hAnsi="Times New Roman" w:cs="Times New Roman"/>
-          <w:kern w:val="0"/>
-          <w:lang w:eastAsia="en-GB"/>
-          <w14:ligatures w14:val="none"/>
-        </w:rPr>
-        <w:t>You are responsible for completing the exercises as prescribed and for using proper form and safe equipment.</w:t>
-      </w:r>
-    </w:p>
-    <w:p>
-      <w:pPr>
-        <w:spacing w:after="0" w:line="240" w:lineRule="auto"/>
-        <w:rPr>
-          <w:rFonts w:ascii="Times New Roman" w:eastAsia="Times New Roman" w:hAnsi="Times New Roman" w:cs="Times New Roman"/>
-          <w:kern w:val="0"/>
-          <w:lang w:eastAsia="en-GB"/>
-          <w14:ligatures w14:val="none"/>
-        </w:rPr>
-      </w:pPr>
-      <w:r>
-        <w:rPr>
-          <w:rFonts w:ascii="Times New Roman" w:eastAsia="Times New Roman" w:hAnsi="Times New Roman" w:cs="Times New Roman"/>
-          <w:noProof/>
-          <w:kern w:val="0"/>
-          <w:lang w:eastAsia="en-GB"/>
-        </w:rPr>
-        <w:pict w14:anchorId="0FF2A81D">
-          <v:rect id="_x0000_i1033" alt="" style="width:451.3pt;height:.05pt;mso-width-percent:0;mso-height-percent:0;mso-width-percent:0;mso-height-percent:0" o:hralign="center" o:hrstd="t" o:hr="t" fillcolor="#a0a0a0" stroked="f"/>
-        </w:pict>
-      </w:r>
-    </w:p>
-    <w:p>
-      <w:pPr>
-        <w:spacing w:before="100" w:beforeAutospacing="1" w:after="100" w:afterAutospacing="1" w:line="240" w:lineRule="auto"/>
-        <w:outlineLvl w:val="1"/>
-        <w:rPr>
-          <w:rFonts w:ascii="Times New Roman" w:eastAsia="Times New Roman" w:hAnsi="Times New Roman" w:cs="Times New Roman"/>
-          <w:b/>
-          <w:bCs/>
-          <w:kern w:val="0"/>
-          <w:sz w:val="36"/>
-          <w:szCs w:val="36"/>
-          <w:lang w:eastAsia="en-GB"/>
-          <w14:ligatures w14:val="none"/>
-        </w:rPr>
-      </w:pPr>
-      <w:r>
-        <w:rPr>
-          <w:rFonts w:ascii="Times New Roman" w:eastAsia="Times New Roman" w:hAnsi="Times New Roman" w:cs="Times New Roman"/>
-          <w:b/>
-          <w:bCs/>
-          <w:kern w:val="0"/>
-          <w:sz w:val="36"/>
-          <w:szCs w:val="36"/>
-          <w:lang w:eastAsia="en-GB"/>
-          <w14:ligatures w14:val="none"/>
-        </w:rPr>
-        <w:t>3. Payments &amp; Packages</w:t>
-      </w:r>
-    </w:p>
-    <w:p>
-      <w:pPr>
-        <w:numPr>
-          <w:ilvl w:val="0"/>
-          <w:numId w:val="3"/>
-        </w:numPr>
-        <w:spacing w:before="100" w:beforeAutospacing="1" w:after="100" w:afterAutospacing="1" w:line="240" w:lineRule="auto"/>
-        <w:rPr>
-          <w:rFonts w:ascii="Times New Roman" w:eastAsia="Times New Roman" w:hAnsi="Times New Roman" w:cs="Times New Roman"/>
-          <w:kern w:val="0"/>
-          <w:lang w:eastAsia="en-GB"/>
-          <w14:ligatures w14:val="none"/>
-        </w:rPr>
-      </w:pPr>
-      <w:r>
-        <w:rPr>
-          <w:rFonts w:ascii="Times New Roman" w:eastAsia="Times New Roman" w:hAnsi="Times New Roman" w:cs="Times New Roman"/>
-          <w:kern w:val="0"/>
-          <w:lang w:eastAsia="en-GB"/>
-          <w14:ligatures w14:val="none"/>
-        </w:rPr>
-        <w:lastRenderedPageBreak/>
-        <w:t>Payment is required in advance for all online training packages unless otherwise agreed in writing.</w:t>
-      </w:r>
-    </w:p>
-    <w:p>
-      <w:pPr>
-        <w:numPr>
-          <w:ilvl w:val="0"/>
-          <w:numId w:val="3"/>
-        </w:numPr>
-        <w:spacing w:before="100" w:beforeAutospacing="1" w:after="100" w:afterAutospacing="1" w:line="240" w:lineRule="auto"/>
-        <w:rPr>
-          <w:rFonts w:ascii="Times New Roman" w:eastAsia="Times New Roman" w:hAnsi="Times New Roman" w:cs="Times New Roman"/>
-          <w:kern w:val="0"/>
-          <w:lang w:eastAsia="en-GB"/>
-          <w14:ligatures w14:val="none"/>
-        </w:rPr>
-      </w:pPr>
-      <w:r>
-        <w:rPr>
-          <w:rFonts w:ascii="Times New Roman" w:eastAsia="Times New Roman" w:hAnsi="Times New Roman" w:cs="Times New Roman"/>
-          <w:kern w:val="0"/>
-          <w:lang w:eastAsia="en-GB"/>
-          <w14:ligatures w14:val="none"/>
-        </w:rPr>
-        <w:t>Prices are clearly stated at the time of booking and may be subject to change, though existing clients will always be informed in advance.</w:t>
-      </w:r>
-    </w:p>
-    <w:p>
-      <w:pPr>
-        <w:numPr>
-          <w:ilvl w:val="0"/>
-          <w:numId w:val="3"/>
-        </w:numPr>
-        <w:spacing w:before="100" w:beforeAutospacing="1" w:after="100" w:afterAutospacing="1" w:line="240" w:lineRule="auto"/>
-        <w:rPr>
-          <w:rFonts w:ascii="Times New Roman" w:eastAsia="Times New Roman" w:hAnsi="Times New Roman" w:cs="Times New Roman"/>
-          <w:kern w:val="0"/>
-          <w:lang w:eastAsia="en-GB"/>
-          <w14:ligatures w14:val="none"/>
-        </w:rPr>
-      </w:pPr>
-      <w:r>
-        <w:rPr>
-          <w:rFonts w:ascii="Times New Roman" w:eastAsia="Times New Roman" w:hAnsi="Times New Roman" w:cs="Times New Roman"/>
-          <w:kern w:val="0"/>
-          <w:lang w:eastAsia="en-GB"/>
-          <w14:ligatures w14:val="none"/>
-        </w:rPr>
-        <w:t>Failure to make payment may result in services being suspended or cancelled.</w:t>
-      </w:r>
-    </w:p>
-    <w:p>
-      <w:pPr>
-        <w:spacing w:after="0" w:line="240" w:lineRule="auto"/>
-        <w:rPr>
-          <w:rFonts w:ascii="Times New Roman" w:eastAsia="Times New Roman" w:hAnsi="Times New Roman" w:cs="Times New Roman"/>
-          <w:kern w:val="0"/>
-          <w:lang w:eastAsia="en-GB"/>
-          <w14:ligatures w14:val="none"/>
-        </w:rPr>
-      </w:pPr>
-      <w:r>
-        <w:rPr>
-          <w:rFonts w:ascii="Times New Roman" w:eastAsia="Times New Roman" w:hAnsi="Times New Roman" w:cs="Times New Roman"/>
-          <w:noProof/>
-          <w:kern w:val="0"/>
-          <w:lang w:eastAsia="en-GB"/>
-        </w:rPr>
-        <w:pict w14:anchorId="6B282791">
-          <v:rect id="_x0000_i1032" alt="" style="width:451.3pt;height:.05pt;mso-width-percent:0;mso-height-percent:0;mso-width-percent:0;mso-height-percent:0" o:hralign="center" o:hrstd="t" o:hr="t" fillcolor="#a0a0a0" stroked="f"/>
-        </w:pict>
-      </w:r>
-    </w:p>
-    <w:p>
-      <w:pPr>
-        <w:spacing w:before="100" w:beforeAutospacing="1" w:after="100" w:afterAutospacing="1" w:line="240" w:lineRule="auto"/>
-        <w:outlineLvl w:val="1"/>
-        <w:rPr>
-          <w:rFonts w:ascii="Times New Roman" w:eastAsia="Times New Roman" w:hAnsi="Times New Roman" w:cs="Times New Roman"/>
-          <w:b/>
-          <w:bCs/>
-          <w:kern w:val="0"/>
-          <w:sz w:val="36"/>
-          <w:szCs w:val="36"/>
-          <w:lang w:eastAsia="en-GB"/>
-          <w14:ligatures w14:val="none"/>
-        </w:rPr>
-      </w:pPr>
-      <w:r>
-        <w:rPr>
-          <w:rFonts w:ascii="Times New Roman" w:eastAsia="Times New Roman" w:hAnsi="Times New Roman" w:cs="Times New Roman"/>
-          <w:b/>
-          <w:bCs/>
-          <w:kern w:val="0"/>
-          <w:sz w:val="36"/>
-          <w:szCs w:val="36"/>
-          <w:lang w:eastAsia="en-GB"/>
-          <w14:ligatures w14:val="none"/>
-        </w:rPr>
-        <w:t>4. Cancellations &amp; Rescheduling</w:t>
-      </w:r>
-    </w:p>
-    <w:p>
-      <w:pPr>
-        <w:numPr>
-          <w:ilvl w:val="0"/>
-          <w:numId w:val="4"/>
-        </w:numPr>
-        <w:spacing w:before="100" w:beforeAutospacing="1" w:after="100" w:afterAutospacing="1" w:line="240" w:lineRule="auto"/>
-        <w:rPr>
-          <w:rFonts w:ascii="Times New Roman" w:eastAsia="Times New Roman" w:hAnsi="Times New Roman" w:cs="Times New Roman"/>
-          <w:kern w:val="0"/>
-          <w:lang w:eastAsia="en-GB"/>
-          <w14:ligatures w14:val="none"/>
-        </w:rPr>
-      </w:pPr>
-      <w:r>
-        <w:rPr>
-          <w:rFonts w:ascii="Times New Roman" w:eastAsia="Times New Roman" w:hAnsi="Times New Roman" w:cs="Times New Roman"/>
-          <w:kern w:val="0"/>
-          <w:lang w:eastAsia="en-GB"/>
-          <w14:ligatures w14:val="none"/>
-        </w:rPr>
-        <w:t>If you need to cancel or reschedule a session, please provide at least 24 hours’ notice.</w:t>
-      </w:r>
-    </w:p>
-    <w:p>
-      <w:pPr>
-        <w:numPr>
-          <w:ilvl w:val="0"/>
-          <w:numId w:val="4"/>
-        </w:numPr>
-        <w:spacing w:before="100" w:beforeAutospacing="1" w:after="100" w:afterAutospacing="1" w:line="240" w:lineRule="auto"/>
-        <w:rPr>
-          <w:rFonts w:ascii="Times New Roman" w:eastAsia="Times New Roman" w:hAnsi="Times New Roman" w:cs="Times New Roman"/>
-          <w:kern w:val="0"/>
-          <w:lang w:eastAsia="en-GB"/>
-          <w14:ligatures w14:val="none"/>
-        </w:rPr>
-      </w:pPr>
-      <w:r>
-        <w:rPr>
-          <w:rFonts w:ascii="Times New Roman" w:eastAsia="Times New Roman" w:hAnsi="Times New Roman" w:cs="Times New Roman"/>
-          <w:kern w:val="0"/>
-          <w:lang w:eastAsia="en-GB"/>
-          <w14:ligatures w14:val="none"/>
-        </w:rPr>
-        <w:t>Cancellations made with less than 24 hours’ notice may be charged in full at Laura’s discretion.</w:t>
-      </w:r>
-    </w:p>
-    <w:p>
-      <w:pPr>
-        <w:numPr>
-          <w:ilvl w:val="0"/>
-          <w:numId w:val="4"/>
-        </w:numPr>
-        <w:spacing w:before="100" w:beforeAutospacing="1" w:after="100" w:afterAutospacing="1" w:line="240" w:lineRule="auto"/>
-        <w:rPr>
-          <w:rFonts w:ascii="Times New Roman" w:eastAsia="Times New Roman" w:hAnsi="Times New Roman" w:cs="Times New Roman"/>
-          <w:kern w:val="0"/>
-          <w:lang w:eastAsia="en-GB"/>
-          <w14:ligatures w14:val="none"/>
-        </w:rPr>
-      </w:pPr>
-      <w:r>
-        <w:rPr>
-          <w:rFonts w:ascii="Times New Roman" w:eastAsia="Times New Roman" w:hAnsi="Times New Roman" w:cs="Times New Roman"/>
-          <w:kern w:val="0"/>
-          <w:lang w:eastAsia="en-GB"/>
-          <w14:ligatures w14:val="none"/>
-        </w:rPr>
-        <w:t>Packages and programmes are non-refundable once started, except in exceptional circumstances.</w:t>
-      </w:r>
-    </w:p>
-    <w:p>
-      <w:pPr>
-        <w:spacing w:after="0" w:line="240" w:lineRule="auto"/>
-        <w:rPr>
-          <w:rFonts w:ascii="Times New Roman" w:eastAsia="Times New Roman" w:hAnsi="Times New Roman" w:cs="Times New Roman"/>
-          <w:kern w:val="0"/>
-          <w:lang w:eastAsia="en-GB"/>
-          <w14:ligatures w14:val="none"/>
-        </w:rPr>
-      </w:pPr>
-      <w:r>
-        <w:rPr>
-          <w:rFonts w:ascii="Times New Roman" w:eastAsia="Times New Roman" w:hAnsi="Times New Roman" w:cs="Times New Roman"/>
-          <w:noProof/>
-          <w:kern w:val="0"/>
-          <w:lang w:eastAsia="en-GB"/>
-        </w:rPr>
-        <w:pict w14:anchorId="7E82C701">
-          <v:rect id="_x0000_i1031" alt="" style="width:451.3pt;height:.05pt;mso-width-percent:0;mso-height-percent:0;mso-width-percent:0;mso-height-percent:0" o:hralign="center" o:hrstd="t" o:hr="t" fillcolor="#a0a0a0" stroked="f"/>
-        </w:pict>
-      </w:r>
-    </w:p>
-    <w:p>
-      <w:pPr>
-        <w:spacing w:before="100" w:beforeAutospacing="1" w:after="100" w:afterAutospacing="1" w:line="240" w:lineRule="auto"/>
-        <w:outlineLvl w:val="1"/>
-        <w:rPr>
-          <w:rFonts w:ascii="Times New Roman" w:eastAsia="Times New Roman" w:hAnsi="Times New Roman" w:cs="Times New Roman"/>
-          <w:b/>
-          <w:bCs/>
-          <w:kern w:val="0"/>
-          <w:sz w:val="36"/>
-          <w:szCs w:val="36"/>
-          <w:lang w:eastAsia="en-GB"/>
-          <w14:ligatures w14:val="none"/>
-        </w:rPr>
-      </w:pPr>
-      <w:r>
-        <w:rPr>
-          <w:rFonts w:ascii="Times New Roman" w:eastAsia="Times New Roman" w:hAnsi="Times New Roman" w:cs="Times New Roman"/>
-          <w:b/>
-          <w:bCs/>
-          <w:kern w:val="0"/>
-          <w:sz w:val="36"/>
-          <w:szCs w:val="36"/>
-          <w:lang w:eastAsia="en-GB"/>
-          <w14:ligatures w14:val="none"/>
-        </w:rPr>
-        <w:t>5. Results Disclaimer</w:t>
-      </w:r>
-    </w:p>
-    <w:p>
-      <w:pPr>
-        <w:numPr>
-          <w:ilvl w:val="0"/>
-          <w:numId w:val="5"/>
-        </w:numPr>
-        <w:spacing w:before="100" w:beforeAutospacing="1" w:after="100" w:afterAutospacing="1" w:line="240" w:lineRule="auto"/>
-        <w:rPr>
-          <w:rFonts w:ascii="Times New Roman" w:eastAsia="Times New Roman" w:hAnsi="Times New Roman" w:cs="Times New Roman"/>
-          <w:kern w:val="0"/>
-          <w:lang w:eastAsia="en-GB"/>
-          <w14:ligatures w14:val="none"/>
-        </w:rPr>
-      </w:pPr>
-      <w:r>
-        <w:rPr>
-          <w:rFonts w:ascii="Times New Roman" w:eastAsia="Times New Roman" w:hAnsi="Times New Roman" w:cs="Times New Roman"/>
-          <w:kern w:val="0"/>
-          <w:lang w:eastAsia="en-GB"/>
-          <w14:ligatures w14:val="none"/>
-        </w:rPr>
-        <w:t>Laura will provide guidance, motivation, and structured training to support your goals.</w:t>
-      </w:r>
-    </w:p>
-    <w:p>
-      <w:pPr>
-        <w:numPr>
-          <w:ilvl w:val="0"/>
-          <w:numId w:val="5"/>
-        </w:numPr>
-        <w:spacing w:before="100" w:beforeAutospacing="1" w:after="100" w:afterAutospacing="1" w:line="240" w:lineRule="auto"/>
-        <w:rPr>
-          <w:rFonts w:ascii="Times New Roman" w:eastAsia="Times New Roman" w:hAnsi="Times New Roman" w:cs="Times New Roman"/>
-          <w:kern w:val="0"/>
-          <w:lang w:eastAsia="en-GB"/>
-          <w14:ligatures w14:val="none"/>
-        </w:rPr>
-      </w:pPr>
-      <w:r>
-        <w:rPr>
-          <w:rFonts w:ascii="Times New Roman" w:eastAsia="Times New Roman" w:hAnsi="Times New Roman" w:cs="Times New Roman"/>
-          <w:kern w:val="0"/>
-          <w:lang w:eastAsia="en-GB"/>
-          <w14:ligatures w14:val="none"/>
-        </w:rPr>
-        <w:t>Results are dependent on your own effort, consistency, nutrition, and lifestyle factors, and therefore cannot be guaranteed.</w:t>
-      </w:r>
-    </w:p>
-    <w:p>
-      <w:pPr>
-        <w:spacing w:after="0" w:line="240" w:lineRule="auto"/>
-        <w:rPr>
-          <w:rFonts w:ascii="Times New Roman" w:eastAsia="Times New Roman" w:hAnsi="Times New Roman" w:cs="Times New Roman"/>
-          <w:kern w:val="0"/>
-          <w:lang w:eastAsia="en-GB"/>
-          <w14:ligatures w14:val="none"/>
-        </w:rPr>
-      </w:pPr>
-      <w:r>
-        <w:rPr>
-          <w:rFonts w:ascii="Times New Roman" w:eastAsia="Times New Roman" w:hAnsi="Times New Roman" w:cs="Times New Roman"/>
-          <w:noProof/>
-          <w:kern w:val="0"/>
-          <w:lang w:eastAsia="en-GB"/>
-        </w:rPr>
-        <w:pict w14:anchorId="7A196FC4">
-          <v:rect id="_x0000_i1030" alt="" style="width:451.3pt;height:.05pt;mso-width-percent:0;mso-height-percent:0;mso-width-percent:0;mso-height-percent:0" o:hralign="center" o:hrstd="t" o:hr="t" fillcolor="#a0a0a0" stroked="f"/>
-        </w:pict>
-      </w:r>
-    </w:p>
-    <w:p>
-      <w:pPr>
-        <w:spacing w:before="100" w:beforeAutospacing="1" w:after="100" w:afterAutospacing="1" w:line="240" w:lineRule="auto"/>
-        <w:outlineLvl w:val="1"/>
-        <w:rPr>
-          <w:rFonts w:ascii="Times New Roman" w:eastAsia="Times New Roman" w:hAnsi="Times New Roman" w:cs="Times New Roman"/>
-          <w:b/>
-          <w:bCs/>
-          <w:kern w:val="0"/>
-          <w:sz w:val="36"/>
-          <w:szCs w:val="36"/>
-          <w:lang w:eastAsia="en-GB"/>
-          <w14:ligatures w14:val="none"/>
-        </w:rPr>
-      </w:pPr>
-      <w:r>
-        <w:rPr>
-          <w:rFonts w:ascii="Times New Roman" w:eastAsia="Times New Roman" w:hAnsi="Times New Roman" w:cs="Times New Roman"/>
-          <w:b/>
-          <w:bCs/>
-          <w:kern w:val="0"/>
-          <w:sz w:val="36"/>
-          <w:szCs w:val="36"/>
-          <w:lang w:eastAsia="en-GB"/>
-          <w14:ligatures w14:val="none"/>
-        </w:rPr>
-        <w:t>6. Liability</w:t>
-      </w:r>
-    </w:p>
-    <w:p>
-      <w:pPr>
-        <w:numPr>
-          <w:ilvl w:val="0"/>
-          <w:numId w:val="6"/>
-        </w:numPr>
-        <w:spacing w:before="100" w:beforeAutospacing="1" w:after="100" w:afterAutospacing="1" w:line="240" w:lineRule="auto"/>
-        <w:rPr>
-          <w:rFonts w:ascii="Times New Roman" w:eastAsia="Times New Roman" w:hAnsi="Times New Roman" w:cs="Times New Roman"/>
-          <w:kern w:val="0"/>
-          <w:lang w:eastAsia="en-GB"/>
-          <w14:ligatures w14:val="none"/>
-        </w:rPr>
-      </w:pPr>
-      <w:r>
-        <w:rPr>
-          <w:rFonts w:ascii="Times New Roman" w:eastAsia="Times New Roman" w:hAnsi="Times New Roman" w:cs="Times New Roman"/>
-          <w:kern w:val="0"/>
-          <w:lang w:eastAsia="en-GB"/>
-          <w14:ligatures w14:val="none"/>
-        </w:rPr>
-        <w:t>By taking part in training, you accept that physical exercise carries inherent risks.</w:t>
-      </w:r>
-    </w:p>
-    <w:p>
-      <w:pPr>
-        <w:numPr>
-          <w:ilvl w:val="0"/>
-          <w:numId w:val="6"/>
-        </w:numPr>
-        <w:spacing w:before="100" w:beforeAutospacing="1" w:after="100" w:afterAutospacing="1" w:line="240" w:lineRule="auto"/>
-        <w:rPr>
-          <w:rFonts w:ascii="Times New Roman" w:eastAsia="Times New Roman" w:hAnsi="Times New Roman" w:cs="Times New Roman"/>
-          <w:kern w:val="0"/>
-          <w:lang w:eastAsia="en-GB"/>
-          <w14:ligatures w14:val="none"/>
-        </w:rPr>
-      </w:pPr>
-      <w:r>
-        <w:rPr>
-          <w:rFonts w:ascii="Times New Roman" w:eastAsia="Times New Roman" w:hAnsi="Times New Roman" w:cs="Times New Roman"/>
-          <w:kern w:val="0"/>
-          <w:lang w:eastAsia="en-GB"/>
-          <w14:ligatures w14:val="none"/>
-        </w:rPr>
-        <w:t>LMW Fitness and Laura are not liable for any injuries, accidents, or health issues arising from your participation</w:t>
-      </w:r>
-      <w:r>
-        <w:rPr>
-          <w:rFonts w:ascii="Times New Roman" w:eastAsia="Times New Roman" w:hAnsi="Times New Roman" w:cs="Times New Roman"/>
-          <w:i/>
-          <w:iCs/>
-          <w:kern w:val="0"/>
-          <w:highlight w:val="yellow"/>
-          <w:lang w:eastAsia="en-GB"/>
-          <w14:ligatures w14:val="none"/>
-        </w:rPr>
-        <w:t xml:space="preserve">, except </w:t>
-      </w:r>
-      <w:proofErr w:type="gramStart"/>
-      <w:r>
-        <w:rPr>
-          <w:rFonts w:ascii="Times New Roman" w:eastAsia="Times New Roman" w:hAnsi="Times New Roman" w:cs="Times New Roman"/>
-          <w:i/>
-          <w:iCs/>
-          <w:kern w:val="0"/>
-          <w:highlight w:val="yellow"/>
-          <w:lang w:eastAsia="en-GB"/>
-          <w14:ligatures w14:val="none"/>
-        </w:rPr>
-        <w:t>where</w:t>
-      </w:r>
-      <w:proofErr w:type="gramEnd"/>
-      <w:r>
-        <w:rPr>
-          <w:rFonts w:ascii="Times New Roman" w:eastAsia="Times New Roman" w:hAnsi="Times New Roman" w:cs="Times New Roman"/>
-          <w:i/>
-          <w:iCs/>
-          <w:kern w:val="0"/>
-          <w:highlight w:val="yellow"/>
-          <w:lang w:eastAsia="en-GB"/>
-          <w14:ligatures w14:val="none"/>
-        </w:rPr>
-        <w:t xml:space="preserve"> caused by negligence</w:t>
-      </w:r>
-      <w:r>
-        <w:rPr>
-          <w:rFonts w:ascii="Times New Roman" w:eastAsia="Times New Roman" w:hAnsi="Times New Roman" w:cs="Times New Roman"/>
-          <w:kern w:val="0"/>
-          <w:lang w:eastAsia="en-GB"/>
-          <w14:ligatures w14:val="none"/>
-        </w:rPr>
-        <w:t>.</w:t>
-      </w:r>
-    </w:p>
-    <w:p>
-      <w:pPr>
-        <w:numPr>
-          <w:ilvl w:val="0"/>
-          <w:numId w:val="6"/>
-        </w:numPr>
-        <w:spacing w:before="100" w:beforeAutospacing="1" w:after="100" w:afterAutospacing="1" w:line="240" w:lineRule="auto"/>
-        <w:rPr>
-          <w:rFonts w:ascii="Times New Roman" w:eastAsia="Times New Roman" w:hAnsi="Times New Roman" w:cs="Times New Roman"/>
-          <w:kern w:val="0"/>
-          <w:lang w:eastAsia="en-GB"/>
-          <w14:ligatures w14:val="none"/>
-        </w:rPr>
-      </w:pPr>
-      <w:r>
-        <w:rPr>
-          <w:rFonts w:ascii="Times New Roman" w:eastAsia="Times New Roman" w:hAnsi="Times New Roman" w:cs="Times New Roman"/>
-          <w:kern w:val="0"/>
-          <w:lang w:eastAsia="en-GB"/>
-          <w14:ligatures w14:val="none"/>
-        </w:rPr>
-        <w:t>You are responsible for ensuring your exercise environment (home, gym, outdoors etc.) is safe and suitable.</w:t>
-      </w:r>
-    </w:p>
-    <w:p>
-      <w:pPr>
-        <w:spacing w:after="0" w:line="240" w:lineRule="auto"/>
-        <w:rPr>
-          <w:rFonts w:ascii="Times New Roman" w:eastAsia="Times New Roman" w:hAnsi="Times New Roman" w:cs="Times New Roman"/>
-          <w:kern w:val="0"/>
-          <w:lang w:eastAsia="en-GB"/>
-          <w14:ligatures w14:val="none"/>
-        </w:rPr>
-      </w:pPr>
-      <w:r>
-        <w:rPr>
-          <w:rFonts w:ascii="Times New Roman" w:eastAsia="Times New Roman" w:hAnsi="Times New Roman" w:cs="Times New Roman"/>
-          <w:noProof/>
-          <w:kern w:val="0"/>
-          <w:lang w:eastAsia="en-GB"/>
-        </w:rPr>
-        <w:pict w14:anchorId="3CE19C87">
-          <v:rect id="_x0000_i1029" alt="" style="width:451.3pt;height:.05pt;mso-width-percent:0;mso-height-percent:0;mso-width-percent:0;mso-height-percent:0" o:hralign="center" o:hrstd="t" o:hr="t" fillcolor="#a0a0a0" stroked="f"/>
-        </w:pict>
-      </w:r>
-    </w:p>
-    <w:p>
-      <w:pPr>
-        <w:spacing w:before="100" w:beforeAutospacing="1" w:after="100" w:afterAutospacing="1" w:line="240" w:lineRule="auto"/>
-        <w:outlineLvl w:val="1"/>
-        <w:rPr>
-          <w:rFonts w:ascii="Times New Roman" w:eastAsia="Times New Roman" w:hAnsi="Times New Roman" w:cs="Times New Roman"/>
-          <w:b/>
-          <w:bCs/>
-          <w:kern w:val="0"/>
-          <w:sz w:val="36"/>
-          <w:szCs w:val="36"/>
-          <w:lang w:eastAsia="en-GB"/>
-          <w14:ligatures w14:val="none"/>
-        </w:rPr>
-      </w:pPr>
-      <w:r>
-        <w:rPr>
-          <w:rFonts w:ascii="Times New Roman" w:eastAsia="Times New Roman" w:hAnsi="Times New Roman" w:cs="Times New Roman"/>
-          <w:b/>
-          <w:bCs/>
-          <w:kern w:val="0"/>
-          <w:sz w:val="36"/>
-          <w:szCs w:val="36"/>
-          <w:lang w:eastAsia="en-GB"/>
-          <w14:ligatures w14:val="none"/>
-        </w:rPr>
-        <w:t>7. Confidentiality &amp; Data Protection</w:t>
-      </w:r>
-    </w:p>
-    <w:p>
-      <w:pPr>
-        <w:numPr>
-          <w:ilvl w:val="0"/>
-          <w:numId w:val="7"/>
-        </w:numPr>
-        <w:spacing w:before="100" w:beforeAutospacing="1" w:after="100" w:afterAutospacing="1" w:line="240" w:lineRule="auto"/>
-        <w:rPr>
-          <w:rFonts w:ascii="Times New Roman" w:eastAsia="Times New Roman" w:hAnsi="Times New Roman" w:cs="Times New Roman"/>
-          <w:kern w:val="0"/>
-          <w:lang w:eastAsia="en-GB"/>
-          <w14:ligatures w14:val="none"/>
-        </w:rPr>
-      </w:pPr>
-      <w:r>
-        <w:rPr>
-          <w:rFonts w:ascii="Times New Roman" w:eastAsia="Times New Roman" w:hAnsi="Times New Roman" w:cs="Times New Roman"/>
-          <w:kern w:val="0"/>
-          <w:lang w:eastAsia="en-GB"/>
-          <w14:ligatures w14:val="none"/>
-        </w:rPr>
-        <w:t>All personal information shared with LMW Fitness is kept confidential and handled in line with GDPR.</w:t>
-      </w:r>
-    </w:p>
-    <w:p>
-      <w:pPr>
-        <w:numPr>
-          <w:ilvl w:val="0"/>
-          <w:numId w:val="7"/>
-        </w:numPr>
-        <w:spacing w:before="100" w:beforeAutospacing="1" w:after="100" w:afterAutospacing="1" w:line="240" w:lineRule="auto"/>
-        <w:rPr>
-          <w:rFonts w:ascii="Times New Roman" w:eastAsia="Times New Roman" w:hAnsi="Times New Roman" w:cs="Times New Roman"/>
-          <w:kern w:val="0"/>
-          <w:lang w:eastAsia="en-GB"/>
-          <w14:ligatures w14:val="none"/>
-        </w:rPr>
-      </w:pPr>
-      <w:r>
-        <w:rPr>
-          <w:rFonts w:ascii="Times New Roman" w:eastAsia="Times New Roman" w:hAnsi="Times New Roman" w:cs="Times New Roman"/>
-          <w:kern w:val="0"/>
-          <w:lang w:eastAsia="en-GB"/>
-          <w14:ligatures w14:val="none"/>
-        </w:rPr>
-        <w:t>Your details will never be shared with third parties without your consent, unless required by law.</w:t>
-      </w:r>
-    </w:p>
-    <w:p>
-      <w:pPr>
-        <w:spacing w:after="0" w:line="240" w:lineRule="auto"/>
-        <w:rPr>
-          <w:rFonts w:ascii="Times New Roman" w:eastAsia="Times New Roman" w:hAnsi="Times New Roman" w:cs="Times New Roman"/>
-          <w:kern w:val="0"/>
-          <w:lang w:eastAsia="en-GB"/>
-          <w14:ligatures w14:val="none"/>
-        </w:rPr>
-      </w:pPr>
-      <w:r>
-        <w:rPr>
-          <w:rFonts w:ascii="Times New Roman" w:eastAsia="Times New Roman" w:hAnsi="Times New Roman" w:cs="Times New Roman"/>
-          <w:noProof/>
-          <w:kern w:val="0"/>
-          <w:lang w:eastAsia="en-GB"/>
-        </w:rPr>
-        <w:pict w14:anchorId="363EB74B">
-          <v:rect id="_x0000_i1028" alt="" style="width:451.3pt;height:.05pt;mso-width-percent:0;mso-height-percent:0;mso-width-percent:0;mso-height-percent:0" o:hralign="center" o:hrstd="t" o:hr="t" fillcolor="#a0a0a0" stroked="f"/>
-        </w:pict>
-      </w:r>
-    </w:p>
-    <w:p>
-      <w:pPr>
-        <w:spacing w:before="100" w:beforeAutospacing="1" w:after="100" w:afterAutospacing="1" w:line="240" w:lineRule="auto"/>
-        <w:outlineLvl w:val="1"/>
-        <w:rPr>
-          <w:rFonts w:ascii="Times New Roman" w:eastAsia="Times New Roman" w:hAnsi="Times New Roman" w:cs="Times New Roman"/>
-          <w:b/>
-          <w:bCs/>
-          <w:kern w:val="0"/>
-          <w:sz w:val="36"/>
-          <w:szCs w:val="36"/>
-          <w:lang w:eastAsia="en-GB"/>
-          <w14:ligatures w14:val="none"/>
-        </w:rPr>
-      </w:pPr>
-      <w:r>
-        <w:rPr>
-          <w:rFonts w:ascii="Times New Roman" w:eastAsia="Times New Roman" w:hAnsi="Times New Roman" w:cs="Times New Roman"/>
-          <w:b/>
-          <w:bCs/>
-          <w:kern w:val="0"/>
-          <w:sz w:val="36"/>
-          <w:szCs w:val="36"/>
-          <w:lang w:eastAsia="en-GB"/>
-          <w14:ligatures w14:val="none"/>
-        </w:rPr>
-        <w:t>8. Code of Conduct</w:t>
-      </w:r>
-    </w:p>
-    <w:p>
-      <w:pPr>
-        <w:numPr>
-          <w:ilvl w:val="0"/>
-          <w:numId w:val="8"/>
-        </w:numPr>
-        <w:spacing w:before="100" w:beforeAutospacing="1" w:after="100" w:afterAutospacing="1" w:line="240" w:lineRule="auto"/>
-        <w:rPr>
-          <w:rFonts w:ascii="Times New Roman" w:eastAsia="Times New Roman" w:hAnsi="Times New Roman" w:cs="Times New Roman"/>
-          <w:kern w:val="0"/>
-          <w:lang w:eastAsia="en-GB"/>
-          <w14:ligatures w14:val="none"/>
-        </w:rPr>
-      </w:pPr>
-      <w:r>
-        <w:rPr>
-          <w:rFonts w:ascii="Times New Roman" w:eastAsia="Times New Roman" w:hAnsi="Times New Roman" w:cs="Times New Roman"/>
-          <w:kern w:val="0"/>
-          <w:lang w:eastAsia="en-GB"/>
-          <w14:ligatures w14:val="none"/>
-        </w:rPr>
-        <w:lastRenderedPageBreak/>
-        <w:t xml:space="preserve">Sessions and communications are to </w:t>
-      </w:r>
-      <w:proofErr w:type="gramStart"/>
-      <w:r>
-        <w:rPr>
-          <w:rFonts w:ascii="Times New Roman" w:eastAsia="Times New Roman" w:hAnsi="Times New Roman" w:cs="Times New Roman"/>
-          <w:kern w:val="0"/>
-          <w:lang w:eastAsia="en-GB"/>
-          <w14:ligatures w14:val="none"/>
-        </w:rPr>
-        <w:t>be respectful and professional at all times</w:t>
-      </w:r>
-      <w:proofErr w:type="gramEnd"/>
-      <w:r>
-        <w:rPr>
-          <w:rFonts w:ascii="Times New Roman" w:eastAsia="Times New Roman" w:hAnsi="Times New Roman" w:cs="Times New Roman"/>
-          <w:kern w:val="0"/>
-          <w:lang w:eastAsia="en-GB"/>
-          <w14:ligatures w14:val="none"/>
-        </w:rPr>
-        <w:t>.</w:t>
-      </w:r>
-    </w:p>
-    <w:p>
-      <w:pPr>
-        <w:numPr>
-          <w:ilvl w:val="0"/>
-          <w:numId w:val="8"/>
-        </w:numPr>
-        <w:spacing w:before="100" w:beforeAutospacing="1" w:after="100" w:afterAutospacing="1" w:line="240" w:lineRule="auto"/>
-        <w:rPr>
-          <w:rFonts w:ascii="Times New Roman" w:eastAsia="Times New Roman" w:hAnsi="Times New Roman" w:cs="Times New Roman"/>
-          <w:kern w:val="0"/>
-          <w:lang w:eastAsia="en-GB"/>
-          <w14:ligatures w14:val="none"/>
-        </w:rPr>
-      </w:pPr>
-      <w:r>
-        <w:rPr>
-          <w:rFonts w:ascii="Times New Roman" w:eastAsia="Times New Roman" w:hAnsi="Times New Roman" w:cs="Times New Roman"/>
-          <w:kern w:val="0"/>
-          <w:lang w:eastAsia="en-GB"/>
-          <w14:ligatures w14:val="none"/>
-        </w:rPr>
-        <w:t>LMW Fitness reserves the right to withdraw services if a client behaves inappropriately.</w:t>
-      </w:r>
-    </w:p>
-    <w:p>
-      <w:pPr>
-        <w:spacing w:after="0" w:line="240" w:lineRule="auto"/>
-        <w:rPr>
-          <w:rFonts w:ascii="Times New Roman" w:eastAsia="Times New Roman" w:hAnsi="Times New Roman" w:cs="Times New Roman"/>
-          <w:kern w:val="0"/>
-          <w:lang w:eastAsia="en-GB"/>
-          <w14:ligatures w14:val="none"/>
-        </w:rPr>
-      </w:pPr>
-      <w:r>
-        <w:rPr>
-          <w:rFonts w:ascii="Times New Roman" w:eastAsia="Times New Roman" w:hAnsi="Times New Roman" w:cs="Times New Roman"/>
-          <w:noProof/>
-          <w:kern w:val="0"/>
-          <w:lang w:eastAsia="en-GB"/>
-        </w:rPr>
-        <w:pict w14:anchorId="1F0A8054">
-          <v:rect id="_x0000_i1027" alt="" style="width:451.3pt;height:.05pt;mso-width-percent:0;mso-height-percent:0;mso-width-percent:0;mso-height-percent:0" o:hralign="center" o:hrstd="t" o:hr="t" fillcolor="#a0a0a0" stroked="f"/>
-        </w:pict>
-      </w:r>
-    </w:p>
-    <w:p>
-      <w:pPr>
-        <w:spacing w:before="100" w:beforeAutospacing="1" w:after="100" w:afterAutospacing="1" w:line="240" w:lineRule="auto"/>
-        <w:outlineLvl w:val="1"/>
-        <w:rPr>
-          <w:rFonts w:ascii="Times New Roman" w:eastAsia="Times New Roman" w:hAnsi="Times New Roman" w:cs="Times New Roman"/>
-          <w:b/>
-          <w:bCs/>
-          <w:kern w:val="0"/>
-          <w:sz w:val="36"/>
-          <w:szCs w:val="36"/>
-          <w:lang w:eastAsia="en-GB"/>
-          <w14:ligatures w14:val="none"/>
-        </w:rPr>
-      </w:pPr>
-      <w:r>
-        <w:rPr>
-          <w:rFonts w:ascii="Times New Roman" w:eastAsia="Times New Roman" w:hAnsi="Times New Roman" w:cs="Times New Roman"/>
-          <w:b/>
-          <w:bCs/>
-          <w:kern w:val="0"/>
-          <w:sz w:val="36"/>
-          <w:szCs w:val="36"/>
-          <w:lang w:eastAsia="en-GB"/>
-          <w14:ligatures w14:val="none"/>
-        </w:rPr>
-        <w:t>9. Changes to Terms</w:t>
-      </w:r>
-    </w:p>
-    <w:p>
-      <w:pPr>
-        <w:numPr>
-          <w:ilvl w:val="0"/>
-          <w:numId w:val="9"/>
-        </w:numPr>
-        <w:spacing w:before="100" w:beforeAutospacing="1" w:after="100" w:afterAutospacing="1" w:line="240" w:lineRule="auto"/>
-        <w:rPr>
-          <w:rFonts w:ascii="Times New Roman" w:eastAsia="Times New Roman" w:hAnsi="Times New Roman" w:cs="Times New Roman"/>
-          <w:kern w:val="0"/>
-          <w:lang w:eastAsia="en-GB"/>
-          <w14:ligatures w14:val="none"/>
-        </w:rPr>
-      </w:pPr>
-      <w:r>
-        <w:rPr>
-          <w:rFonts w:ascii="Times New Roman" w:eastAsia="Times New Roman" w:hAnsi="Times New Roman" w:cs="Times New Roman"/>
-          <w:kern w:val="0"/>
-          <w:lang w:eastAsia="en-GB"/>
-          <w14:ligatures w14:val="none"/>
-        </w:rPr>
-        <w:t>These Terms may be updated occasionally. Any significant changes will be communicated to current clients.</w:t>
-      </w:r>
-    </w:p>
-    <w:p>
-      <w:pPr>
-        <w:spacing w:after="0" w:line="240" w:lineRule="auto"/>
-        <w:rPr>
-          <w:rFonts w:ascii="Times New Roman" w:eastAsia="Times New Roman" w:hAnsi="Times New Roman" w:cs="Times New Roman"/>
-          <w:kern w:val="0"/>
-          <w:lang w:eastAsia="en-GB"/>
-          <w14:ligatures w14:val="none"/>
-        </w:rPr>
-      </w:pPr>
-      <w:r>
-        <w:rPr>
-          <w:rFonts w:ascii="Times New Roman" w:eastAsia="Times New Roman" w:hAnsi="Times New Roman" w:cs="Times New Roman"/>
-          <w:noProof/>
-          <w:kern w:val="0"/>
-          <w:lang w:eastAsia="en-GB"/>
-        </w:rPr>
         <w:pict w14:anchorId="70E9E650">
           <v:rect id="_x0000_i1026" alt="" style="width:451.3pt;height:.05pt;mso-width-percent:0;mso-height-percent:0;mso-width-percent:0;mso-height-percent:0" o:hralign="center" o:hrstd="t" o:hr="t" fillcolor="#a0a0a0" stroked="f"/>
         </w:pict>
@@ -1880,51 +1229,78 @@
     </w:p>
     <w:p>
       <w:pPr>
-        <w:spacing w:before="100" w:beforeAutospacing="1" w:after="100" w:afterAutospacing="1" w:line="240" w:lineRule="auto"/>
-        <w:outlineLvl w:val="1"/>
-        <w:rPr>
-          <w:rFonts w:ascii="Times New Roman" w:eastAsia="Times New Roman" w:hAnsi="Times New Roman" w:cs="Times New Roman"/>
+        <w:pStyle w:val="NoSpacing"/>
+        <w:numPr>
+          <w:ilvl w:val="0"/>
+          <w:numId w:val="14"/>
+        </w:numPr>
+        <w:rPr>
+          <w:rFonts w:ascii="Titillium Web" w:hAnsi="Titillium Web"/>
           <w:b/>
           <w:bCs/>
-          <w:kern w:val="0"/>
-          <w:sz w:val="36"/>
-          <w:szCs w:val="36"/>
-          <w:lang w:eastAsia="en-GB"/>
-          <w14:ligatures w14:val="none"/>
-        </w:rPr>
-      </w:pPr>
-      <w:r>
-        <w:rPr>
-          <w:rFonts w:ascii="Times New Roman" w:eastAsia="Times New Roman" w:hAnsi="Times New Roman" w:cs="Times New Roman"/>
+          <w:sz w:val="28"/>
+          <w:szCs w:val="28"/>
+          <w:lang w:eastAsia="en-GB"/>
+        </w:rPr>
+      </w:pPr>
+      <w:r>
+        <w:rPr>
+          <w:rFonts w:ascii="Titillium Web" w:hAnsi="Titillium Web"/>
           <w:b/>
           <w:bCs/>
-          <w:kern w:val="0"/>
-          <w:sz w:val="36"/>
-          <w:szCs w:val="36"/>
-          <w:lang w:eastAsia="en-GB"/>
-          <w14:ligatures w14:val="none"/>
-        </w:rPr>
-        <w:t>10. Agreement</w:t>
-      </w:r>
-    </w:p>
-    <w:p>
-      <w:pPr>
-        <w:spacing w:before="100" w:beforeAutospacing="1" w:after="100" w:afterAutospacing="1" w:line="240" w:lineRule="auto"/>
-        <w:rPr>
-          <w:rFonts w:ascii="Times New Roman" w:eastAsia="Times New Roman" w:hAnsi="Times New Roman" w:cs="Times New Roman"/>
-          <w:kern w:val="0"/>
-          <w:lang w:eastAsia="en-GB"/>
-          <w14:ligatures w14:val="none"/>
-        </w:rPr>
-      </w:pPr>
-      <w:r>
-        <w:rPr>
-          <w:rFonts w:ascii="Times New Roman" w:eastAsia="Times New Roman" w:hAnsi="Times New Roman" w:cs="Times New Roman"/>
-          <w:kern w:val="0"/>
-          <w:lang w:eastAsia="en-GB"/>
-          <w14:ligatures w14:val="none"/>
-        </w:rPr>
-        <w:t>By purchasing services from LMW Fitness, you acknowledge that you have read, understood, and agreed to these Terms of Service.</w:t>
+          <w:sz w:val="28"/>
+          <w:szCs w:val="28"/>
+          <w:lang w:eastAsia="en-GB"/>
+        </w:rPr>
+        <w:t>Agreement</w:t>
+      </w:r>
+    </w:p>
+    <w:p>
+      <w:pPr>
+        <w:pStyle w:val="NoSpacing"/>
+        <w:rPr>
+          <w:rFonts w:ascii="Titillium Web" w:hAnsi="Titillium Web"/>
+          <w:lang w:eastAsia="en-GB"/>
+        </w:rPr>
+      </w:pPr>
+    </w:p>
+    <w:p>
+      <w:pPr>
+        <w:pStyle w:val="NoSpacing"/>
+        <w:numPr>
+          <w:ilvl w:val="0"/>
+          <w:numId w:val="23"/>
+        </w:numPr>
+        <w:rPr>
+          <w:rFonts w:ascii="Titillium Web" w:hAnsi="Titillium Web"/>
+          <w:lang w:eastAsia="en-GB"/>
+        </w:rPr>
+      </w:pPr>
+      <w:r>
+        <w:rPr>
+          <w:rFonts w:ascii="Titillium Web" w:hAnsi="Titillium Web"/>
+          <w:lang w:eastAsia="en-GB"/>
+        </w:rPr>
+        <w:t>By purchasing services from LMW Fitness, you acknowledge that you have read, understood and agreed to these Terms of Service.</w:t>
+      </w:r>
+    </w:p>
+    <w:p>
+      <w:pPr>
+        <w:pStyle w:val="NoSpacing"/>
+        <w:numPr>
+          <w:ilvl w:val="0"/>
+          <w:numId w:val="23"/>
+        </w:numPr>
+        <w:rPr>
+          <w:rFonts w:ascii="Titillium Web" w:hAnsi="Titillium Web"/>
+          <w:lang w:eastAsia="en-GB"/>
+        </w:rPr>
+      </w:pPr>
+      <w:r>
+        <w:rPr>
+          <w:rFonts w:ascii="Titillium Web" w:hAnsi="Titillium Web"/>
+        </w:rPr>
+        <w:t>This document constitutes the entire agreement between LMW Fitness and the client and supersedes all prior agreements, understandings, and negotiations, whether oral or written.</w:t>
       </w:r>
     </w:p>
     <w:p>
@@ -2112,6 +1488,119 @@
     </w:lvl>
   </w:abstractNum>
   <w:abstractNum w:abstractNumId="1" w15:restartNumberingAfterBreak="0">
+    <w:nsid w:val="081B24DD"/>
+    <w:multiLevelType w:val="hybridMultilevel"/>
+    <w:tmpl w:val="02221B00"/>
+    <w:lvl w:ilvl="0" w:tplc="04090001">
+      <w:start w:val="1"/>
+      <w:numFmt w:val="bullet"/>
+      <w:lvlText w:val=""/>
+      <w:lvlJc w:val="left"/>
+      <w:pPr>
+        <w:ind w:left="360" w:hanging="360"/>
+      </w:pPr>
+      <w:rPr>
+        <w:rFonts w:ascii="Symbol" w:hAnsi="Symbol" w:hint="default"/>
+      </w:rPr>
+    </w:lvl>
+    <w:lvl w:ilvl="1" w:tplc="04090003" w:tentative="1">
+      <w:start w:val="1"/>
+      <w:numFmt w:val="bullet"/>
+      <w:lvlText w:val="o"/>
+      <w:lvlJc w:val="left"/>
+      <w:pPr>
+        <w:ind w:left="1080" w:hanging="360"/>
+      </w:pPr>
+      <w:rPr>
+        <w:rFonts w:ascii="Courier New" w:hAnsi="Courier New" w:cs="Courier New" w:hint="default"/>
+      </w:rPr>
+    </w:lvl>
+    <w:lvl w:ilvl="2" w:tplc="04090005" w:tentative="1">
+      <w:start w:val="1"/>
+      <w:numFmt w:val="bullet"/>
+      <w:lvlText w:val=""/>
+      <w:lvlJc w:val="left"/>
+      <w:pPr>
+        <w:ind w:left="1800" w:hanging="360"/>
+      </w:pPr>
+      <w:rPr>
+        <w:rFonts w:ascii="Wingdings" w:hAnsi="Wingdings" w:hint="default"/>
+      </w:rPr>
+    </w:lvl>
+    <w:lvl w:ilvl="3" w:tplc="04090001" w:tentative="1">
+      <w:start w:val="1"/>
+      <w:numFmt w:val="bullet"/>
+      <w:lvlText w:val=""/>
+      <w:lvlJc w:val="left"/>
+      <w:pPr>
+        <w:ind w:left="2520" w:hanging="360"/>
+      </w:pPr>
+      <w:rPr>
+        <w:rFonts w:ascii="Symbol" w:hAnsi="Symbol" w:hint="default"/>
+      </w:rPr>
+    </w:lvl>
+    <w:lvl w:ilvl="4" w:tplc="04090003" w:tentative="1">
+      <w:start w:val="1"/>
+      <w:numFmt w:val="bullet"/>
+      <w:lvlText w:val="o"/>
+      <w:lvlJc w:val="left"/>
+      <w:pPr>
+        <w:ind w:left="3240" w:hanging="360"/>
+      </w:pPr>
+      <w:rPr>
+        <w:rFonts w:ascii="Courier New" w:hAnsi="Courier New" w:cs="Courier New" w:hint="default"/>
+      </w:rPr>
+    </w:lvl>
+    <w:lvl w:ilvl="5" w:tplc="04090005" w:tentative="1">
+      <w:start w:val="1"/>
+      <w:numFmt w:val="bullet"/>
+      <w:lvlText w:val=""/>
+      <w:lvlJc w:val="left"/>
+      <w:pPr>
+        <w:ind w:left="3960" w:hanging="360"/>
+      </w:pPr>
+      <w:rPr>
+        <w:rFonts w:ascii="Wingdings" w:hAnsi="Wingdings" w:hint="default"/>
+      </w:rPr>
+    </w:lvl>
+    <w:lvl w:ilvl="6" w:tplc="04090001" w:tentative="1">
+      <w:start w:val="1"/>
+      <w:numFmt w:val="bullet"/>
+      <w:lvlText w:val=""/>
+      <w:lvlJc w:val="left"/>
+      <w:pPr>
+        <w:ind w:left="4680" w:hanging="360"/>
+      </w:pPr>
+      <w:rPr>
+        <w:rFonts w:ascii="Symbol" w:hAnsi="Symbol" w:hint="default"/>
+      </w:rPr>
+    </w:lvl>
+    <w:lvl w:ilvl="7" w:tplc="04090003" w:tentative="1">
+      <w:start w:val="1"/>
+      <w:numFmt w:val="bullet"/>
+      <w:lvlText w:val="o"/>
+      <w:lvlJc w:val="left"/>
+      <w:pPr>
+        <w:ind w:left="5400" w:hanging="360"/>
+      </w:pPr>
+      <w:rPr>
+        <w:rFonts w:ascii="Courier New" w:hAnsi="Courier New" w:cs="Courier New" w:hint="default"/>
+      </w:rPr>
+    </w:lvl>
+    <w:lvl w:ilvl="8" w:tplc="04090005" w:tentative="1">
+      <w:start w:val="1"/>
+      <w:numFmt w:val="bullet"/>
+      <w:lvlText w:val=""/>
+      <w:lvlJc w:val="left"/>
+      <w:pPr>
+        <w:ind w:left="6120" w:hanging="360"/>
+      </w:pPr>
+      <w:rPr>
+        <w:rFonts w:ascii="Wingdings" w:hAnsi="Wingdings" w:hint="default"/>
+      </w:rPr>
+    </w:lvl>
+  </w:abstractNum>
+  <w:abstractNum w:abstractNumId="2" w15:restartNumberingAfterBreak="0">
     <w:nsid w:val="0ADE1914"/>
     <w:multiLevelType w:val="multilevel"/>
     <w:tmpl w:val="7416E354"/>
@@ -2260,7 +1749,7 @@
       </w:rPr>
     </w:lvl>
   </w:abstractNum>
-  <w:abstractNum w:abstractNumId="2" w15:restartNumberingAfterBreak="0">
+  <w:abstractNum w:abstractNumId="3" w15:restartNumberingAfterBreak="0">
     <w:nsid w:val="14D43DC0"/>
     <w:multiLevelType w:val="multilevel"/>
     <w:tmpl w:val="5CE2AA04"/>
@@ -2409,7 +1898,7 @@
       </w:rPr>
     </w:lvl>
   </w:abstractNum>
-  <w:abstractNum w:abstractNumId="3" w15:restartNumberingAfterBreak="0">
+  <w:abstractNum w:abstractNumId="4" w15:restartNumberingAfterBreak="0">
     <w:nsid w:val="1AC06B8D"/>
     <w:multiLevelType w:val="multilevel"/>
     <w:tmpl w:val="827C5B50"/>
@@ -2558,7 +2047,7 @@
       </w:rPr>
     </w:lvl>
   </w:abstractNum>
-  <w:abstractNum w:abstractNumId="4" w15:restartNumberingAfterBreak="0">
+  <w:abstractNum w:abstractNumId="5" w15:restartNumberingAfterBreak="0">
     <w:nsid w:val="1E8B61EB"/>
     <w:multiLevelType w:val="multilevel"/>
     <w:tmpl w:val="6AFA58F6"/>
@@ -2707,7 +2196,7 @@
       </w:rPr>
     </w:lvl>
   </w:abstractNum>
-  <w:abstractNum w:abstractNumId="5" w15:restartNumberingAfterBreak="0">
+  <w:abstractNum w:abstractNumId="6" w15:restartNumberingAfterBreak="0">
     <w:nsid w:val="215F6874"/>
     <w:multiLevelType w:val="multilevel"/>
     <w:tmpl w:val="DCC2B096"/>
@@ -2856,7 +2345,7 @@
       </w:rPr>
     </w:lvl>
   </w:abstractNum>
-  <w:abstractNum w:abstractNumId="6" w15:restartNumberingAfterBreak="0">
+  <w:abstractNum w:abstractNumId="7" w15:restartNumberingAfterBreak="0">
     <w:nsid w:val="298A45FD"/>
     <w:multiLevelType w:val="multilevel"/>
     <w:tmpl w:val="7C008300"/>
@@ -3005,7 +2494,120 @@
       </w:rPr>
     </w:lvl>
   </w:abstractNum>
-  <w:abstractNum w:abstractNumId="7" w15:restartNumberingAfterBreak="0">
+  <w:abstractNum w:abstractNumId="8" w15:restartNumberingAfterBreak="0">
+    <w:nsid w:val="2B8E1E82"/>
+    <w:multiLevelType w:val="hybridMultilevel"/>
+    <w:tmpl w:val="16B22BD2"/>
+    <w:lvl w:ilvl="0" w:tplc="04090001">
+      <w:start w:val="1"/>
+      <w:numFmt w:val="bullet"/>
+      <w:lvlText w:val=""/>
+      <w:lvlJc w:val="left"/>
+      <w:pPr>
+        <w:ind w:left="360" w:hanging="360"/>
+      </w:pPr>
+      <w:rPr>
+        <w:rFonts w:ascii="Symbol" w:hAnsi="Symbol" w:hint="default"/>
+      </w:rPr>
+    </w:lvl>
+    <w:lvl w:ilvl="1" w:tplc="04090003" w:tentative="1">
+      <w:start w:val="1"/>
+      <w:numFmt w:val="bullet"/>
+      <w:lvlText w:val="o"/>
+      <w:lvlJc w:val="left"/>
+      <w:pPr>
+        <w:ind w:left="1080" w:hanging="360"/>
+      </w:pPr>
+      <w:rPr>
+        <w:rFonts w:ascii="Courier New" w:hAnsi="Courier New" w:cs="Courier New" w:hint="default"/>
+      </w:rPr>
+    </w:lvl>
+    <w:lvl w:ilvl="2" w:tplc="04090005" w:tentative="1">
+      <w:start w:val="1"/>
+      <w:numFmt w:val="bullet"/>
+      <w:lvlText w:val=""/>
+      <w:lvlJc w:val="left"/>
+      <w:pPr>
+        <w:ind w:left="1800" w:hanging="360"/>
+      </w:pPr>
+      <w:rPr>
+        <w:rFonts w:ascii="Wingdings" w:hAnsi="Wingdings" w:hint="default"/>
+      </w:rPr>
+    </w:lvl>
+    <w:lvl w:ilvl="3" w:tplc="04090001" w:tentative="1">
+      <w:start w:val="1"/>
+      <w:numFmt w:val="bullet"/>
+      <w:lvlText w:val=""/>
+      <w:lvlJc w:val="left"/>
+      <w:pPr>
+        <w:ind w:left="2520" w:hanging="360"/>
+      </w:pPr>
+      <w:rPr>
+        <w:rFonts w:ascii="Symbol" w:hAnsi="Symbol" w:hint="default"/>
+      </w:rPr>
+    </w:lvl>
+    <w:lvl w:ilvl="4" w:tplc="04090003" w:tentative="1">
+      <w:start w:val="1"/>
+      <w:numFmt w:val="bullet"/>
+      <w:lvlText w:val="o"/>
+      <w:lvlJc w:val="left"/>
+      <w:pPr>
+        <w:ind w:left="3240" w:hanging="360"/>
+      </w:pPr>
+      <w:rPr>
+        <w:rFonts w:ascii="Courier New" w:hAnsi="Courier New" w:cs="Courier New" w:hint="default"/>
+      </w:rPr>
+    </w:lvl>
+    <w:lvl w:ilvl="5" w:tplc="04090005" w:tentative="1">
+      <w:start w:val="1"/>
+      <w:numFmt w:val="bullet"/>
+      <w:lvlText w:val=""/>
+      <w:lvlJc w:val="left"/>
+      <w:pPr>
+        <w:ind w:left="3960" w:hanging="360"/>
+      </w:pPr>
+      <w:rPr>
+        <w:rFonts w:ascii="Wingdings" w:hAnsi="Wingdings" w:hint="default"/>
+      </w:rPr>
+    </w:lvl>
+    <w:lvl w:ilvl="6" w:tplc="04090001" w:tentative="1">
+      <w:start w:val="1"/>
+      <w:numFmt w:val="bullet"/>
+      <w:lvlText w:val=""/>
+      <w:lvlJc w:val="left"/>
+      <w:pPr>
+        <w:ind w:left="4680" w:hanging="360"/>
+      </w:pPr>
+      <w:rPr>
+        <w:rFonts w:ascii="Symbol" w:hAnsi="Symbol" w:hint="default"/>
+      </w:rPr>
+    </w:lvl>
+    <w:lvl w:ilvl="7" w:tplc="04090003" w:tentative="1">
+      <w:start w:val="1"/>
+      <w:numFmt w:val="bullet"/>
+      <w:lvlText w:val="o"/>
+      <w:lvlJc w:val="left"/>
+      <w:pPr>
+        <w:ind w:left="5400" w:hanging="360"/>
+      </w:pPr>
+      <w:rPr>
+        <w:rFonts w:ascii="Courier New" w:hAnsi="Courier New" w:cs="Courier New" w:hint="default"/>
+      </w:rPr>
+    </w:lvl>
+    <w:lvl w:ilvl="8" w:tplc="04090005" w:tentative="1">
+      <w:start w:val="1"/>
+      <w:numFmt w:val="bullet"/>
+      <w:lvlText w:val=""/>
+      <w:lvlJc w:val="left"/>
+      <w:pPr>
+        <w:ind w:left="6120" w:hanging="360"/>
+      </w:pPr>
+      <w:rPr>
+        <w:rFonts w:ascii="Wingdings" w:hAnsi="Wingdings" w:hint="default"/>
+      </w:rPr>
+    </w:lvl>
+  </w:abstractNum>
+  <w:abstractNum w:abstractNumId="9" w15:restartNumberingAfterBreak="0">
     <w:nsid w:val="2C4057D6"/>
     <w:multiLevelType w:val="multilevel"/>
     <w:tmpl w:val="E03E605E"/>
@@ -3154,7 +2756,120 @@
       </w:rPr>
     </w:lvl>
   </w:abstractNum>
-  <w:abstractNum w:abstractNumId="8" w15:restartNumberingAfterBreak="0">
+  <w:abstractNum w:abstractNumId="10" w15:restartNumberingAfterBreak="0">
+    <w:nsid w:val="39CD2FAC"/>
+    <w:multiLevelType w:val="hybridMultilevel"/>
+    <w:tmpl w:val="0EDC7AB2"/>
+    <w:lvl w:ilvl="0" w:tplc="04090001">
+      <w:start w:val="1"/>
+      <w:numFmt w:val="bullet"/>
+      <w:lvlText w:val=""/>
+      <w:lvlJc w:val="left"/>
+      <w:pPr>
+        <w:ind w:left="360" w:hanging="360"/>
+      </w:pPr>
+      <w:rPr>
+        <w:rFonts w:ascii="Symbol" w:hAnsi="Symbol" w:hint="default"/>
+      </w:rPr>
+    </w:lvl>
+    <w:lvl w:ilvl="1" w:tplc="04090003" w:tentative="1">
+      <w:start w:val="1"/>
+      <w:numFmt w:val="bullet"/>
+      <w:lvlText w:val="o"/>
+      <w:lvlJc w:val="left"/>
+      <w:pPr>
+        <w:ind w:left="1080" w:hanging="360"/>
+      </w:pPr>
+      <w:rPr>
+        <w:rFonts w:ascii="Courier New" w:hAnsi="Courier New" w:cs="Courier New" w:hint="default"/>
+      </w:rPr>
+    </w:lvl>
+    <w:lvl w:ilvl="2" w:tplc="04090005" w:tentative="1">
+      <w:start w:val="1"/>
+      <w:numFmt w:val="bullet"/>
+      <w:lvlText w:val=""/>
+      <w:lvlJc w:val="left"/>
+      <w:pPr>
+        <w:ind w:left="1800" w:hanging="360"/>
+      </w:pPr>
+      <w:rPr>
+        <w:rFonts w:ascii="Wingdings" w:hAnsi="Wingdings" w:hint="default"/>
+      </w:rPr>
+    </w:lvl>
+    <w:lvl w:ilvl="3" w:tplc="04090001" w:tentative="1">
+      <w:start w:val="1"/>
+      <w:numFmt w:val="bullet"/>
+      <w:lvlText w:val=""/>
+      <w:lvlJc w:val="left"/>
+      <w:pPr>
+        <w:ind w:left="2520" w:hanging="360"/>
+      </w:pPr>
+      <w:rPr>
+        <w:rFonts w:ascii="Symbol" w:hAnsi="Symbol" w:hint="default"/>
+      </w:rPr>
+    </w:lvl>
+    <w:lvl w:ilvl="4" w:tplc="04090003" w:tentative="1">
+      <w:start w:val="1"/>
+      <w:numFmt w:val="bullet"/>
+      <w:lvlText w:val="o"/>
+      <w:lvlJc w:val="left"/>
+      <w:pPr>
+        <w:ind w:left="3240" w:hanging="360"/>
+      </w:pPr>
+      <w:rPr>
+        <w:rFonts w:ascii="Courier New" w:hAnsi="Courier New" w:cs="Courier New" w:hint="default"/>
+      </w:rPr>
+    </w:lvl>
+    <w:lvl w:ilvl="5" w:tplc="04090005" w:tentative="1">
+      <w:start w:val="1"/>
+      <w:numFmt w:val="bullet"/>
+      <w:lvlText w:val=""/>
+      <w:lvlJc w:val="left"/>
+      <w:pPr>
+        <w:ind w:left="3960" w:hanging="360"/>
+      </w:pPr>
+      <w:rPr>
+        <w:rFonts w:ascii="Wingdings" w:hAnsi="Wingdings" w:hint="default"/>
+      </w:rPr>
+    </w:lvl>
+    <w:lvl w:ilvl="6" w:tplc="04090001" w:tentative="1">
+      <w:start w:val="1"/>
+      <w:numFmt w:val="bullet"/>
+      <w:lvlText w:val=""/>
+      <w:lvlJc w:val="left"/>
+      <w:pPr>
+        <w:ind w:left="4680" w:hanging="360"/>
+      </w:pPr>
+      <w:rPr>
+        <w:rFonts w:ascii="Symbol" w:hAnsi="Symbol" w:hint="default"/>
+      </w:rPr>
+    </w:lvl>
+    <w:lvl w:ilvl="7" w:tplc="04090003" w:tentative="1">
+      <w:start w:val="1"/>
+      <w:numFmt w:val="bullet"/>
+      <w:lvlText w:val="o"/>
+      <w:lvlJc w:val="left"/>
+      <w:pPr>
+        <w:ind w:left="5400" w:hanging="360"/>
+      </w:pPr>
+      <w:rPr>
+        <w:rFonts w:ascii="Courier New" w:hAnsi="Courier New" w:cs="Courier New" w:hint="default"/>
+      </w:rPr>
+    </w:lvl>
+    <w:lvl w:ilvl="8" w:tplc="04090005" w:tentative="1">
+      <w:start w:val="1"/>
+      <w:numFmt w:val="bullet"/>
+      <w:lvlText w:val=""/>
+      <w:lvlJc w:val="left"/>
+      <w:pPr>
+        <w:ind w:left="6120" w:hanging="360"/>
+      </w:pPr>
+      <w:rPr>
+        <w:rFonts w:ascii="Wingdings" w:hAnsi="Wingdings" w:hint="default"/>
+      </w:rPr>
+    </w:lvl>
+  </w:abstractNum>
+  <w:abstractNum w:abstractNumId="11" w15:restartNumberingAfterBreak="0">
     <w:nsid w:val="39D55ABF"/>
     <w:multiLevelType w:val="multilevel"/>
     <w:tmpl w:val="4F8C1E8E"/>
@@ -3303,7 +3018,233 @@
       </w:rPr>
     </w:lvl>
   </w:abstractNum>
-  <w:abstractNum w:abstractNumId="9" w15:restartNumberingAfterBreak="0">
+  <w:abstractNum w:abstractNumId="12" w15:restartNumberingAfterBreak="0">
+    <w:nsid w:val="3DEA6AAB"/>
+    <w:multiLevelType w:val="hybridMultilevel"/>
+    <w:tmpl w:val="F3245098"/>
+    <w:lvl w:ilvl="0" w:tplc="04090001">
+      <w:start w:val="1"/>
+      <w:numFmt w:val="bullet"/>
+      <w:lvlText w:val=""/>
+      <w:lvlJc w:val="left"/>
+      <w:pPr>
+        <w:ind w:left="360" w:hanging="360"/>
+      </w:pPr>
+      <w:rPr>
+        <w:rFonts w:ascii="Symbol" w:hAnsi="Symbol" w:hint="default"/>
+      </w:rPr>
+    </w:lvl>
+    <w:lvl w:ilvl="1" w:tplc="04090003" w:tentative="1">
+      <w:start w:val="1"/>
+      <w:numFmt w:val="bullet"/>
+      <w:lvlText w:val="o"/>
+      <w:lvlJc w:val="left"/>
+      <w:pPr>
+        <w:ind w:left="1080" w:hanging="360"/>
+      </w:pPr>
+      <w:rPr>
+        <w:rFonts w:ascii="Courier New" w:hAnsi="Courier New" w:cs="Courier New" w:hint="default"/>
+      </w:rPr>
+    </w:lvl>
+    <w:lvl w:ilvl="2" w:tplc="04090005" w:tentative="1">
+      <w:start w:val="1"/>
+      <w:numFmt w:val="bullet"/>
+      <w:lvlText w:val=""/>
+      <w:lvlJc w:val="left"/>
+      <w:pPr>
+        <w:ind w:left="1800" w:hanging="360"/>
+      </w:pPr>
+      <w:rPr>
+        <w:rFonts w:ascii="Wingdings" w:hAnsi="Wingdings" w:hint="default"/>
+      </w:rPr>
+    </w:lvl>
+    <w:lvl w:ilvl="3" w:tplc="04090001" w:tentative="1">
+      <w:start w:val="1"/>
+      <w:numFmt w:val="bullet"/>
+      <w:lvlText w:val=""/>
+      <w:lvlJc w:val="left"/>
+      <w:pPr>
+        <w:ind w:left="2520" w:hanging="360"/>
+      </w:pPr>
+      <w:rPr>
+        <w:rFonts w:ascii="Symbol" w:hAnsi="Symbol" w:hint="default"/>
+      </w:rPr>
+    </w:lvl>
+    <w:lvl w:ilvl="4" w:tplc="04090003" w:tentative="1">
+      <w:start w:val="1"/>
+      <w:numFmt w:val="bullet"/>
+      <w:lvlText w:val="o"/>
+      <w:lvlJc w:val="left"/>
+      <w:pPr>
+        <w:ind w:left="3240" w:hanging="360"/>
+      </w:pPr>
+      <w:rPr>
+        <w:rFonts w:ascii="Courier New" w:hAnsi="Courier New" w:cs="Courier New" w:hint="default"/>
+      </w:rPr>
+    </w:lvl>
+    <w:lvl w:ilvl="5" w:tplc="04090005" w:tentative="1">
+      <w:start w:val="1"/>
+      <w:numFmt w:val="bullet"/>
+      <w:lvlText w:val=""/>
+      <w:lvlJc w:val="left"/>
+      <w:pPr>
+        <w:ind w:left="3960" w:hanging="360"/>
+      </w:pPr>
+      <w:rPr>
+        <w:rFonts w:ascii="Wingdings" w:hAnsi="Wingdings" w:hint="default"/>
+      </w:rPr>
+    </w:lvl>
+    <w:lvl w:ilvl="6" w:tplc="04090001" w:tentative="1">
+      <w:start w:val="1"/>
+      <w:numFmt w:val="bullet"/>
+      <w:lvlText w:val=""/>
+      <w:lvlJc w:val="left"/>
+      <w:pPr>
+        <w:ind w:left="4680" w:hanging="360"/>
+      </w:pPr>
+      <w:rPr>
+        <w:rFonts w:ascii="Symbol" w:hAnsi="Symbol" w:hint="default"/>
+      </w:rPr>
+    </w:lvl>
+    <w:lvl w:ilvl="7" w:tplc="04090003" w:tentative="1">
+      <w:start w:val="1"/>
+      <w:numFmt w:val="bullet"/>
+      <w:lvlText w:val="o"/>
+      <w:lvlJc w:val="left"/>
+      <w:pPr>
+        <w:ind w:left="5400" w:hanging="360"/>
+      </w:pPr>
+      <w:rPr>
+        <w:rFonts w:ascii="Courier New" w:hAnsi="Courier New" w:cs="Courier New" w:hint="default"/>
+      </w:rPr>
+    </w:lvl>
+    <w:lvl w:ilvl="8" w:tplc="04090005" w:tentative="1">
+      <w:start w:val="1"/>
+      <w:numFmt w:val="bullet"/>
+      <w:lvlText w:val=""/>
+      <w:lvlJc w:val="left"/>
+      <w:pPr>
+        <w:ind w:left="6120" w:hanging="360"/>
+      </w:pPr>
+      <w:rPr>
+        <w:rFonts w:ascii="Wingdings" w:hAnsi="Wingdings" w:hint="default"/>
+      </w:rPr>
+    </w:lvl>
+  </w:abstractNum>
+  <w:abstractNum w:abstractNumId="13" w15:restartNumberingAfterBreak="0">
+    <w:nsid w:val="3E1D2C28"/>
+    <w:multiLevelType w:val="hybridMultilevel"/>
+    <w:tmpl w:val="63088C08"/>
+    <w:lvl w:ilvl="0" w:tplc="04090001">
+      <w:start w:val="1"/>
+      <w:numFmt w:val="bullet"/>
+      <w:lvlText w:val=""/>
+      <w:lvlJc w:val="left"/>
+      <w:pPr>
+        <w:ind w:left="360" w:hanging="360"/>
+      </w:pPr>
+      <w:rPr>
+        <w:rFonts w:ascii="Symbol" w:hAnsi="Symbol" w:hint="default"/>
+      </w:rPr>
+    </w:lvl>
+    <w:lvl w:ilvl="1" w:tplc="04090003" w:tentative="1">
+      <w:start w:val="1"/>
+      <w:numFmt w:val="bullet"/>
+      <w:lvlText w:val="o"/>
+      <w:lvlJc w:val="left"/>
+      <w:pPr>
+        <w:ind w:left="1080" w:hanging="360"/>
+      </w:pPr>
+      <w:rPr>
+        <w:rFonts w:ascii="Courier New" w:hAnsi="Courier New" w:cs="Courier New" w:hint="default"/>
+      </w:rPr>
+    </w:lvl>
+    <w:lvl w:ilvl="2" w:tplc="04090005" w:tentative="1">
+      <w:start w:val="1"/>
+      <w:numFmt w:val="bullet"/>
+      <w:lvlText w:val=""/>
+      <w:lvlJc w:val="left"/>
+      <w:pPr>
+        <w:ind w:left="1800" w:hanging="360"/>
+      </w:pPr>
+      <w:rPr>
+        <w:rFonts w:ascii="Wingdings" w:hAnsi="Wingdings" w:hint="default"/>
+      </w:rPr>
+    </w:lvl>
+    <w:lvl w:ilvl="3" w:tplc="04090001" w:tentative="1">
+      <w:start w:val="1"/>
+      <w:numFmt w:val="bullet"/>
+      <w:lvlText w:val=""/>
+      <w:lvlJc w:val="left"/>
+      <w:pPr>
+        <w:ind w:left="2520" w:hanging="360"/>
+      </w:pPr>
+      <w:rPr>
+        <w:rFonts w:ascii="Symbol" w:hAnsi="Symbol" w:hint="default"/>
+      </w:rPr>
+    </w:lvl>
+    <w:lvl w:ilvl="4" w:tplc="04090003" w:tentative="1">
+      <w:start w:val="1"/>
+      <w:numFmt w:val="bullet"/>
+      <w:lvlText w:val="o"/>
+      <w:lvlJc w:val="left"/>
+      <w:pPr>
+        <w:ind w:left="3240" w:hanging="360"/>
+      </w:pPr>
+      <w:rPr>
+        <w:rFonts w:ascii="Courier New" w:hAnsi="Courier New" w:cs="Courier New" w:hint="default"/>
+      </w:rPr>
+    </w:lvl>
+    <w:lvl w:ilvl="5" w:tplc="04090005" w:tentative="1">
+      <w:start w:val="1"/>
+      <w:numFmt w:val="bullet"/>
+      <w:lvlText w:val=""/>
+      <w:lvlJc w:val="left"/>
+      <w:pPr>
+        <w:ind w:left="3960" w:hanging="360"/>
+      </w:pPr>
+      <w:rPr>
+        <w:rFonts w:ascii="Wingdings" w:hAnsi="Wingdings" w:hint="default"/>
+      </w:rPr>
+    </w:lvl>
+    <w:lvl w:ilvl="6" w:tplc="04090001" w:tentative="1">
+      <w:start w:val="1"/>
+      <w:numFmt w:val="bullet"/>
+      <w:lvlText w:val=""/>
+      <w:lvlJc w:val="left"/>
+      <w:pPr>
+        <w:ind w:left="4680" w:hanging="360"/>
+      </w:pPr>
+      <w:rPr>
+        <w:rFonts w:ascii="Symbol" w:hAnsi="Symbol" w:hint="default"/>
+      </w:rPr>
+    </w:lvl>
+    <w:lvl w:ilvl="7" w:tplc="04090003" w:tentative="1">
+      <w:start w:val="1"/>
+      <w:numFmt w:val="bullet"/>
+      <w:lvlText w:val="o"/>
+      <w:lvlJc w:val="left"/>
+      <w:pPr>
+        <w:ind w:left="5400" w:hanging="360"/>
+      </w:pPr>
+      <w:rPr>
+        <w:rFonts w:ascii="Courier New" w:hAnsi="Courier New" w:cs="Courier New" w:hint="default"/>
+      </w:rPr>
+    </w:lvl>
+    <w:lvl w:ilvl="8" w:tplc="04090005" w:tentative="1">
+      <w:start w:val="1"/>
+      <w:numFmt w:val="bullet"/>
+      <w:lvlText w:val=""/>
+      <w:lvlJc w:val="left"/>
+      <w:pPr>
+        <w:ind w:left="6120" w:hanging="360"/>
+      </w:pPr>
+      <w:rPr>
+        <w:rFonts w:ascii="Wingdings" w:hAnsi="Wingdings" w:hint="default"/>
+      </w:rPr>
+    </w:lvl>
+  </w:abstractNum>
+  <w:abstractNum w:abstractNumId="14" w15:restartNumberingAfterBreak="0">
     <w:nsid w:val="52D927C9"/>
     <w:multiLevelType w:val="multilevel"/>
     <w:tmpl w:val="0B60AECC"/>
@@ -3452,7 +3393,7 @@
       </w:rPr>
     </w:lvl>
   </w:abstractNum>
-  <w:abstractNum w:abstractNumId="10" w15:restartNumberingAfterBreak="0">
+  <w:abstractNum w:abstractNumId="15" w15:restartNumberingAfterBreak="0">
     <w:nsid w:val="53FA7349"/>
     <w:multiLevelType w:val="multilevel"/>
     <w:tmpl w:val="112889D4"/>
@@ -3601,7 +3542,548 @@
       </w:rPr>
     </w:lvl>
   </w:abstractNum>
-  <w:abstractNum w:abstractNumId="11" w15:restartNumberingAfterBreak="0">
+  <w:abstractNum w:abstractNumId="16" w15:restartNumberingAfterBreak="0">
+    <w:nsid w:val="55277C06"/>
+    <w:multiLevelType w:val="hybridMultilevel"/>
+    <w:tmpl w:val="79BEE392"/>
+    <w:lvl w:ilvl="0" w:tplc="04090001">
+      <w:start w:val="1"/>
+      <w:numFmt w:val="bullet"/>
+      <w:lvlText w:val=""/>
+      <w:lvlJc w:val="left"/>
+      <w:pPr>
+        <w:ind w:left="360" w:hanging="360"/>
+      </w:pPr>
+      <w:rPr>
+        <w:rFonts w:ascii="Symbol" w:hAnsi="Symbol" w:hint="default"/>
+      </w:rPr>
+    </w:lvl>
+    <w:lvl w:ilvl="1" w:tplc="04090003" w:tentative="1">
+      <w:start w:val="1"/>
+      <w:numFmt w:val="bullet"/>
+      <w:lvlText w:val="o"/>
+      <w:lvlJc w:val="left"/>
+      <w:pPr>
+        <w:ind w:left="1080" w:hanging="360"/>
+      </w:pPr>
+      <w:rPr>
+        <w:rFonts w:ascii="Courier New" w:hAnsi="Courier New" w:cs="Courier New" w:hint="default"/>
+      </w:rPr>
+    </w:lvl>
+    <w:lvl w:ilvl="2" w:tplc="04090005" w:tentative="1">
+      <w:start w:val="1"/>
+      <w:numFmt w:val="bullet"/>
+      <w:lvlText w:val=""/>
+      <w:lvlJc w:val="left"/>
+      <w:pPr>
+        <w:ind w:left="1800" w:hanging="360"/>
+      </w:pPr>
+      <w:rPr>
+        <w:rFonts w:ascii="Wingdings" w:hAnsi="Wingdings" w:hint="default"/>
+      </w:rPr>
+    </w:lvl>
+    <w:lvl w:ilvl="3" w:tplc="04090001" w:tentative="1">
+      <w:start w:val="1"/>
+      <w:numFmt w:val="bullet"/>
+      <w:lvlText w:val=""/>
+      <w:lvlJc w:val="left"/>
+      <w:pPr>
+        <w:ind w:left="2520" w:hanging="360"/>
+      </w:pPr>
+      <w:rPr>
+        <w:rFonts w:ascii="Symbol" w:hAnsi="Symbol" w:hint="default"/>
+      </w:rPr>
+    </w:lvl>
+    <w:lvl w:ilvl="4" w:tplc="04090003" w:tentative="1">
+      <w:start w:val="1"/>
+      <w:numFmt w:val="bullet"/>
+      <w:lvlText w:val="o"/>
+      <w:lvlJc w:val="left"/>
+      <w:pPr>
+        <w:ind w:left="3240" w:hanging="360"/>
+      </w:pPr>
+      <w:rPr>
+        <w:rFonts w:ascii="Courier New" w:hAnsi="Courier New" w:cs="Courier New" w:hint="default"/>
+      </w:rPr>
+    </w:lvl>
+    <w:lvl w:ilvl="5" w:tplc="04090005" w:tentative="1">
+      <w:start w:val="1"/>
+      <w:numFmt w:val="bullet"/>
+      <w:lvlText w:val=""/>
+      <w:lvlJc w:val="left"/>
+      <w:pPr>
+        <w:ind w:left="3960" w:hanging="360"/>
+      </w:pPr>
+      <w:rPr>
+        <w:rFonts w:ascii="Wingdings" w:hAnsi="Wingdings" w:hint="default"/>
+      </w:rPr>
+    </w:lvl>
+    <w:lvl w:ilvl="6" w:tplc="04090001" w:tentative="1">
+      <w:start w:val="1"/>
+      <w:numFmt w:val="bullet"/>
+      <w:lvlText w:val=""/>
+      <w:lvlJc w:val="left"/>
+      <w:pPr>
+        <w:ind w:left="4680" w:hanging="360"/>
+      </w:pPr>
+      <w:rPr>
+        <w:rFonts w:ascii="Symbol" w:hAnsi="Symbol" w:hint="default"/>
+      </w:rPr>
+    </w:lvl>
+    <w:lvl w:ilvl="7" w:tplc="04090003" w:tentative="1">
+      <w:start w:val="1"/>
+      <w:numFmt w:val="bullet"/>
+      <w:lvlText w:val="o"/>
+      <w:lvlJc w:val="left"/>
+      <w:pPr>
+        <w:ind w:left="5400" w:hanging="360"/>
+      </w:pPr>
+      <w:rPr>
+        <w:rFonts w:ascii="Courier New" w:hAnsi="Courier New" w:cs="Courier New" w:hint="default"/>
+      </w:rPr>
+    </w:lvl>
+    <w:lvl w:ilvl="8" w:tplc="04090005" w:tentative="1">
+      <w:start w:val="1"/>
+      <w:numFmt w:val="bullet"/>
+      <w:lvlText w:val=""/>
+      <w:lvlJc w:val="left"/>
+      <w:pPr>
+        <w:ind w:left="6120" w:hanging="360"/>
+      </w:pPr>
+      <w:rPr>
+        <w:rFonts w:ascii="Wingdings" w:hAnsi="Wingdings" w:hint="default"/>
+      </w:rPr>
+    </w:lvl>
+  </w:abstractNum>
+  <w:abstractNum w:abstractNumId="17" w15:restartNumberingAfterBreak="0">
+    <w:nsid w:val="55B84B6E"/>
+    <w:multiLevelType w:val="hybridMultilevel"/>
+    <w:tmpl w:val="15861AF8"/>
+    <w:lvl w:ilvl="0" w:tplc="04090001">
+      <w:start w:val="1"/>
+      <w:numFmt w:val="bullet"/>
+      <w:lvlText w:val=""/>
+      <w:lvlJc w:val="left"/>
+      <w:pPr>
+        <w:ind w:left="360" w:hanging="360"/>
+      </w:pPr>
+      <w:rPr>
+        <w:rFonts w:ascii="Symbol" w:hAnsi="Symbol" w:hint="default"/>
+      </w:rPr>
+    </w:lvl>
+    <w:lvl w:ilvl="1" w:tplc="04090003" w:tentative="1">
+      <w:start w:val="1"/>
+      <w:numFmt w:val="bullet"/>
+      <w:lvlText w:val="o"/>
+      <w:lvlJc w:val="left"/>
+      <w:pPr>
+        <w:ind w:left="1080" w:hanging="360"/>
+      </w:pPr>
+      <w:rPr>
+        <w:rFonts w:ascii="Courier New" w:hAnsi="Courier New" w:cs="Courier New" w:hint="default"/>
+      </w:rPr>
+    </w:lvl>
+    <w:lvl w:ilvl="2" w:tplc="04090005" w:tentative="1">
+      <w:start w:val="1"/>
+      <w:numFmt w:val="bullet"/>
+      <w:lvlText w:val=""/>
+      <w:lvlJc w:val="left"/>
+      <w:pPr>
+        <w:ind w:left="1800" w:hanging="360"/>
+      </w:pPr>
+      <w:rPr>
+        <w:rFonts w:ascii="Wingdings" w:hAnsi="Wingdings" w:hint="default"/>
+      </w:rPr>
+    </w:lvl>
+    <w:lvl w:ilvl="3" w:tplc="04090001" w:tentative="1">
+      <w:start w:val="1"/>
+      <w:numFmt w:val="bullet"/>
+      <w:lvlText w:val=""/>
+      <w:lvlJc w:val="left"/>
+      <w:pPr>
+        <w:ind w:left="2520" w:hanging="360"/>
+      </w:pPr>
+      <w:rPr>
+        <w:rFonts w:ascii="Symbol" w:hAnsi="Symbol" w:hint="default"/>
+      </w:rPr>
+    </w:lvl>
+    <w:lvl w:ilvl="4" w:tplc="04090003" w:tentative="1">
+      <w:start w:val="1"/>
+      <w:numFmt w:val="bullet"/>
+      <w:lvlText w:val="o"/>
+      <w:lvlJc w:val="left"/>
+      <w:pPr>
+        <w:ind w:left="3240" w:hanging="360"/>
+      </w:pPr>
+      <w:rPr>
+        <w:rFonts w:ascii="Courier New" w:hAnsi="Courier New" w:cs="Courier New" w:hint="default"/>
+      </w:rPr>
+    </w:lvl>
+    <w:lvl w:ilvl="5" w:tplc="04090005" w:tentative="1">
+      <w:start w:val="1"/>
+      <w:numFmt w:val="bullet"/>
+      <w:lvlText w:val=""/>
+      <w:lvlJc w:val="left"/>
+      <w:pPr>
+        <w:ind w:left="3960" w:hanging="360"/>
+      </w:pPr>
+      <w:rPr>
+        <w:rFonts w:ascii="Wingdings" w:hAnsi="Wingdings" w:hint="default"/>
+      </w:rPr>
+    </w:lvl>
+    <w:lvl w:ilvl="6" w:tplc="04090001" w:tentative="1">
+      <w:start w:val="1"/>
+      <w:numFmt w:val="bullet"/>
+      <w:lvlText w:val=""/>
+      <w:lvlJc w:val="left"/>
+      <w:pPr>
+        <w:ind w:left="4680" w:hanging="360"/>
+      </w:pPr>
+      <w:rPr>
+        <w:rFonts w:ascii="Symbol" w:hAnsi="Symbol" w:hint="default"/>
+      </w:rPr>
+    </w:lvl>
+    <w:lvl w:ilvl="7" w:tplc="04090003" w:tentative="1">
+      <w:start w:val="1"/>
+      <w:numFmt w:val="bullet"/>
+      <w:lvlText w:val="o"/>
+      <w:lvlJc w:val="left"/>
+      <w:pPr>
+        <w:ind w:left="5400" w:hanging="360"/>
+      </w:pPr>
+      <w:rPr>
+        <w:rFonts w:ascii="Courier New" w:hAnsi="Courier New" w:cs="Courier New" w:hint="default"/>
+      </w:rPr>
+    </w:lvl>
+    <w:lvl w:ilvl="8" w:tplc="04090005" w:tentative="1">
+      <w:start w:val="1"/>
+      <w:numFmt w:val="bullet"/>
+      <w:lvlText w:val=""/>
+      <w:lvlJc w:val="left"/>
+      <w:pPr>
+        <w:ind w:left="6120" w:hanging="360"/>
+      </w:pPr>
+      <w:rPr>
+        <w:rFonts w:ascii="Wingdings" w:hAnsi="Wingdings" w:hint="default"/>
+      </w:rPr>
+    </w:lvl>
+  </w:abstractNum>
+  <w:abstractNum w:abstractNumId="18" w15:restartNumberingAfterBreak="0">
+    <w:nsid w:val="5DB41E44"/>
+    <w:multiLevelType w:val="hybridMultilevel"/>
+    <w:tmpl w:val="80E44EFA"/>
+    <w:lvl w:ilvl="0" w:tplc="04090001">
+      <w:start w:val="1"/>
+      <w:numFmt w:val="bullet"/>
+      <w:lvlText w:val=""/>
+      <w:lvlJc w:val="left"/>
+      <w:pPr>
+        <w:ind w:left="360" w:hanging="360"/>
+      </w:pPr>
+      <w:rPr>
+        <w:rFonts w:ascii="Symbol" w:hAnsi="Symbol" w:hint="default"/>
+      </w:rPr>
+    </w:lvl>
+    <w:lvl w:ilvl="1" w:tplc="04090003" w:tentative="1">
+      <w:start w:val="1"/>
+      <w:numFmt w:val="bullet"/>
+      <w:lvlText w:val="o"/>
+      <w:lvlJc w:val="left"/>
+      <w:pPr>
+        <w:ind w:left="1080" w:hanging="360"/>
+      </w:pPr>
+      <w:rPr>
+        <w:rFonts w:ascii="Courier New" w:hAnsi="Courier New" w:cs="Courier New" w:hint="default"/>
+      </w:rPr>
+    </w:lvl>
+    <w:lvl w:ilvl="2" w:tplc="04090005" w:tentative="1">
+      <w:start w:val="1"/>
+      <w:numFmt w:val="bullet"/>
+      <w:lvlText w:val=""/>
+      <w:lvlJc w:val="left"/>
+      <w:pPr>
+        <w:ind w:left="1800" w:hanging="360"/>
+      </w:pPr>
+      <w:rPr>
+        <w:rFonts w:ascii="Wingdings" w:hAnsi="Wingdings" w:hint="default"/>
+      </w:rPr>
+    </w:lvl>
+    <w:lvl w:ilvl="3" w:tplc="04090001" w:tentative="1">
+      <w:start w:val="1"/>
+      <w:numFmt w:val="bullet"/>
+      <w:lvlText w:val=""/>
+      <w:lvlJc w:val="left"/>
+      <w:pPr>
+        <w:ind w:left="2520" w:hanging="360"/>
+      </w:pPr>
+      <w:rPr>
+        <w:rFonts w:ascii="Symbol" w:hAnsi="Symbol" w:hint="default"/>
+      </w:rPr>
+    </w:lvl>
+    <w:lvl w:ilvl="4" w:tplc="04090003" w:tentative="1">
+      <w:start w:val="1"/>
+      <w:numFmt w:val="bullet"/>
+      <w:lvlText w:val="o"/>
+      <w:lvlJc w:val="left"/>
+      <w:pPr>
+        <w:ind w:left="3240" w:hanging="360"/>
+      </w:pPr>
+      <w:rPr>
+        <w:rFonts w:ascii="Courier New" w:hAnsi="Courier New" w:cs="Courier New" w:hint="default"/>
+      </w:rPr>
+    </w:lvl>
+    <w:lvl w:ilvl="5" w:tplc="04090005" w:tentative="1">
+      <w:start w:val="1"/>
+      <w:numFmt w:val="bullet"/>
+      <w:lvlText w:val=""/>
+      <w:lvlJc w:val="left"/>
+      <w:pPr>
+        <w:ind w:left="3960" w:hanging="360"/>
+      </w:pPr>
+      <w:rPr>
+        <w:rFonts w:ascii="Wingdings" w:hAnsi="Wingdings" w:hint="default"/>
+      </w:rPr>
+    </w:lvl>
+    <w:lvl w:ilvl="6" w:tplc="04090001" w:tentative="1">
+      <w:start w:val="1"/>
+      <w:numFmt w:val="bullet"/>
+      <w:lvlText w:val=""/>
+      <w:lvlJc w:val="left"/>
+      <w:pPr>
+        <w:ind w:left="4680" w:hanging="360"/>
+      </w:pPr>
+      <w:rPr>
+        <w:rFonts w:ascii="Symbol" w:hAnsi="Symbol" w:hint="default"/>
+      </w:rPr>
+    </w:lvl>
+    <w:lvl w:ilvl="7" w:tplc="04090003" w:tentative="1">
+      <w:start w:val="1"/>
+      <w:numFmt w:val="bullet"/>
+      <w:lvlText w:val="o"/>
+      <w:lvlJc w:val="left"/>
+      <w:pPr>
+        <w:ind w:left="5400" w:hanging="360"/>
+      </w:pPr>
+      <w:rPr>
+        <w:rFonts w:ascii="Courier New" w:hAnsi="Courier New" w:cs="Courier New" w:hint="default"/>
+      </w:rPr>
+    </w:lvl>
+    <w:lvl w:ilvl="8" w:tplc="04090005" w:tentative="1">
+      <w:start w:val="1"/>
+      <w:numFmt w:val="bullet"/>
+      <w:lvlText w:val=""/>
+      <w:lvlJc w:val="left"/>
+      <w:pPr>
+        <w:ind w:left="6120" w:hanging="360"/>
+      </w:pPr>
+      <w:rPr>
+        <w:rFonts w:ascii="Wingdings" w:hAnsi="Wingdings" w:hint="default"/>
+      </w:rPr>
+    </w:lvl>
+  </w:abstractNum>
+  <w:abstractNum w:abstractNumId="19" w15:restartNumberingAfterBreak="0">
+    <w:nsid w:val="664F3DE0"/>
+    <w:multiLevelType w:val="hybridMultilevel"/>
+    <w:tmpl w:val="D92ABD44"/>
+    <w:lvl w:ilvl="0" w:tplc="04090001">
+      <w:start w:val="1"/>
+      <w:numFmt w:val="bullet"/>
+      <w:lvlText w:val=""/>
+      <w:lvlJc w:val="left"/>
+      <w:pPr>
+        <w:ind w:left="360" w:hanging="360"/>
+      </w:pPr>
+      <w:rPr>
+        <w:rFonts w:ascii="Symbol" w:hAnsi="Symbol" w:hint="default"/>
+      </w:rPr>
+    </w:lvl>
+    <w:lvl w:ilvl="1" w:tplc="04090003" w:tentative="1">
+      <w:start w:val="1"/>
+      <w:numFmt w:val="bullet"/>
+      <w:lvlText w:val="o"/>
+      <w:lvlJc w:val="left"/>
+      <w:pPr>
+        <w:ind w:left="1080" w:hanging="360"/>
+      </w:pPr>
+      <w:rPr>
+        <w:rFonts w:ascii="Courier New" w:hAnsi="Courier New" w:cs="Courier New" w:hint="default"/>
+      </w:rPr>
+    </w:lvl>
+    <w:lvl w:ilvl="2" w:tplc="04090005" w:tentative="1">
+      <w:start w:val="1"/>
+      <w:numFmt w:val="bullet"/>
+      <w:lvlText w:val=""/>
+      <w:lvlJc w:val="left"/>
+      <w:pPr>
+        <w:ind w:left="1800" w:hanging="360"/>
+      </w:pPr>
+      <w:rPr>
+        <w:rFonts w:ascii="Wingdings" w:hAnsi="Wingdings" w:hint="default"/>
+      </w:rPr>
+    </w:lvl>
+    <w:lvl w:ilvl="3" w:tplc="04090001" w:tentative="1">
+      <w:start w:val="1"/>
+      <w:numFmt w:val="bullet"/>
+      <w:lvlText w:val=""/>
+      <w:lvlJc w:val="left"/>
+      <w:pPr>
+        <w:ind w:left="2520" w:hanging="360"/>
+      </w:pPr>
+      <w:rPr>
+        <w:rFonts w:ascii="Symbol" w:hAnsi="Symbol" w:hint="default"/>
+      </w:rPr>
+    </w:lvl>
+    <w:lvl w:ilvl="4" w:tplc="04090003" w:tentative="1">
+      <w:start w:val="1"/>
+      <w:numFmt w:val="bullet"/>
+      <w:lvlText w:val="o"/>
+      <w:lvlJc w:val="left"/>
+      <w:pPr>
+        <w:ind w:left="3240" w:hanging="360"/>
+      </w:pPr>
+      <w:rPr>
+        <w:rFonts w:ascii="Courier New" w:hAnsi="Courier New" w:cs="Courier New" w:hint="default"/>
+      </w:rPr>
+    </w:lvl>
+    <w:lvl w:ilvl="5" w:tplc="04090005" w:tentative="1">
+      <w:start w:val="1"/>
+      <w:numFmt w:val="bullet"/>
+      <w:lvlText w:val=""/>
+      <w:lvlJc w:val="left"/>
+      <w:pPr>
+        <w:ind w:left="3960" w:hanging="360"/>
+      </w:pPr>
+      <w:rPr>
+        <w:rFonts w:ascii="Wingdings" w:hAnsi="Wingdings" w:hint="default"/>
+      </w:rPr>
+    </w:lvl>
+    <w:lvl w:ilvl="6" w:tplc="04090001" w:tentative="1">
+      <w:start w:val="1"/>
+      <w:numFmt w:val="bullet"/>
+      <w:lvlText w:val=""/>
+      <w:lvlJc w:val="left"/>
+      <w:pPr>
+        <w:ind w:left="4680" w:hanging="360"/>
+      </w:pPr>
+      <w:rPr>
+        <w:rFonts w:ascii="Symbol" w:hAnsi="Symbol" w:hint="default"/>
+      </w:rPr>
+    </w:lvl>
+    <w:lvl w:ilvl="7" w:tplc="04090003" w:tentative="1">
+      <w:start w:val="1"/>
+      <w:numFmt w:val="bullet"/>
+      <w:lvlText w:val="o"/>
+      <w:lvlJc w:val="left"/>
+      <w:pPr>
+        <w:ind w:left="5400" w:hanging="360"/>
+      </w:pPr>
+      <w:rPr>
+        <w:rFonts w:ascii="Courier New" w:hAnsi="Courier New" w:cs="Courier New" w:hint="default"/>
+      </w:rPr>
+    </w:lvl>
+    <w:lvl w:ilvl="8" w:tplc="04090005" w:tentative="1">
+      <w:start w:val="1"/>
+      <w:numFmt w:val="bullet"/>
+      <w:lvlText w:val=""/>
+      <w:lvlJc w:val="left"/>
+      <w:pPr>
+        <w:ind w:left="6120" w:hanging="360"/>
+      </w:pPr>
+      <w:rPr>
+        <w:rFonts w:ascii="Wingdings" w:hAnsi="Wingdings" w:hint="default"/>
+      </w:rPr>
+    </w:lvl>
+  </w:abstractNum>
+  <w:abstractNum w:abstractNumId="20" w15:restartNumberingAfterBreak="0">
+    <w:nsid w:val="6C4D2331"/>
+    <w:multiLevelType w:val="hybridMultilevel"/>
+    <w:tmpl w:val="7A0696B2"/>
+    <w:lvl w:ilvl="0" w:tplc="0409000F">
+      <w:start w:val="1"/>
+      <w:numFmt w:val="decimal"/>
+      <w:lvlText w:val="%1."/>
+      <w:lvlJc w:val="left"/>
+      <w:pPr>
+        <w:ind w:left="360" w:hanging="360"/>
+      </w:pPr>
+      <w:rPr>
+        <w:rFonts w:hint="default"/>
+      </w:rPr>
+    </w:lvl>
+    <w:lvl w:ilvl="1" w:tplc="04090019" w:tentative="1">
+      <w:start w:val="1"/>
+      <w:numFmt w:val="lowerLetter"/>
+      <w:lvlText w:val="%2."/>
+      <w:lvlJc w:val="left"/>
+      <w:pPr>
+        <w:ind w:left="1080" w:hanging="360"/>
+      </w:pPr>
+    </w:lvl>
+    <w:lvl w:ilvl="2" w:tplc="0409001B" w:tentative="1">
+      <w:start w:val="1"/>
+      <w:numFmt w:val="lowerRoman"/>
+      <w:lvlText w:val="%3."/>
+      <w:lvlJc w:val="right"/>
+      <w:pPr>
+        <w:ind w:left="1800" w:hanging="180"/>
+      </w:pPr>
+    </w:lvl>
+    <w:lvl w:ilvl="3" w:tplc="0409000F" w:tentative="1">
+      <w:start w:val="1"/>
+      <w:numFmt w:val="decimal"/>
+      <w:lvlText w:val="%4."/>
+      <w:lvlJc w:val="left"/>
+      <w:pPr>
+        <w:ind w:left="2520" w:hanging="360"/>
+      </w:pPr>
+    </w:lvl>
+    <w:lvl w:ilvl="4" w:tplc="04090019" w:tentative="1">
+      <w:start w:val="1"/>
+      <w:numFmt w:val="lowerLetter"/>
+      <w:lvlText w:val="%5."/>
+      <w:lvlJc w:val="left"/>
+      <w:pPr>
+        <w:ind w:left="3240" w:hanging="360"/>
+      </w:pPr>
+    </w:lvl>
+    <w:lvl w:ilvl="5" w:tplc="0409001B" w:tentative="1">
+      <w:start w:val="1"/>
+      <w:numFmt w:val="lowerRoman"/>
+      <w:lvlText w:val="%6."/>
+      <w:lvlJc w:val="right"/>
+      <w:pPr>
+        <w:ind w:left="3960" w:hanging="180"/>
+      </w:pPr>
+    </w:lvl>
+    <w:lvl w:ilvl="6" w:tplc="0409000F" w:tentative="1">
+      <w:start w:val="1"/>
+      <w:numFmt w:val="decimal"/>
+      <w:lvlText w:val="%7."/>
+      <w:lvlJc w:val="left"/>
+      <w:pPr>
+        <w:ind w:left="4680" w:hanging="360"/>
+      </w:pPr>
+    </w:lvl>
+    <w:lvl w:ilvl="7" w:tplc="04090019" w:tentative="1">
+      <w:start w:val="1"/>
+      <w:numFmt w:val="lowerLetter"/>
+      <w:lvlText w:val="%8."/>
+      <w:lvlJc w:val="left"/>
+      <w:pPr>
+        <w:ind w:left="5400" w:hanging="360"/>
+      </w:pPr>
+    </w:lvl>
+    <w:lvl w:ilvl="8" w:tplc="0409001B" w:tentative="1">
+      <w:start w:val="1"/>
+      <w:numFmt w:val="lowerRoman"/>
+      <w:lvlText w:val="%9."/>
+      <w:lvlJc w:val="right"/>
+      <w:pPr>
+        <w:ind w:left="6120" w:hanging="180"/>
+      </w:pPr>
+    </w:lvl>
+  </w:abstractNum>
+  <w:abstractNum w:abstractNumId="21" w15:restartNumberingAfterBreak="0">
     <w:nsid w:val="759D6B64"/>
     <w:multiLevelType w:val="multilevel"/>
     <w:tmpl w:val="5C802AD4"/>
@@ -3750,7 +4232,7 @@
       </w:rPr>
     </w:lvl>
   </w:abstractNum>
-  <w:abstractNum w:abstractNumId="12" w15:restartNumberingAfterBreak="0">
+  <w:abstractNum w:abstractNumId="22" w15:restartNumberingAfterBreak="0">
     <w:nsid w:val="798A0409"/>
     <w:multiLevelType w:val="multilevel"/>
     <w:tmpl w:val="F5EAB396"/>
@@ -3900,43 +4382,73 @@
     </w:lvl>
   </w:abstractNum>
   <w:num w:numId="1" w16cid:durableId="1228224317">
-    <w:abstractNumId w:val="1"/>
+    <w:abstractNumId w:val="2"/>
   </w:num>
   <w:num w:numId="2" w16cid:durableId="1055544072">
-    <w:abstractNumId w:val="9"/>
+    <w:abstractNumId w:val="14"/>
   </w:num>
   <w:num w:numId="3" w16cid:durableId="2091079779">
-    <w:abstractNumId w:val="6"/>
+    <w:abstractNumId w:val="7"/>
   </w:num>
   <w:num w:numId="4" w16cid:durableId="638539425">
-    <w:abstractNumId w:val="4"/>
+    <w:abstractNumId w:val="5"/>
   </w:num>
   <w:num w:numId="5" w16cid:durableId="1271164234">
-    <w:abstractNumId w:val="8"/>
+    <w:abstractNumId w:val="11"/>
   </w:num>
   <w:num w:numId="6" w16cid:durableId="1921795849">
     <w:abstractNumId w:val="0"/>
   </w:num>
   <w:num w:numId="7" w16cid:durableId="339544615">
+    <w:abstractNumId w:val="22"/>
+  </w:num>
+  <w:num w:numId="8" w16cid:durableId="1359623634">
+    <w:abstractNumId w:val="4"/>
+  </w:num>
+  <w:num w:numId="9" w16cid:durableId="784540016">
+    <w:abstractNumId w:val="21"/>
+  </w:num>
+  <w:num w:numId="10" w16cid:durableId="1055589543">
+    <w:abstractNumId w:val="9"/>
+  </w:num>
+  <w:num w:numId="11" w16cid:durableId="279917239">
+    <w:abstractNumId w:val="6"/>
+  </w:num>
+  <w:num w:numId="12" w16cid:durableId="170460994">
+    <w:abstractNumId w:val="15"/>
+  </w:num>
+  <w:num w:numId="13" w16cid:durableId="13845954">
+    <w:abstractNumId w:val="3"/>
+  </w:num>
+  <w:num w:numId="14" w16cid:durableId="947083768">
+    <w:abstractNumId w:val="20"/>
+  </w:num>
+  <w:num w:numId="15" w16cid:durableId="904605182">
+    <w:abstractNumId w:val="8"/>
+  </w:num>
+  <w:num w:numId="16" w16cid:durableId="1518621630">
+    <w:abstractNumId w:val="17"/>
+  </w:num>
+  <w:num w:numId="17" w16cid:durableId="947157452">
+    <w:abstractNumId w:val="19"/>
+  </w:num>
+  <w:num w:numId="18" w16cid:durableId="145099477">
+    <w:abstractNumId w:val="13"/>
+  </w:num>
+  <w:num w:numId="19" w16cid:durableId="2004433085">
+    <w:abstractNumId w:val="18"/>
+  </w:num>
+  <w:num w:numId="20" w16cid:durableId="1438599775">
+    <w:abstractNumId w:val="16"/>
+  </w:num>
+  <w:num w:numId="21" w16cid:durableId="985941044">
     <w:abstractNumId w:val="12"/>
   </w:num>
-  <w:num w:numId="8" w16cid:durableId="1359623634">
-    <w:abstractNumId w:val="3"/>
+  <w:num w:numId="22" w16cid:durableId="644047848">
+    <w:abstractNumId w:val="1"/>
   </w:num>
-  <w:num w:numId="9" w16cid:durableId="784540016">
-    <w:abstractNumId w:val="11"/>
-  </w:num>
-  <w:num w:numId="10" w16cid:durableId="1055589543">
-    <w:abstractNumId w:val="7"/>
-  </w:num>
-  <w:num w:numId="11" w16cid:durableId="279917239">
-    <w:abstractNumId w:val="5"/>
-  </w:num>
-  <w:num w:numId="12" w16cid:durableId="170460994">
+  <w:num w:numId="23" w16cid:durableId="694575798">
     <w:abstractNumId w:val="10"/>
-  </w:num>
-  <w:num w:numId="13" w16cid:durableId="13845954">
-    <w:abstractNumId w:val="2"/>
   </w:num>
 </w:numbering>
 </file>
@@ -4873,6 +5385,15 @@
       <w14:ligatures w14:val="none"/>
     </w:rPr>
   </w:style>
+  <w:style w:type="paragraph" w:styleId="NoSpacing">
+    <w:name w:val="No Spacing"/>
+    <w:uiPriority w:val="1"/>
+    <w:qFormat/>
+    <w:rsid w:val="003100C3"/>
+    <w:pPr>
+      <w:spacing w:after="0" w:line="240" w:lineRule="auto"/>
+    </w:pPr>
+  </w:style>
 </w:styles>
 </file>
 

</xml_diff>